<commit_message>
Performed analysis and formulation of task Teacher
</commit_message>
<xml_diff>
--- a/lab12/Report/Лабораторна робота 12.docx
+++ b/lab12/Report/Лабораторна робота 12.docx
@@ -26,7 +26,6 @@
           <w:szCs w:val="28"/>
         </w:rPr>
       </w:pPr>
-      <w:proofErr w:type="spellStart"/>
       <w:r>
         <w:rPr>
           <w:sz w:val="28"/>
@@ -34,7 +33,6 @@
         </w:rPr>
         <w:t>Центральноукраїнський</w:t>
       </w:r>
-      <w:proofErr w:type="spellEnd"/>
       <w:r>
         <w:rPr>
           <w:sz w:val="28"/>
@@ -233,17 +231,8 @@
           <w:sz w:val="28"/>
           <w:szCs w:val="28"/>
         </w:rPr>
-        <w:t>и </w:t>
-      </w:r>
-      <w:proofErr w:type="spellStart"/>
-      <w:r>
-        <w:rPr>
-          <w:sz w:val="28"/>
-          <w:szCs w:val="28"/>
-        </w:rPr>
-        <w:t>кібербезпеки</w:t>
-      </w:r>
-      <w:proofErr w:type="spellEnd"/>
+        <w:t>и кібербезпеки</w:t>
+      </w:r>
       <w:r>
         <w:rPr>
           <w:sz w:val="28"/>
@@ -416,23 +405,7 @@
           <w:sz w:val="28"/>
           <w:szCs w:val="28"/>
         </w:rPr>
-        <w:t>и </w:t>
-      </w:r>
-      <w:proofErr w:type="spellStart"/>
-      <w:r>
-        <w:rPr>
-          <w:sz w:val="28"/>
-          <w:szCs w:val="28"/>
-        </w:rPr>
-        <w:t>кібербезпеки</w:t>
-      </w:r>
-      <w:proofErr w:type="spellEnd"/>
-      <w:r>
-        <w:rPr>
-          <w:sz w:val="28"/>
-          <w:szCs w:val="28"/>
-        </w:rPr>
-        <w:t xml:space="preserve"> </w:t>
+        <w:t xml:space="preserve">и кібербезпеки </w:t>
       </w:r>
       <w:r>
         <w:rPr>
@@ -517,7 +490,6 @@
         <w:lastRenderedPageBreak/>
         <w:t xml:space="preserve">ТЕМА: </w:t>
       </w:r>
-      <w:proofErr w:type="spellStart"/>
       <w:r>
         <w:rPr>
           <w:b/>
@@ -525,89 +497,8 @@
           <w:szCs w:val="28"/>
           <w:lang w:val="ru-RU"/>
         </w:rPr>
-        <w:t>Програмна</w:t>
-      </w:r>
-      <w:proofErr w:type="spellEnd"/>
-      <w:r>
-        <w:rPr>
-          <w:b/>
-          <w:sz w:val="28"/>
-          <w:szCs w:val="28"/>
-          <w:lang w:val="ru-RU"/>
-        </w:rPr>
-        <w:t xml:space="preserve"> </w:t>
-      </w:r>
-      <w:proofErr w:type="spellStart"/>
-      <w:r>
-        <w:rPr>
-          <w:b/>
-          <w:sz w:val="28"/>
-          <w:szCs w:val="28"/>
-          <w:lang w:val="ru-RU"/>
-        </w:rPr>
-        <w:t>реалізація</w:t>
-      </w:r>
-      <w:proofErr w:type="spellEnd"/>
-      <w:r>
-        <w:rPr>
-          <w:b/>
-          <w:sz w:val="28"/>
-          <w:szCs w:val="28"/>
-          <w:lang w:val="ru-RU"/>
-        </w:rPr>
-        <w:t xml:space="preserve"> </w:t>
-      </w:r>
-      <w:proofErr w:type="spellStart"/>
-      <w:r>
-        <w:rPr>
-          <w:b/>
-          <w:sz w:val="28"/>
-          <w:szCs w:val="28"/>
-          <w:lang w:val="ru-RU"/>
-        </w:rPr>
-        <w:t>абстрактних</w:t>
-      </w:r>
-      <w:proofErr w:type="spellEnd"/>
-      <w:r>
-        <w:rPr>
-          <w:b/>
-          <w:sz w:val="28"/>
-          <w:szCs w:val="28"/>
-          <w:lang w:val="ru-RU"/>
-        </w:rPr>
-        <w:t xml:space="preserve"> </w:t>
-      </w:r>
-      <w:proofErr w:type="spellStart"/>
-      <w:r>
-        <w:rPr>
-          <w:b/>
-          <w:sz w:val="28"/>
-          <w:szCs w:val="28"/>
-          <w:lang w:val="ru-RU"/>
-        </w:rPr>
-        <w:t>типів</w:t>
-      </w:r>
-      <w:proofErr w:type="spellEnd"/>
-      <w:r>
-        <w:rPr>
-          <w:b/>
-          <w:sz w:val="28"/>
-          <w:szCs w:val="28"/>
-          <w:lang w:val="ru-RU"/>
-        </w:rPr>
-        <w:t xml:space="preserve"> </w:t>
-      </w:r>
-      <w:proofErr w:type="spellStart"/>
-      <w:r>
-        <w:rPr>
-          <w:b/>
-          <w:sz w:val="28"/>
-          <w:szCs w:val="28"/>
-          <w:lang w:val="ru-RU"/>
-        </w:rPr>
-        <w:t>даних</w:t>
-      </w:r>
-      <w:proofErr w:type="spellEnd"/>
+        <w:t>Програмна реалізація абстрактних типів даних</w:t>
+      </w:r>
     </w:p>
     <w:p>
       <w:pPr>
@@ -662,97 +553,7 @@
           <w:sz w:val="28"/>
           <w:szCs w:val="28"/>
         </w:rPr>
-        <w:t xml:space="preserve"> ґрунтовних вмінь і практичних навичок об’єктного аналізу й проектування, створення класів С++ та тестування їх екземплярів, використання </w:t>
-      </w:r>
-      <w:proofErr w:type="spellStart"/>
-      <w:r>
-        <w:rPr>
-          <w:b/>
-          <w:sz w:val="28"/>
-          <w:szCs w:val="28"/>
-        </w:rPr>
-        <w:t>препроцесорних</w:t>
-      </w:r>
-      <w:proofErr w:type="spellEnd"/>
-      <w:r>
-        <w:rPr>
-          <w:b/>
-          <w:sz w:val="28"/>
-          <w:szCs w:val="28"/>
-        </w:rPr>
-        <w:t xml:space="preserve"> директив, макросів і </w:t>
-      </w:r>
-      <w:proofErr w:type="spellStart"/>
-      <w:r>
-        <w:rPr>
-          <w:b/>
-          <w:sz w:val="28"/>
-          <w:szCs w:val="28"/>
-        </w:rPr>
-        <w:t>макрооператорів</w:t>
-      </w:r>
-      <w:proofErr w:type="spellEnd"/>
-      <w:r>
-        <w:rPr>
-          <w:b/>
-          <w:sz w:val="28"/>
-          <w:szCs w:val="28"/>
-        </w:rPr>
-        <w:t xml:space="preserve"> під час реалізації програмних засобів у </w:t>
-      </w:r>
-      <w:proofErr w:type="spellStart"/>
-      <w:r>
-        <w:rPr>
-          <w:b/>
-          <w:sz w:val="28"/>
-          <w:szCs w:val="28"/>
-        </w:rPr>
-        <w:t>кросплатформовому</w:t>
-      </w:r>
-      <w:proofErr w:type="spellEnd"/>
-      <w:r>
-        <w:rPr>
-          <w:b/>
-          <w:sz w:val="28"/>
-          <w:szCs w:val="28"/>
-        </w:rPr>
-        <w:t xml:space="preserve"> середовищі </w:t>
-      </w:r>
-      <w:proofErr w:type="spellStart"/>
-      <w:r>
-        <w:rPr>
-          <w:b/>
-          <w:sz w:val="28"/>
-          <w:szCs w:val="28"/>
-        </w:rPr>
-        <w:t>Code</w:t>
-      </w:r>
-      <w:proofErr w:type="spellEnd"/>
-      <w:r>
-        <w:rPr>
-          <w:b/>
-          <w:sz w:val="28"/>
-          <w:szCs w:val="28"/>
-        </w:rPr>
-        <w:t>::</w:t>
-      </w:r>
-      <w:proofErr w:type="spellStart"/>
-      <w:r>
-        <w:rPr>
-          <w:b/>
-          <w:sz w:val="28"/>
-          <w:szCs w:val="28"/>
-        </w:rPr>
-        <w:t>Blocks</w:t>
-      </w:r>
-      <w:proofErr w:type="spellEnd"/>
-      <w:r>
-        <w:rPr>
-          <w:b/>
-          <w:sz w:val="28"/>
-          <w:szCs w:val="28"/>
-        </w:rPr>
-        <w:t>.</w:t>
+        <w:t xml:space="preserve"> ґрунтовних вмінь і практичних навичок об’єктного аналізу й проектування, створення класів С++ та тестування їх екземплярів, використання препроцесорних директив, макросів і макрооператорів під час реалізації програмних засобів у кросплатформовому середовищі Code::Blocks.</w:t>
       </w:r>
     </w:p>
     <w:p>
@@ -778,7 +579,6 @@
           <w:lang w:val="ru-RU"/>
         </w:rPr>
       </w:pPr>
-      <w:proofErr w:type="spellStart"/>
       <w:r>
         <w:rPr>
           <w:b/>
@@ -786,17 +586,7 @@
           <w:szCs w:val="28"/>
           <w:lang w:val="ru-RU"/>
         </w:rPr>
-        <w:t>Варіант</w:t>
-      </w:r>
-      <w:proofErr w:type="spellEnd"/>
-      <w:r>
-        <w:rPr>
-          <w:b/>
-          <w:sz w:val="28"/>
-          <w:szCs w:val="28"/>
-          <w:lang w:val="ru-RU"/>
-        </w:rPr>
-        <w:t xml:space="preserve"> </w:t>
+        <w:t xml:space="preserve">Варіант </w:t>
       </w:r>
       <w:r>
         <w:rPr>
@@ -869,21 +659,7 @@
         <w:rPr>
           <w:sz w:val="28"/>
         </w:rPr>
-        <w:t xml:space="preserve">Як складову заголовкового файлу </w:t>
-      </w:r>
-      <w:proofErr w:type="spellStart"/>
-      <w:r>
-        <w:rPr>
-          <w:sz w:val="28"/>
-        </w:rPr>
-        <w:t>ModulesПрізвище.h</w:t>
-      </w:r>
-      <w:proofErr w:type="spellEnd"/>
-      <w:r>
-        <w:rPr>
-          <w:sz w:val="28"/>
-        </w:rPr>
-        <w:t xml:space="preserve"> розробити клас ClassLab12_Прізвище –– формальне представлення абстракції сутності предметної області (об’єкта) за варіантом, ― поведінка об’єкта якого реалізовує розв’язування задачі 12.1. </w:t>
+        <w:t xml:space="preserve">Як складову заголовкового файлу ModulesПрізвище.h розробити клас ClassLab12_Прізвище –– формальне представлення абстракції сутності предметної області (об’єкта) за варіантом, ― поведінка об’єкта якого реалізовує розв’язування задачі 12.1. </w:t>
       </w:r>
     </w:p>
     <w:p>
@@ -907,147 +683,7 @@
         <w:rPr>
           <w:sz w:val="28"/>
         </w:rPr>
-        <w:t xml:space="preserve">Реалізувати додаток </w:t>
-      </w:r>
-      <w:proofErr w:type="spellStart"/>
-      <w:r>
-        <w:rPr>
-          <w:sz w:val="28"/>
-        </w:rPr>
-        <w:t>Teacher</w:t>
-      </w:r>
-      <w:proofErr w:type="spellEnd"/>
-      <w:r>
-        <w:rPr>
-          <w:sz w:val="28"/>
-        </w:rPr>
-        <w:t xml:space="preserve">, який видає 100 звукових сигналів і в текстовий файл TestResults.txt записує рядок “Встановлені вимоги порядку виконання лабораторної роботи порушено!”, якщо файл </w:t>
-      </w:r>
-      <w:proofErr w:type="spellStart"/>
-      <w:r>
-        <w:rPr>
-          <w:sz w:val="28"/>
-        </w:rPr>
-        <w:t>проєкта</w:t>
-      </w:r>
-      <w:proofErr w:type="spellEnd"/>
-      <w:r>
-        <w:rPr>
-          <w:sz w:val="28"/>
-        </w:rPr>
-        <w:t xml:space="preserve"> </w:t>
-      </w:r>
-      <w:proofErr w:type="spellStart"/>
-      <w:r>
-        <w:rPr>
-          <w:sz w:val="28"/>
-        </w:rPr>
-        <w:t>main.срр</w:t>
-      </w:r>
-      <w:proofErr w:type="spellEnd"/>
-      <w:r>
-        <w:rPr>
-          <w:sz w:val="28"/>
-        </w:rPr>
-        <w:t xml:space="preserve"> під час його компіляції знаходився не в \Lab12\</w:t>
-      </w:r>
-      <w:proofErr w:type="spellStart"/>
-      <w:r>
-        <w:rPr>
-          <w:sz w:val="28"/>
-        </w:rPr>
-        <w:t>prj</w:t>
-      </w:r>
-      <w:proofErr w:type="spellEnd"/>
-      <w:r>
-        <w:rPr>
-          <w:sz w:val="28"/>
-        </w:rPr>
-        <w:t xml:space="preserve">, інакше –– створює об’єкт класу ClassLab12_Прізвище із заголовкового файлу </w:t>
-      </w:r>
-      <w:proofErr w:type="spellStart"/>
-      <w:r>
-        <w:rPr>
-          <w:sz w:val="28"/>
-        </w:rPr>
-        <w:t>ModulesПрізвище.h</w:t>
-      </w:r>
-      <w:proofErr w:type="spellEnd"/>
-      <w:r>
-        <w:rPr>
-          <w:sz w:val="28"/>
-        </w:rPr>
-        <w:t xml:space="preserve"> та виконує його </w:t>
-      </w:r>
-      <w:proofErr w:type="spellStart"/>
-      <w:r>
-        <w:rPr>
-          <w:sz w:val="28"/>
-        </w:rPr>
-        <w:t>unit</w:t>
-      </w:r>
-      <w:proofErr w:type="spellEnd"/>
-      <w:r>
-        <w:rPr>
-          <w:sz w:val="28"/>
-        </w:rPr>
-        <w:t>-тестування за тест-</w:t>
-      </w:r>
-      <w:proofErr w:type="spellStart"/>
-      <w:r>
-        <w:rPr>
-          <w:sz w:val="28"/>
-        </w:rPr>
-        <w:t>сьютом</w:t>
-      </w:r>
-      <w:proofErr w:type="spellEnd"/>
-      <w:r>
-        <w:rPr>
-          <w:sz w:val="28"/>
-        </w:rPr>
-        <w:t>(</w:t>
-      </w:r>
-      <w:proofErr w:type="spellStart"/>
-      <w:r>
-        <w:rPr>
-          <w:sz w:val="28"/>
-        </w:rPr>
-        <w:t>ами</w:t>
-      </w:r>
-      <w:proofErr w:type="spellEnd"/>
-      <w:r>
-        <w:rPr>
-          <w:sz w:val="28"/>
-        </w:rPr>
-        <w:t>) із \Lab12\</w:t>
-      </w:r>
-      <w:proofErr w:type="spellStart"/>
-      <w:r>
-        <w:rPr>
-          <w:sz w:val="28"/>
-        </w:rPr>
-        <w:t>TestSuite</w:t>
-      </w:r>
-      <w:proofErr w:type="spellEnd"/>
-      <w:r>
-        <w:rPr>
-          <w:sz w:val="28"/>
-        </w:rPr>
-        <w:t>\, протоколюючи результати тестування в текстовий файл \Lab12\</w:t>
-      </w:r>
-      <w:proofErr w:type="spellStart"/>
-      <w:r>
-        <w:rPr>
-          <w:sz w:val="28"/>
-        </w:rPr>
-        <w:t>TestSuite</w:t>
-      </w:r>
-      <w:proofErr w:type="spellEnd"/>
-      <w:r>
-        <w:rPr>
-          <w:sz w:val="28"/>
-        </w:rPr>
-        <w:t>\TestResults.txt.</w:t>
+        <w:t>Реалізувати додаток Teacher, який видає 100 звукових сигналів і в текстовий файл TestResults.txt записує рядок “Встановлені вимоги порядку виконання лабораторної роботи порушено!”, якщо файл проєкта main.срр під час його компіляції знаходився не в \Lab12\prj, інакше –– створює об’єкт класу ClassLab12_Прізвище із заголовкового файлу ModulesПрізвище.h та виконує його unit-тестування за тест-сьютом(ами) із \Lab12\TestSuite\, протоколюючи результати тестування в текстовий файл \Lab12\TestSuite\TestResults.txt.</w:t>
       </w:r>
     </w:p>
     <w:p>
@@ -1177,21 +813,12 @@
         </w:rPr>
         <w:t>в</w:t>
       </w:r>
-      <w:proofErr w:type="spellStart"/>
-      <w:r>
-        <w:rPr>
-          <w:sz w:val="28"/>
-          <w:szCs w:val="28"/>
-        </w:rPr>
-        <w:t>ін</w:t>
-      </w:r>
-      <w:proofErr w:type="spellEnd"/>
-      <w:r>
-        <w:rPr>
-          <w:sz w:val="28"/>
-          <w:szCs w:val="28"/>
-        </w:rPr>
-        <w:t xml:space="preserve"> містить такі атрибути, як радіус основи</w:t>
+      <w:r>
+        <w:rPr>
+          <w:sz w:val="28"/>
+          <w:szCs w:val="28"/>
+        </w:rPr>
+        <w:t>ін містить такі атрибути, як радіус основи</w:t>
       </w:r>
       <w:r>
         <w:rPr>
@@ -1293,23 +920,7 @@
           <w:szCs w:val="28"/>
         </w:rPr>
         <w:lastRenderedPageBreak/>
-        <w:t xml:space="preserve">об’єкта класу всі йог атрибути </w:t>
-      </w:r>
-      <w:proofErr w:type="spellStart"/>
-      <w:r>
-        <w:rPr>
-          <w:sz w:val="28"/>
-          <w:szCs w:val="28"/>
-        </w:rPr>
-        <w:t>ініціалізуються</w:t>
-      </w:r>
-      <w:proofErr w:type="spellEnd"/>
-      <w:r>
-        <w:rPr>
-          <w:sz w:val="28"/>
-          <w:szCs w:val="28"/>
-        </w:rPr>
-        <w:t xml:space="preserve"> конструктором;</w:t>
+        <w:t>об’єкта класу всі йог атрибути ініціалізуються конструктором;</w:t>
       </w:r>
       <w:r>
         <w:rPr>
@@ -1326,7 +937,6 @@
         </w:rPr>
         <w:t xml:space="preserve">функції </w:t>
       </w:r>
-      <w:proofErr w:type="spellStart"/>
       <w:r>
         <w:rPr>
           <w:sz w:val="28"/>
@@ -1334,7 +944,6 @@
         </w:rPr>
         <w:t>GetRadius</w:t>
       </w:r>
-      <w:proofErr w:type="spellEnd"/>
       <w:r>
         <w:rPr>
           <w:sz w:val="28"/>
@@ -1342,7 +951,6 @@
         </w:rPr>
         <w:t xml:space="preserve">, </w:t>
       </w:r>
-      <w:proofErr w:type="spellStart"/>
       <w:r>
         <w:rPr>
           <w:sz w:val="28"/>
@@ -1350,7 +958,6 @@
         </w:rPr>
         <w:t>GetHeight</w:t>
       </w:r>
-      <w:proofErr w:type="spellEnd"/>
       <w:r>
         <w:rPr>
           <w:sz w:val="28"/>
@@ -1358,7 +965,6 @@
         </w:rPr>
         <w:t xml:space="preserve"> та </w:t>
       </w:r>
-      <w:proofErr w:type="spellStart"/>
       <w:r>
         <w:rPr>
           <w:sz w:val="28"/>
@@ -1366,7 +972,6 @@
         </w:rPr>
         <w:t>GetColor</w:t>
       </w:r>
-      <w:proofErr w:type="spellEnd"/>
       <w:r>
         <w:rPr>
           <w:sz w:val="28"/>
@@ -1389,7 +994,6 @@
         </w:rPr>
         <w:t xml:space="preserve">функції </w:t>
       </w:r>
-      <w:proofErr w:type="spellStart"/>
       <w:r>
         <w:rPr>
           <w:sz w:val="28"/>
@@ -1397,7 +1001,6 @@
         </w:rPr>
         <w:t>SetRadius</w:t>
       </w:r>
-      <w:proofErr w:type="spellEnd"/>
       <w:r>
         <w:rPr>
           <w:sz w:val="28"/>
@@ -1405,7 +1008,6 @@
         </w:rPr>
         <w:t xml:space="preserve">, </w:t>
       </w:r>
-      <w:proofErr w:type="spellStart"/>
       <w:r>
         <w:rPr>
           <w:sz w:val="28"/>
@@ -1413,7 +1015,6 @@
         </w:rPr>
         <w:t>SetHeigh</w:t>
       </w:r>
-      <w:proofErr w:type="spellEnd"/>
       <w:r>
         <w:rPr>
           <w:sz w:val="28"/>
@@ -1421,7 +1022,6 @@
         </w:rPr>
         <w:t xml:space="preserve">, </w:t>
       </w:r>
-      <w:proofErr w:type="spellStart"/>
       <w:r>
         <w:rPr>
           <w:sz w:val="28"/>
@@ -1429,7 +1029,6 @@
         </w:rPr>
         <w:t>SetColor</w:t>
       </w:r>
-      <w:proofErr w:type="spellEnd"/>
       <w:r>
         <w:rPr>
           <w:sz w:val="28"/>
@@ -1452,7 +1051,6 @@
         </w:rPr>
         <w:t xml:space="preserve">функція </w:t>
       </w:r>
-      <w:proofErr w:type="spellStart"/>
       <w:r>
         <w:rPr>
           <w:sz w:val="28"/>
@@ -1460,29 +1058,12 @@
         </w:rPr>
         <w:t>CountVolume</w:t>
       </w:r>
-      <w:proofErr w:type="spellEnd"/>
-      <w:r>
-        <w:rPr>
-          <w:sz w:val="28"/>
-          <w:szCs w:val="28"/>
-        </w:rPr>
-        <w:t xml:space="preserve"> обчислює значення </w:t>
-      </w:r>
-      <w:proofErr w:type="spellStart"/>
-      <w:r>
-        <w:rPr>
-          <w:sz w:val="28"/>
-          <w:szCs w:val="28"/>
-        </w:rPr>
-        <w:t>об’єма</w:t>
-      </w:r>
-      <w:proofErr w:type="spellEnd"/>
-      <w:r>
-        <w:rPr>
-          <w:sz w:val="28"/>
-          <w:szCs w:val="28"/>
-        </w:rPr>
-        <w:t xml:space="preserve"> конуса в залежності від його атрибутів. </w:t>
+      <w:r>
+        <w:rPr>
+          <w:sz w:val="28"/>
+          <w:szCs w:val="28"/>
+        </w:rPr>
+        <w:t xml:space="preserve"> обчислює значення об’єма конуса в залежності від його атрибутів. </w:t>
       </w:r>
     </w:p>
     <w:p>
@@ -1554,23 +1135,13 @@
         </w:rPr>
         <w:t>клас ClassLab12_</w:t>
       </w:r>
-      <w:proofErr w:type="spellStart"/>
       <w:r>
         <w:rPr>
           <w:sz w:val="28"/>
           <w:szCs w:val="28"/>
           <w:lang w:val="en-US"/>
         </w:rPr>
-        <w:t>Bezkrovna</w:t>
-      </w:r>
-      <w:proofErr w:type="spellEnd"/>
-      <w:r>
-        <w:rPr>
-          <w:sz w:val="28"/>
-          <w:szCs w:val="28"/>
-          <w:lang w:val="en-US"/>
-        </w:rPr>
-        <w:t>;</w:t>
+        <w:t>Bezkrovna;</w:t>
       </w:r>
       <w:r>
         <w:rPr>
@@ -1806,102 +1377,20 @@
           <w:lang w:val="ru-RU"/>
         </w:rPr>
       </w:pPr>
-      <w:proofErr w:type="spellStart"/>
       <w:r>
         <w:rPr>
           <w:sz w:val="28"/>
           <w:lang w:val="ru-RU"/>
         </w:rPr>
-        <w:t>Ініціалізацію</w:t>
-      </w:r>
-      <w:proofErr w:type="spellEnd"/>
+        <w:t>Ініціалізацію всіх па</w:t>
+      </w:r>
       <w:r>
         <w:rPr>
           <w:sz w:val="28"/>
           <w:lang w:val="ru-RU"/>
         </w:rPr>
-        <w:t xml:space="preserve"> </w:t>
-      </w:r>
-      <w:proofErr w:type="spellStart"/>
-      <w:r>
-        <w:rPr>
-          <w:sz w:val="28"/>
-          <w:lang w:val="ru-RU"/>
-        </w:rPr>
-        <w:t>всіх</w:t>
-      </w:r>
-      <w:proofErr w:type="spellEnd"/>
-      <w:r>
-        <w:rPr>
-          <w:sz w:val="28"/>
-          <w:lang w:val="ru-RU"/>
-        </w:rPr>
-        <w:t xml:space="preserve"> </w:t>
-      </w:r>
-      <w:proofErr w:type="spellStart"/>
-      <w:r>
-        <w:rPr>
-          <w:sz w:val="28"/>
-          <w:lang w:val="ru-RU"/>
-        </w:rPr>
-        <w:t>па</w:t>
-      </w:r>
-      <w:r>
-        <w:rPr>
-          <w:sz w:val="28"/>
-          <w:lang w:val="ru-RU"/>
-        </w:rPr>
-        <w:t>раметрів</w:t>
-      </w:r>
-      <w:proofErr w:type="spellEnd"/>
-      <w:r>
-        <w:rPr>
-          <w:sz w:val="28"/>
-          <w:lang w:val="ru-RU"/>
-        </w:rPr>
-        <w:t xml:space="preserve"> </w:t>
-      </w:r>
-      <w:proofErr w:type="spellStart"/>
-      <w:r>
-        <w:rPr>
-          <w:sz w:val="28"/>
-          <w:lang w:val="ru-RU"/>
-        </w:rPr>
-        <w:t>об'єкта</w:t>
-      </w:r>
-      <w:proofErr w:type="spellEnd"/>
-      <w:r>
-        <w:rPr>
-          <w:sz w:val="28"/>
-          <w:lang w:val="ru-RU"/>
-        </w:rPr>
-        <w:t xml:space="preserve"> при </w:t>
-      </w:r>
-      <w:proofErr w:type="spellStart"/>
-      <w:r>
-        <w:rPr>
-          <w:sz w:val="28"/>
-          <w:lang w:val="ru-RU"/>
-        </w:rPr>
-        <w:t>створенні</w:t>
-      </w:r>
-      <w:proofErr w:type="spellEnd"/>
-      <w:r>
-        <w:rPr>
-          <w:sz w:val="28"/>
-          <w:lang w:val="ru-RU"/>
-        </w:rPr>
-        <w:t xml:space="preserve"> </w:t>
-      </w:r>
-      <w:proofErr w:type="gramStart"/>
-      <w:r>
-        <w:rPr>
-          <w:sz w:val="28"/>
-          <w:lang w:val="ru-RU"/>
-        </w:rPr>
-        <w:t>через конструктор</w:t>
-      </w:r>
-      <w:proofErr w:type="gramEnd"/>
+        <w:t>раметрів об'єкта при створенні через конструктор</w:t>
+      </w:r>
       <w:r>
         <w:rPr>
           <w:sz w:val="28"/>
@@ -1925,53 +1414,12 @@
           <w:lang w:val="ru-RU"/>
         </w:rPr>
       </w:pPr>
-      <w:proofErr w:type="spellStart"/>
       <w:r>
         <w:rPr>
           <w:sz w:val="28"/>
           <w:lang w:val="ru-RU"/>
         </w:rPr>
-        <w:t>Отримання</w:t>
-      </w:r>
-      <w:proofErr w:type="spellEnd"/>
-      <w:r>
-        <w:rPr>
-          <w:sz w:val="28"/>
-          <w:lang w:val="ru-RU"/>
-        </w:rPr>
-        <w:t xml:space="preserve"> </w:t>
-      </w:r>
-      <w:proofErr w:type="spellStart"/>
-      <w:r>
-        <w:rPr>
-          <w:sz w:val="28"/>
-          <w:lang w:val="ru-RU"/>
-        </w:rPr>
-        <w:t>значень</w:t>
-      </w:r>
-      <w:proofErr w:type="spellEnd"/>
-      <w:r>
-        <w:rPr>
-          <w:sz w:val="28"/>
-          <w:lang w:val="ru-RU"/>
-        </w:rPr>
-        <w:t xml:space="preserve"> </w:t>
-      </w:r>
-      <w:proofErr w:type="spellStart"/>
-      <w:r>
-        <w:rPr>
-          <w:sz w:val="28"/>
-          <w:lang w:val="ru-RU"/>
-        </w:rPr>
-        <w:t>параметрів</w:t>
-      </w:r>
-      <w:proofErr w:type="spellEnd"/>
-      <w:r>
-        <w:rPr>
-          <w:sz w:val="28"/>
-          <w:lang w:val="ru-RU"/>
-        </w:rPr>
-        <w:t>.</w:t>
+        <w:t>Отримання значень параметрів.</w:t>
       </w:r>
     </w:p>
     <w:p>
@@ -1989,69 +1437,12 @@
           <w:lang w:val="ru-RU"/>
         </w:rPr>
       </w:pPr>
-      <w:proofErr w:type="spellStart"/>
       <w:r>
         <w:rPr>
           <w:sz w:val="28"/>
           <w:lang w:val="ru-RU"/>
         </w:rPr>
-        <w:t>Обчислення</w:t>
-      </w:r>
-      <w:proofErr w:type="spellEnd"/>
-      <w:r>
-        <w:rPr>
-          <w:sz w:val="28"/>
-          <w:lang w:val="ru-RU"/>
-        </w:rPr>
-        <w:t xml:space="preserve"> та </w:t>
-      </w:r>
-      <w:proofErr w:type="spellStart"/>
-      <w:r>
-        <w:rPr>
-          <w:sz w:val="28"/>
-          <w:lang w:val="ru-RU"/>
-        </w:rPr>
-        <w:t>повернення</w:t>
-      </w:r>
-      <w:proofErr w:type="spellEnd"/>
-      <w:r>
-        <w:rPr>
-          <w:sz w:val="28"/>
-          <w:lang w:val="ru-RU"/>
-        </w:rPr>
-        <w:t xml:space="preserve"> </w:t>
-      </w:r>
-      <w:proofErr w:type="spellStart"/>
-      <w:r>
-        <w:rPr>
-          <w:sz w:val="28"/>
-          <w:lang w:val="ru-RU"/>
-        </w:rPr>
-        <w:t>об’єму</w:t>
-      </w:r>
-      <w:proofErr w:type="spellEnd"/>
-      <w:r>
-        <w:rPr>
-          <w:sz w:val="28"/>
-          <w:lang w:val="ru-RU"/>
-        </w:rPr>
-        <w:t xml:space="preserve"> за </w:t>
-      </w:r>
-      <w:proofErr w:type="spellStart"/>
-      <w:r>
-        <w:rPr>
-          <w:sz w:val="28"/>
-          <w:lang w:val="ru-RU"/>
-        </w:rPr>
-        <w:t>заданими</w:t>
-      </w:r>
-      <w:proofErr w:type="spellEnd"/>
-      <w:r>
-        <w:rPr>
-          <w:sz w:val="28"/>
-          <w:lang w:val="ru-RU"/>
-        </w:rPr>
-        <w:t xml:space="preserve"> параметрами.</w:t>
+        <w:t>Обчислення та повернення об’єму за заданими параметрами.</w:t>
       </w:r>
     </w:p>
     <w:p>
@@ -2069,117 +1460,12 @@
           <w:lang w:val="ru-RU"/>
         </w:rPr>
       </w:pPr>
-      <w:proofErr w:type="spellStart"/>
       <w:r>
         <w:rPr>
           <w:sz w:val="28"/>
           <w:lang w:val="ru-RU"/>
         </w:rPr>
-        <w:t>Зміну</w:t>
-      </w:r>
-      <w:proofErr w:type="spellEnd"/>
-      <w:r>
-        <w:rPr>
-          <w:sz w:val="28"/>
-          <w:lang w:val="ru-RU"/>
-        </w:rPr>
-        <w:t xml:space="preserve"> </w:t>
-      </w:r>
-      <w:proofErr w:type="spellStart"/>
-      <w:r>
-        <w:rPr>
-          <w:sz w:val="28"/>
-          <w:lang w:val="ru-RU"/>
-        </w:rPr>
-        <w:t>значень</w:t>
-      </w:r>
-      <w:proofErr w:type="spellEnd"/>
-      <w:r>
-        <w:rPr>
-          <w:sz w:val="28"/>
-          <w:lang w:val="ru-RU"/>
-        </w:rPr>
-        <w:t xml:space="preserve"> </w:t>
-      </w:r>
-      <w:proofErr w:type="spellStart"/>
-      <w:r>
-        <w:rPr>
-          <w:sz w:val="28"/>
-          <w:lang w:val="ru-RU"/>
-        </w:rPr>
-        <w:t>параметрів</w:t>
-      </w:r>
-      <w:proofErr w:type="spellEnd"/>
-      <w:r>
-        <w:rPr>
-          <w:sz w:val="28"/>
-          <w:lang w:val="ru-RU"/>
-        </w:rPr>
-        <w:t xml:space="preserve"> з </w:t>
-      </w:r>
-      <w:proofErr w:type="spellStart"/>
-      <w:r>
-        <w:rPr>
-          <w:sz w:val="28"/>
-          <w:lang w:val="ru-RU"/>
-        </w:rPr>
-        <w:t>перевіркою</w:t>
-      </w:r>
-      <w:proofErr w:type="spellEnd"/>
-      <w:r>
-        <w:rPr>
-          <w:sz w:val="28"/>
-          <w:lang w:val="ru-RU"/>
-        </w:rPr>
-        <w:t xml:space="preserve"> </w:t>
-      </w:r>
-      <w:proofErr w:type="spellStart"/>
-      <w:r>
-        <w:rPr>
-          <w:sz w:val="28"/>
-          <w:lang w:val="ru-RU"/>
-        </w:rPr>
-        <w:t>коректності</w:t>
-      </w:r>
-      <w:proofErr w:type="spellEnd"/>
-      <w:r>
-        <w:rPr>
-          <w:sz w:val="28"/>
-          <w:lang w:val="ru-RU"/>
-        </w:rPr>
-        <w:t xml:space="preserve"> </w:t>
-      </w:r>
-      <w:proofErr w:type="spellStart"/>
-      <w:r>
-        <w:rPr>
-          <w:sz w:val="28"/>
-          <w:lang w:val="ru-RU"/>
-        </w:rPr>
-        <w:t>введених</w:t>
-      </w:r>
-      <w:proofErr w:type="spellEnd"/>
-      <w:r>
-        <w:rPr>
-          <w:sz w:val="28"/>
-          <w:lang w:val="ru-RU"/>
-        </w:rPr>
-        <w:t xml:space="preserve"> </w:t>
-      </w:r>
-      <w:proofErr w:type="spellStart"/>
-      <w:r>
-        <w:rPr>
-          <w:sz w:val="28"/>
-          <w:lang w:val="ru-RU"/>
-        </w:rPr>
-        <w:t>даних</w:t>
-      </w:r>
-      <w:proofErr w:type="spellEnd"/>
-      <w:r>
-        <w:rPr>
-          <w:sz w:val="28"/>
-          <w:lang w:val="ru-RU"/>
-        </w:rPr>
-        <w:t>.</w:t>
+        <w:t>Зміну значень параметрів з перевіркою коректності введених даних.</w:t>
       </w:r>
     </w:p>
     <w:p>
@@ -2376,7 +1662,6 @@
         </w:rPr>
         <w:t>ClassLab12_</w:t>
       </w:r>
-      <w:proofErr w:type="spellStart"/>
       <w:r>
         <w:rPr>
           <w:sz w:val="28"/>
@@ -2385,7 +1670,6 @@
         </w:rPr>
         <w:t>Bezkrovna</w:t>
       </w:r>
-      <w:proofErr w:type="spellEnd"/>
       <w:r>
         <w:rPr>
           <w:sz w:val="28"/>
@@ -2460,23 +1744,7 @@
           <w:sz w:val="28"/>
         </w:rPr>
         <w:lastRenderedPageBreak/>
-        <w:t xml:space="preserve">Детальне </w:t>
-      </w:r>
-      <w:proofErr w:type="spellStart"/>
-      <w:r>
-        <w:rPr>
-          <w:b/>
-          <w:sz w:val="28"/>
-        </w:rPr>
-        <w:t>проєктування</w:t>
-      </w:r>
-      <w:proofErr w:type="spellEnd"/>
-      <w:r>
-        <w:rPr>
-          <w:b/>
-          <w:sz w:val="28"/>
-        </w:rPr>
-        <w:t xml:space="preserve"> програмного модуля</w:t>
+        <w:t>Детальне проєктування програмного модуля</w:t>
       </w:r>
       <w:r>
         <w:rPr>
@@ -2526,7 +1794,6 @@
         </w:rPr>
         <w:t>ClassLab12_</w:t>
       </w:r>
-      <w:proofErr w:type="spellStart"/>
       <w:r>
         <w:rPr>
           <w:sz w:val="28"/>
@@ -2535,7 +1802,6 @@
         </w:rPr>
         <w:t>Bezkrovna</w:t>
       </w:r>
-      <w:proofErr w:type="spellEnd"/>
       <w:r>
         <w:rPr>
           <w:sz w:val="28"/>
@@ -2732,7 +1998,6 @@
         </w:rPr>
         <w:t>ClassLab12_</w:t>
       </w:r>
-      <w:proofErr w:type="spellStart"/>
       <w:r>
         <w:rPr>
           <w:sz w:val="28"/>
@@ -2741,7 +2006,6 @@
         </w:rPr>
         <w:t>Bezkrovna</w:t>
       </w:r>
-      <w:proofErr w:type="spellEnd"/>
       <w:r>
         <w:rPr>
           <w:sz w:val="28"/>
@@ -2762,19 +2026,11 @@
         </w:rPr>
         <w:t xml:space="preserve"> </w:t>
       </w:r>
-      <w:proofErr w:type="spellStart"/>
-      <w:r>
-        <w:rPr>
-          <w:sz w:val="28"/>
-        </w:rPr>
-        <w:t>height</w:t>
-      </w:r>
-      <w:proofErr w:type="spellEnd"/>
-      <w:r>
-        <w:rPr>
-          <w:sz w:val="28"/>
-        </w:rPr>
-        <w:t xml:space="preserve">, </w:t>
+      <w:r>
+        <w:rPr>
+          <w:sz w:val="28"/>
+        </w:rPr>
+        <w:t xml:space="preserve">height, </w:t>
       </w:r>
       <w:r>
         <w:rPr>
@@ -2790,47 +2046,11 @@
         </w:rPr>
         <w:t xml:space="preserve"> </w:t>
       </w:r>
-      <w:proofErr w:type="spellStart"/>
-      <w:r>
-        <w:rPr>
-          <w:sz w:val="28"/>
-        </w:rPr>
-        <w:t>radius</w:t>
-      </w:r>
-      <w:proofErr w:type="spellEnd"/>
-      <w:r>
-        <w:rPr>
-          <w:sz w:val="28"/>
-        </w:rPr>
-        <w:t xml:space="preserve">, </w:t>
-      </w:r>
-      <w:proofErr w:type="spellStart"/>
-      <w:r>
-        <w:rPr>
-          <w:sz w:val="28"/>
-        </w:rPr>
-        <w:t>string</w:t>
-      </w:r>
-      <w:proofErr w:type="spellEnd"/>
-      <w:r>
-        <w:rPr>
-          <w:sz w:val="28"/>
-        </w:rPr>
-        <w:t xml:space="preserve"> </w:t>
-      </w:r>
-      <w:proofErr w:type="spellStart"/>
-      <w:r>
-        <w:rPr>
-          <w:sz w:val="28"/>
-        </w:rPr>
-        <w:t>color</w:t>
-      </w:r>
-      <w:proofErr w:type="spellEnd"/>
-      <w:r>
-        <w:rPr>
-          <w:sz w:val="28"/>
-        </w:rPr>
-        <w:t>)</w:t>
+      <w:r>
+        <w:rPr>
+          <w:sz w:val="28"/>
+        </w:rPr>
+        <w:t>radius, string color)</w:t>
       </w:r>
       <w:r>
         <w:rPr>
@@ -2867,27 +2087,11 @@
         </w:rPr>
         <w:t xml:space="preserve"> </w:t>
       </w:r>
-      <w:proofErr w:type="spellStart"/>
-      <w:proofErr w:type="gramStart"/>
-      <w:r>
-        <w:rPr>
-          <w:sz w:val="28"/>
-        </w:rPr>
-        <w:t>GetHeight</w:t>
-      </w:r>
-      <w:proofErr w:type="spellEnd"/>
-      <w:r>
-        <w:rPr>
-          <w:sz w:val="28"/>
-        </w:rPr>
-        <w:t>(</w:t>
-      </w:r>
-      <w:proofErr w:type="gramEnd"/>
-      <w:r>
-        <w:rPr>
-          <w:sz w:val="28"/>
-        </w:rPr>
-        <w:t>)</w:t>
+      <w:r>
+        <w:rPr>
+          <w:sz w:val="28"/>
+        </w:rPr>
+        <w:t>GetHeight()</w:t>
       </w:r>
       <w:r>
         <w:rPr>
@@ -2937,27 +2141,11 @@
         </w:rPr>
         <w:t xml:space="preserve"> </w:t>
       </w:r>
-      <w:proofErr w:type="spellStart"/>
-      <w:proofErr w:type="gramStart"/>
-      <w:r>
-        <w:rPr>
-          <w:sz w:val="28"/>
-        </w:rPr>
-        <w:t>GetRadius</w:t>
-      </w:r>
-      <w:proofErr w:type="spellEnd"/>
-      <w:r>
-        <w:rPr>
-          <w:sz w:val="28"/>
-        </w:rPr>
-        <w:t>(</w:t>
-      </w:r>
-      <w:proofErr w:type="gramEnd"/>
-      <w:r>
-        <w:rPr>
-          <w:sz w:val="28"/>
-        </w:rPr>
-        <w:t>)</w:t>
+      <w:r>
+        <w:rPr>
+          <w:sz w:val="28"/>
+        </w:rPr>
+        <w:t>GetRadius()</w:t>
       </w:r>
       <w:r>
         <w:rPr>
@@ -2993,33 +2181,11 @@
           <w:sz w:val="28"/>
         </w:rPr>
       </w:pPr>
-      <w:proofErr w:type="spellStart"/>
-      <w:r>
-        <w:rPr>
-          <w:sz w:val="28"/>
-        </w:rPr>
-        <w:t>string</w:t>
-      </w:r>
-      <w:proofErr w:type="spellEnd"/>
-      <w:r>
-        <w:rPr>
-          <w:sz w:val="28"/>
-        </w:rPr>
-        <w:t xml:space="preserve"> </w:t>
-      </w:r>
-      <w:proofErr w:type="spellStart"/>
-      <w:r>
-        <w:rPr>
-          <w:sz w:val="28"/>
-        </w:rPr>
-        <w:t>GetColor</w:t>
-      </w:r>
-      <w:proofErr w:type="spellEnd"/>
-      <w:r>
-        <w:rPr>
-          <w:sz w:val="28"/>
-        </w:rPr>
-        <w:t>()</w:t>
+      <w:r>
+        <w:rPr>
+          <w:sz w:val="28"/>
+        </w:rPr>
+        <w:t>string GetColor()</w:t>
       </w:r>
       <w:r>
         <w:rPr>
@@ -3055,61 +2221,23 @@
           <w:sz w:val="28"/>
         </w:rPr>
       </w:pPr>
-      <w:proofErr w:type="spellStart"/>
-      <w:r>
-        <w:rPr>
-          <w:sz w:val="28"/>
-        </w:rPr>
-        <w:t>void</w:t>
-      </w:r>
-      <w:proofErr w:type="spellEnd"/>
-      <w:r>
-        <w:rPr>
-          <w:sz w:val="28"/>
-        </w:rPr>
-        <w:t xml:space="preserve"> </w:t>
-      </w:r>
-      <w:proofErr w:type="spellStart"/>
+      <w:r>
+        <w:rPr>
+          <w:sz w:val="28"/>
+        </w:rPr>
+        <w:t xml:space="preserve">void </w:t>
+      </w:r>
       <w:r>
         <w:rPr>
           <w:sz w:val="28"/>
         </w:rPr>
         <w:t>SetHeight</w:t>
       </w:r>
-      <w:proofErr w:type="spellEnd"/>
-      <w:r>
-        <w:rPr>
-          <w:sz w:val="28"/>
-        </w:rPr>
-        <w:t>(</w:t>
-      </w:r>
-      <w:proofErr w:type="spellStart"/>
-      <w:r>
-        <w:rPr>
-          <w:sz w:val="28"/>
-        </w:rPr>
-        <w:t>float</w:t>
-      </w:r>
-      <w:proofErr w:type="spellEnd"/>
-      <w:r>
-        <w:rPr>
-          <w:sz w:val="28"/>
-        </w:rPr>
-        <w:t xml:space="preserve"> </w:t>
-      </w:r>
-      <w:proofErr w:type="spellStart"/>
-      <w:r>
-        <w:rPr>
-          <w:sz w:val="28"/>
-        </w:rPr>
-        <w:t>input_height</w:t>
-      </w:r>
-      <w:proofErr w:type="spellEnd"/>
-      <w:r>
-        <w:rPr>
-          <w:sz w:val="28"/>
-        </w:rPr>
-        <w:t>)</w:t>
+      <w:r>
+        <w:rPr>
+          <w:sz w:val="28"/>
+        </w:rPr>
+        <w:t>(float input_height)</w:t>
       </w:r>
       <w:r>
         <w:rPr>
@@ -3145,61 +2273,11 @@
           <w:sz w:val="28"/>
         </w:rPr>
       </w:pPr>
-      <w:proofErr w:type="spellStart"/>
-      <w:r>
-        <w:rPr>
-          <w:sz w:val="28"/>
-        </w:rPr>
-        <w:t>void</w:t>
-      </w:r>
-      <w:proofErr w:type="spellEnd"/>
-      <w:r>
-        <w:rPr>
-          <w:sz w:val="28"/>
-        </w:rPr>
-        <w:t xml:space="preserve"> </w:t>
-      </w:r>
-      <w:proofErr w:type="spellStart"/>
-      <w:r>
-        <w:rPr>
-          <w:sz w:val="28"/>
-        </w:rPr>
-        <w:t>SetRadius</w:t>
-      </w:r>
-      <w:proofErr w:type="spellEnd"/>
-      <w:r>
-        <w:rPr>
-          <w:sz w:val="28"/>
-        </w:rPr>
-        <w:t>(</w:t>
-      </w:r>
-      <w:proofErr w:type="spellStart"/>
-      <w:r>
-        <w:rPr>
-          <w:sz w:val="28"/>
-        </w:rPr>
-        <w:t>float</w:t>
-      </w:r>
-      <w:proofErr w:type="spellEnd"/>
-      <w:r>
-        <w:rPr>
-          <w:sz w:val="28"/>
-        </w:rPr>
-        <w:t xml:space="preserve"> </w:t>
-      </w:r>
-      <w:proofErr w:type="spellStart"/>
-      <w:r>
-        <w:rPr>
-          <w:sz w:val="28"/>
-        </w:rPr>
-        <w:t>input_radius</w:t>
-      </w:r>
-      <w:proofErr w:type="spellEnd"/>
-      <w:r>
-        <w:rPr>
-          <w:sz w:val="28"/>
-        </w:rPr>
-        <w:t>)</w:t>
+      <w:r>
+        <w:rPr>
+          <w:sz w:val="28"/>
+        </w:rPr>
+        <w:t>void SetRadius(float input_radius)</w:t>
       </w:r>
       <w:r>
         <w:rPr>
@@ -3235,61 +2313,11 @@
           <w:sz w:val="28"/>
         </w:rPr>
       </w:pPr>
-      <w:proofErr w:type="spellStart"/>
-      <w:r>
-        <w:rPr>
-          <w:sz w:val="28"/>
-        </w:rPr>
-        <w:t>void</w:t>
-      </w:r>
-      <w:proofErr w:type="spellEnd"/>
-      <w:r>
-        <w:rPr>
-          <w:sz w:val="28"/>
-        </w:rPr>
-        <w:t xml:space="preserve"> </w:t>
-      </w:r>
-      <w:proofErr w:type="spellStart"/>
-      <w:r>
-        <w:rPr>
-          <w:sz w:val="28"/>
-        </w:rPr>
-        <w:t>SetColor</w:t>
-      </w:r>
-      <w:proofErr w:type="spellEnd"/>
-      <w:r>
-        <w:rPr>
-          <w:sz w:val="28"/>
-        </w:rPr>
-        <w:t>(</w:t>
-      </w:r>
-      <w:proofErr w:type="spellStart"/>
-      <w:r>
-        <w:rPr>
-          <w:sz w:val="28"/>
-        </w:rPr>
-        <w:t>string</w:t>
-      </w:r>
-      <w:proofErr w:type="spellEnd"/>
-      <w:r>
-        <w:rPr>
-          <w:sz w:val="28"/>
-        </w:rPr>
-        <w:t xml:space="preserve"> </w:t>
-      </w:r>
-      <w:proofErr w:type="spellStart"/>
-      <w:r>
-        <w:rPr>
-          <w:sz w:val="28"/>
-        </w:rPr>
-        <w:t>input_color</w:t>
-      </w:r>
-      <w:proofErr w:type="spellEnd"/>
-      <w:r>
-        <w:rPr>
-          <w:sz w:val="28"/>
-        </w:rPr>
-        <w:t>)</w:t>
+      <w:r>
+        <w:rPr>
+          <w:sz w:val="28"/>
+        </w:rPr>
+        <w:t>void SetColor(string input_color)</w:t>
       </w:r>
       <w:r>
         <w:rPr>
@@ -3325,40 +2353,453 @@
           <w:sz w:val="28"/>
         </w:rPr>
       </w:pPr>
-      <w:proofErr w:type="spellStart"/>
-      <w:r>
-        <w:rPr>
-          <w:sz w:val="28"/>
-        </w:rPr>
-        <w:t>float</w:t>
-      </w:r>
-      <w:proofErr w:type="spellEnd"/>
-      <w:r>
-        <w:rPr>
-          <w:sz w:val="28"/>
+      <w:r>
+        <w:rPr>
+          <w:sz w:val="28"/>
+        </w:rPr>
+        <w:t>float CountVolume()</w:t>
+      </w:r>
+      <w:r>
+        <w:rPr>
+          <w:sz w:val="28"/>
+        </w:rPr>
+        <w:t xml:space="preserve"> – обчислює та надає значення об’єму.</w:t>
+      </w:r>
+    </w:p>
+    <w:p>
+      <w:pPr>
+        <w:pStyle w:val="a4"/>
+        <w:spacing w:line="360" w:lineRule="auto"/>
+        <w:ind w:left="0" w:firstLine="709"/>
+        <w:jc w:val="both"/>
+        <w:rPr>
+          <w:b/>
+          <w:sz w:val="28"/>
+        </w:rPr>
+      </w:pPr>
+      <w:r>
+        <w:rPr>
+          <w:b/>
+          <w:sz w:val="28"/>
+        </w:rPr>
+        <w:t xml:space="preserve">Аналіз задачі </w:t>
+      </w:r>
+      <w:r>
+        <w:rPr>
+          <w:b/>
+          <w:sz w:val="28"/>
+          <w:lang w:val="en-US"/>
+        </w:rPr>
+        <w:t>Teacher:</w:t>
+      </w:r>
+    </w:p>
+    <w:p>
+      <w:pPr>
+        <w:pStyle w:val="a4"/>
+        <w:spacing w:line="360" w:lineRule="auto"/>
+        <w:ind w:left="0" w:firstLine="709"/>
+        <w:jc w:val="both"/>
+        <w:rPr>
+          <w:sz w:val="28"/>
+        </w:rPr>
+      </w:pPr>
+      <w:r>
+        <w:rPr>
+          <w:sz w:val="28"/>
+        </w:rPr>
+        <w:t>Дано: текстовий файл з 10 рядками, які містять висоту, радіус, очікуваний об’єм та колір.</w:t>
+      </w:r>
+    </w:p>
+    <w:p>
+      <w:pPr>
+        <w:pStyle w:val="a4"/>
+        <w:spacing w:line="360" w:lineRule="auto"/>
+        <w:ind w:left="0" w:firstLine="709"/>
+        <w:jc w:val="both"/>
+        <w:rPr>
+          <w:sz w:val="28"/>
+        </w:rPr>
+      </w:pPr>
+      <w:r>
+        <w:rPr>
+          <w:sz w:val="28"/>
+        </w:rPr>
+        <w:t xml:space="preserve"> Виконати: тестування правильності розрахунків, які виконує клас </w:t>
+      </w:r>
+      <w:r>
+        <w:rPr>
+          <w:sz w:val="28"/>
+          <w:szCs w:val="28"/>
+        </w:rPr>
+        <w:t>ClassLab12_</w:t>
+      </w:r>
+      <w:r>
+        <w:rPr>
+          <w:sz w:val="28"/>
+          <w:szCs w:val="28"/>
+          <w:lang w:val="en-US"/>
+        </w:rPr>
+        <w:t>Bezkrovna</w:t>
+      </w:r>
+      <w:r>
+        <w:rPr>
+          <w:sz w:val="28"/>
+          <w:szCs w:val="28"/>
+        </w:rPr>
+        <w:t>, за допомогою</w:t>
+      </w:r>
+      <w:r>
+        <w:rPr>
+          <w:sz w:val="28"/>
+          <w:szCs w:val="28"/>
+          <w:lang w:val="en-US"/>
         </w:rPr>
         <w:t xml:space="preserve"> </w:t>
       </w:r>
-      <w:proofErr w:type="spellStart"/>
-      <w:r>
-        <w:rPr>
-          <w:sz w:val="28"/>
-        </w:rPr>
-        <w:t>CountVolume</w:t>
-      </w:r>
-      <w:proofErr w:type="spellEnd"/>
-      <w:r>
-        <w:rPr>
-          <w:sz w:val="28"/>
-        </w:rPr>
-        <w:t>()</w:t>
-      </w:r>
-      <w:r>
-        <w:rPr>
-          <w:sz w:val="28"/>
-        </w:rPr>
-        <w:t xml:space="preserve"> – обчислює та надає значення об’єму.</w:t>
-      </w:r>
+      <w:r>
+        <w:rPr>
+          <w:sz w:val="28"/>
+          <w:szCs w:val="28"/>
+        </w:rPr>
+        <w:t>обчислення об</w:t>
+      </w:r>
+      <w:r>
+        <w:rPr>
+          <w:sz w:val="28"/>
+          <w:szCs w:val="28"/>
+          <w:lang w:val="en-US"/>
+        </w:rPr>
+        <w:t>’</w:t>
+      </w:r>
+      <w:r>
+        <w:rPr>
+          <w:sz w:val="28"/>
+          <w:szCs w:val="28"/>
+        </w:rPr>
+        <w:t xml:space="preserve">му та порівняння з </w:t>
+      </w:r>
+      <w:r>
+        <w:rPr>
+          <w:sz w:val="28"/>
+        </w:rPr>
+        <w:t>очікуваним об’ємом.</w:t>
+      </w:r>
+    </w:p>
+    <w:p>
+      <w:pPr>
+        <w:spacing w:line="360" w:lineRule="auto"/>
+        <w:ind w:firstLine="709"/>
+        <w:jc w:val="both"/>
+        <w:rPr>
+          <w:b/>
+          <w:sz w:val="28"/>
+          <w:szCs w:val="28"/>
+        </w:rPr>
+      </w:pPr>
+      <w:r>
+        <w:rPr>
+          <w:b/>
+          <w:sz w:val="28"/>
+          <w:szCs w:val="28"/>
+        </w:rPr>
+        <w:t xml:space="preserve">Постановка задачі </w:t>
+      </w:r>
+      <w:r>
+        <w:rPr>
+          <w:b/>
+          <w:sz w:val="28"/>
+          <w:lang w:val="en-US"/>
+        </w:rPr>
+        <w:t>Teacher</w:t>
+      </w:r>
+      <w:r>
+        <w:rPr>
+          <w:b/>
+          <w:sz w:val="28"/>
+          <w:szCs w:val="28"/>
+        </w:rPr>
+        <w:t>:</w:t>
+      </w:r>
+    </w:p>
+    <w:p>
+      <w:pPr>
+        <w:pStyle w:val="a4"/>
+        <w:spacing w:line="360" w:lineRule="auto"/>
+        <w:ind w:left="0" w:firstLine="709"/>
+        <w:jc w:val="both"/>
+        <w:rPr>
+          <w:sz w:val="28"/>
+          <w:szCs w:val="28"/>
+          <w:lang w:val="en-US"/>
+        </w:rPr>
+      </w:pPr>
+      <w:r>
+        <w:rPr>
+          <w:sz w:val="28"/>
+        </w:rPr>
+        <w:t>Вхід</w:t>
+      </w:r>
+      <w:r>
+        <w:rPr>
+          <w:sz w:val="28"/>
+          <w:lang w:val="en-US"/>
+        </w:rPr>
+        <w:t>:</w:t>
+      </w:r>
+      <w:r>
+        <w:rPr>
+          <w:sz w:val="28"/>
+          <w:szCs w:val="28"/>
+          <w:lang w:val="en-US"/>
+        </w:rPr>
+        <w:t xml:space="preserve"> </w:t>
+      </w:r>
+      <w:r>
+        <w:rPr>
+          <w:sz w:val="28"/>
+          <w:szCs w:val="28"/>
+          <w:lang w:val="en-US"/>
+        </w:rPr>
+        <w:t>radius</w:t>
+      </w:r>
+      <w:r>
+        <w:rPr>
+          <w:sz w:val="28"/>
+          <w:szCs w:val="28"/>
+        </w:rPr>
+        <w:t xml:space="preserve">, </w:t>
+      </w:r>
+      <w:r>
+        <w:rPr>
+          <w:sz w:val="28"/>
+          <w:szCs w:val="28"/>
+          <w:lang w:val="en-US"/>
+        </w:rPr>
+        <w:t>height,</w:t>
+      </w:r>
+      <w:r>
+        <w:rPr>
+          <w:sz w:val="28"/>
+          <w:szCs w:val="28"/>
+        </w:rPr>
+        <w:t xml:space="preserve"> </w:t>
+      </w:r>
+      <w:r>
+        <w:rPr>
+          <w:sz w:val="28"/>
+          <w:szCs w:val="28"/>
+        </w:rPr>
+        <w:t>volume</w:t>
+      </w:r>
+      <w:r>
+        <w:rPr>
+          <w:sz w:val="28"/>
+          <w:szCs w:val="28"/>
+        </w:rPr>
+        <w:t>,</w:t>
+      </w:r>
+      <w:r>
+        <w:rPr>
+          <w:sz w:val="28"/>
+          <w:szCs w:val="28"/>
+          <w:lang w:val="en-US"/>
+        </w:rPr>
+        <w:t xml:space="preserve"> color</w:t>
+      </w:r>
+    </w:p>
+    <w:p>
+      <w:pPr>
+        <w:pStyle w:val="a4"/>
+        <w:spacing w:line="360" w:lineRule="auto"/>
+        <w:ind w:left="0" w:firstLine="709"/>
+        <w:jc w:val="both"/>
+        <w:rPr>
+          <w:sz w:val="28"/>
+          <w:szCs w:val="28"/>
+        </w:rPr>
+      </w:pPr>
+      <w:r>
+        <w:rPr>
+          <w:sz w:val="28"/>
+          <w:szCs w:val="28"/>
+        </w:rPr>
+        <w:t xml:space="preserve">Вихід: </w:t>
+      </w:r>
+      <w:r>
+        <w:rPr>
+          <w:sz w:val="28"/>
+          <w:szCs w:val="28"/>
+        </w:rPr>
+        <w:t>result_volume</w:t>
+      </w:r>
+    </w:p>
+    <w:p>
+      <w:pPr>
+        <w:pStyle w:val="a4"/>
+        <w:spacing w:line="360" w:lineRule="auto"/>
+        <w:ind w:left="0" w:firstLine="709"/>
+        <w:jc w:val="both"/>
+        <w:rPr>
+          <w:b/>
+          <w:sz w:val="28"/>
+        </w:rPr>
+      </w:pPr>
+      <w:r>
+        <w:rPr>
+          <w:b/>
+          <w:sz w:val="28"/>
+        </w:rPr>
+        <w:t>Формат тест-кейсів:</w:t>
+      </w:r>
+    </w:p>
+    <w:p>
+      <w:pPr>
+        <w:pStyle w:val="a4"/>
+        <w:spacing w:line="360" w:lineRule="auto"/>
+        <w:ind w:left="0" w:firstLine="709"/>
+        <w:jc w:val="both"/>
+        <w:rPr>
+          <w:sz w:val="28"/>
+          <w:szCs w:val="28"/>
+        </w:rPr>
+      </w:pPr>
+      <w:r>
+        <w:rPr>
+          <w:sz w:val="28"/>
+        </w:rPr>
+        <w:t xml:space="preserve">Кожен рядок текстового файлу містить </w:t>
+      </w:r>
+      <w:r>
+        <w:rPr>
+          <w:sz w:val="28"/>
+          <w:szCs w:val="28"/>
+        </w:rPr>
+        <w:t xml:space="preserve">вхідні значення height, radius, </w:t>
+      </w:r>
+      <w:r>
+        <w:rPr>
+          <w:sz w:val="28"/>
+          <w:szCs w:val="28"/>
+        </w:rPr>
+        <w:t>volume</w:t>
+      </w:r>
+      <w:r>
+        <w:rPr>
+          <w:sz w:val="28"/>
+          <w:szCs w:val="28"/>
+        </w:rPr>
+        <w:t xml:space="preserve"> та</w:t>
+      </w:r>
+      <w:r>
+        <w:rPr>
+          <w:sz w:val="28"/>
+          <w:szCs w:val="28"/>
+        </w:rPr>
+        <w:t xml:space="preserve"> </w:t>
+      </w:r>
+      <w:r>
+        <w:rPr>
+          <w:sz w:val="28"/>
+          <w:szCs w:val="28"/>
+          <w:lang w:val="en-US"/>
+        </w:rPr>
+        <w:t>color</w:t>
+      </w:r>
+      <w:r>
+        <w:rPr>
+          <w:sz w:val="28"/>
+          <w:szCs w:val="28"/>
+        </w:rPr>
+        <w:t xml:space="preserve"> для кожного тест кейсу, без розділових знаків.</w:t>
+      </w:r>
+    </w:p>
+    <w:p>
+      <w:pPr>
+        <w:pStyle w:val="a4"/>
+        <w:spacing w:line="360" w:lineRule="auto"/>
+        <w:ind w:left="0" w:firstLine="709"/>
+        <w:jc w:val="both"/>
+        <w:rPr>
+          <w:sz w:val="28"/>
+          <w:szCs w:val="28"/>
+        </w:rPr>
+      </w:pPr>
+      <w:r>
+        <w:rPr>
+          <w:b/>
+          <w:sz w:val="28"/>
+          <w:szCs w:val="28"/>
+        </w:rPr>
+        <w:lastRenderedPageBreak/>
+        <w:t>Протокол читання тест-кейсів:</w:t>
+      </w:r>
+    </w:p>
+    <w:p>
+      <w:pPr>
+        <w:pStyle w:val="a4"/>
+        <w:spacing w:line="360" w:lineRule="auto"/>
+        <w:ind w:left="0" w:firstLine="709"/>
+        <w:jc w:val="both"/>
+        <w:rPr>
+          <w:sz w:val="28"/>
+          <w:szCs w:val="28"/>
+        </w:rPr>
+      </w:pPr>
+      <w:r>
+        <w:rPr>
+          <w:sz w:val="28"/>
+        </w:rPr>
+        <w:t xml:space="preserve">По одному зчитуються рядки з текстового файлу. Для поточного рядка створюється потік. Послідовно зчитуються три числа в змінні </w:t>
+      </w:r>
+      <w:r>
+        <w:rPr>
+          <w:sz w:val="28"/>
+          <w:szCs w:val="28"/>
+        </w:rPr>
+        <w:t xml:space="preserve">height, radius і </w:t>
+      </w:r>
+      <w:r>
+        <w:rPr>
+          <w:sz w:val="28"/>
+          <w:szCs w:val="28"/>
+        </w:rPr>
+        <w:t>volume</w:t>
+      </w:r>
+      <w:r>
+        <w:rPr>
+          <w:sz w:val="28"/>
+          <w:szCs w:val="28"/>
+        </w:rPr>
+        <w:t xml:space="preserve">. Решта рядка читається до кінця в змінну </w:t>
+      </w:r>
+      <w:r>
+        <w:rPr>
+          <w:sz w:val="28"/>
+          <w:szCs w:val="28"/>
+          <w:lang w:val="en-US"/>
+        </w:rPr>
+        <w:t>color</w:t>
+      </w:r>
+      <w:r>
+        <w:rPr>
+          <w:sz w:val="28"/>
+          <w:szCs w:val="28"/>
+        </w:rPr>
+        <w:t>.</w:t>
+      </w:r>
+    </w:p>
+    <w:p>
+      <w:pPr>
+        <w:pStyle w:val="a4"/>
+        <w:spacing w:line="360" w:lineRule="auto"/>
+        <w:ind w:left="0" w:firstLine="709"/>
+        <w:jc w:val="both"/>
+        <w:rPr>
+          <w:sz w:val="28"/>
+        </w:rPr>
+      </w:pPr>
+      <w:bookmarkStart w:id="0" w:name="_GoBack"/>
+      <w:bookmarkEnd w:id="0"/>
     </w:p>
     <w:p/>
     <w:p/>
@@ -3441,52 +2882,14 @@
                 <w:szCs w:val="20"/>
               </w:rPr>
             </w:pPr>
-            <w:proofErr w:type="spellStart"/>
             <w:r>
               <w:rPr>
                 <w:rFonts w:ascii="Arial" w:hAnsi="Arial" w:cs="Arial"/>
                 <w:sz w:val="20"/>
                 <w:szCs w:val="20"/>
               </w:rPr>
-              <w:t>Test</w:t>
-            </w:r>
-            <w:proofErr w:type="spellEnd"/>
-            <w:r>
-              <w:rPr>
-                <w:rFonts w:ascii="Arial" w:hAnsi="Arial" w:cs="Arial"/>
-                <w:sz w:val="20"/>
-                <w:szCs w:val="20"/>
-              </w:rPr>
-              <w:t xml:space="preserve"> </w:t>
-            </w:r>
-            <w:proofErr w:type="spellStart"/>
-            <w:r>
-              <w:rPr>
-                <w:rFonts w:ascii="Arial" w:hAnsi="Arial" w:cs="Arial"/>
-                <w:sz w:val="20"/>
-                <w:szCs w:val="20"/>
-              </w:rPr>
-              <w:t>Suite</w:t>
-            </w:r>
-            <w:proofErr w:type="spellEnd"/>
-            <w:r>
-              <w:rPr>
-                <w:rFonts w:ascii="Arial" w:hAnsi="Arial" w:cs="Arial"/>
-                <w:sz w:val="20"/>
-                <w:szCs w:val="20"/>
-              </w:rPr>
-              <w:t xml:space="preserve"> </w:t>
-            </w:r>
-            <w:proofErr w:type="spellStart"/>
-            <w:r>
-              <w:rPr>
-                <w:rFonts w:ascii="Arial" w:hAnsi="Arial" w:cs="Arial"/>
-                <w:sz w:val="20"/>
-                <w:szCs w:val="20"/>
-              </w:rPr>
-              <w:t>Description</w:t>
-            </w:r>
-            <w:proofErr w:type="spellEnd"/>
+              <w:t>Test Suite Description</w:t>
+            </w:r>
           </w:p>
         </w:tc>
         <w:tc>
@@ -3510,7 +2913,6 @@
               </w:rPr>
               <w:t>ClassLab12_</w:t>
             </w:r>
-            <w:proofErr w:type="spellStart"/>
             <w:r>
               <w:rPr>
                 <w:sz w:val="28"/>
@@ -3519,7 +2921,6 @@
               </w:rPr>
               <w:t>Bezkrovna</w:t>
             </w:r>
-            <w:proofErr w:type="spellEnd"/>
           </w:p>
         </w:tc>
       </w:tr>
@@ -3545,23 +2946,7 @@
                 <w:sz w:val="20"/>
                 <w:szCs w:val="20"/>
               </w:rPr>
-              <w:t xml:space="preserve">Назва </w:t>
-            </w:r>
-            <w:proofErr w:type="spellStart"/>
-            <w:r>
-              <w:rPr>
-                <w:sz w:val="20"/>
-                <w:szCs w:val="20"/>
-              </w:rPr>
-              <w:t>проекта</w:t>
-            </w:r>
-            <w:proofErr w:type="spellEnd"/>
-            <w:r>
-              <w:rPr>
-                <w:sz w:val="20"/>
-                <w:szCs w:val="20"/>
-              </w:rPr>
-              <w:t xml:space="preserve"> / ПЗ</w:t>
+              <w:t>Назва проекта / ПЗ</w:t>
             </w:r>
           </w:p>
           <w:p>
@@ -3572,52 +2957,14 @@
                 <w:szCs w:val="20"/>
               </w:rPr>
             </w:pPr>
-            <w:proofErr w:type="spellStart"/>
             <w:r>
               <w:rPr>
                 <w:rFonts w:ascii="Arial" w:hAnsi="Arial" w:cs="Arial"/>
                 <w:sz w:val="20"/>
                 <w:szCs w:val="20"/>
               </w:rPr>
-              <w:t>Name</w:t>
-            </w:r>
-            <w:proofErr w:type="spellEnd"/>
-            <w:r>
-              <w:rPr>
-                <w:rFonts w:ascii="Arial" w:hAnsi="Arial" w:cs="Arial"/>
-                <w:sz w:val="20"/>
-                <w:szCs w:val="20"/>
-              </w:rPr>
-              <w:t xml:space="preserve"> </w:t>
-            </w:r>
-            <w:proofErr w:type="spellStart"/>
-            <w:r>
-              <w:rPr>
-                <w:rFonts w:ascii="Arial" w:hAnsi="Arial" w:cs="Arial"/>
-                <w:sz w:val="20"/>
-                <w:szCs w:val="20"/>
-              </w:rPr>
-              <w:t>of</w:t>
-            </w:r>
-            <w:proofErr w:type="spellEnd"/>
-            <w:r>
-              <w:rPr>
-                <w:rFonts w:ascii="Arial" w:hAnsi="Arial" w:cs="Arial"/>
-                <w:sz w:val="20"/>
-                <w:szCs w:val="20"/>
-              </w:rPr>
-              <w:t xml:space="preserve"> Project / </w:t>
-            </w:r>
-            <w:proofErr w:type="spellStart"/>
-            <w:r>
-              <w:rPr>
-                <w:rFonts w:ascii="Arial" w:hAnsi="Arial" w:cs="Arial"/>
-                <w:sz w:val="20"/>
-                <w:szCs w:val="20"/>
-              </w:rPr>
-              <w:t>Software</w:t>
-            </w:r>
-            <w:proofErr w:type="spellEnd"/>
+              <w:t>Name of Project / Software</w:t>
+            </w:r>
           </w:p>
         </w:tc>
         <w:tc>
@@ -3635,7 +2982,6 @@
                 <w:lang w:val="en-US"/>
               </w:rPr>
             </w:pPr>
-            <w:proofErr w:type="spellStart"/>
             <w:r>
               <w:t>Modules</w:t>
             </w:r>
@@ -3645,7 +2991,6 @@
               </w:rPr>
               <w:t>Bezkrovna.h</w:t>
             </w:r>
-            <w:proofErr w:type="spellEnd"/>
           </w:p>
         </w:tc>
       </w:tr>
@@ -3683,52 +3028,14 @@
                 <w:szCs w:val="20"/>
               </w:rPr>
             </w:pPr>
-            <w:proofErr w:type="spellStart"/>
             <w:r>
               <w:rPr>
                 <w:rFonts w:ascii="Arial" w:hAnsi="Arial" w:cs="Arial"/>
                 <w:sz w:val="20"/>
                 <w:szCs w:val="20"/>
               </w:rPr>
-              <w:t>Level</w:t>
-            </w:r>
-            <w:proofErr w:type="spellEnd"/>
-            <w:r>
-              <w:rPr>
-                <w:rFonts w:ascii="Arial" w:hAnsi="Arial" w:cs="Arial"/>
-                <w:sz w:val="20"/>
-                <w:szCs w:val="20"/>
-              </w:rPr>
-              <w:t xml:space="preserve"> </w:t>
-            </w:r>
-            <w:proofErr w:type="spellStart"/>
-            <w:r>
-              <w:rPr>
-                <w:rFonts w:ascii="Arial" w:hAnsi="Arial" w:cs="Arial"/>
-                <w:sz w:val="20"/>
-                <w:szCs w:val="20"/>
-              </w:rPr>
-              <w:t>of</w:t>
-            </w:r>
-            <w:proofErr w:type="spellEnd"/>
-            <w:r>
-              <w:rPr>
-                <w:rFonts w:ascii="Arial" w:hAnsi="Arial" w:cs="Arial"/>
-                <w:sz w:val="20"/>
-                <w:szCs w:val="20"/>
-              </w:rPr>
-              <w:t xml:space="preserve"> </w:t>
-            </w:r>
-            <w:proofErr w:type="spellStart"/>
-            <w:r>
-              <w:rPr>
-                <w:rFonts w:ascii="Arial" w:hAnsi="Arial" w:cs="Arial"/>
-                <w:sz w:val="20"/>
-                <w:szCs w:val="20"/>
-              </w:rPr>
-              <w:t>Testing</w:t>
-            </w:r>
-            <w:proofErr w:type="spellEnd"/>
+              <w:t>Level of Testing</w:t>
+            </w:r>
           </w:p>
         </w:tc>
         <w:tc>
@@ -3766,7 +3073,6 @@
             <w:r>
               <w:t xml:space="preserve"> </w:t>
             </w:r>
-            <w:proofErr w:type="spellStart"/>
             <w:r>
               <w:rPr>
                 <w:rFonts w:ascii="Arial Narrow" w:hAnsi="Arial Narrow"/>
@@ -3775,25 +3081,14 @@
               </w:rPr>
               <w:t>Unit</w:t>
             </w:r>
-            <w:proofErr w:type="spellEnd"/>
             <w:r>
               <w:rPr>
                 <w:rFonts w:ascii="Arial Narrow" w:hAnsi="Arial Narrow"/>
                 <w:sz w:val="22"/>
                 <w:szCs w:val="22"/>
               </w:rPr>
-              <w:t xml:space="preserve"> </w:t>
-            </w:r>
-            <w:proofErr w:type="spellStart"/>
-            <w:r>
-              <w:rPr>
-                <w:rFonts w:ascii="Arial Narrow" w:hAnsi="Arial Narrow"/>
-                <w:sz w:val="22"/>
-                <w:szCs w:val="22"/>
-              </w:rPr>
-              <w:t>Testing</w:t>
-            </w:r>
-            <w:proofErr w:type="spellEnd"/>
+              <w:t xml:space="preserve"> Testing</w:t>
+            </w:r>
           </w:p>
         </w:tc>
       </w:tr>
@@ -3820,23 +3115,7 @@
                 <w:sz w:val="20"/>
                 <w:szCs w:val="20"/>
               </w:rPr>
-              <w:t>Автор тест-</w:t>
-            </w:r>
-            <w:proofErr w:type="spellStart"/>
-            <w:r>
-              <w:rPr>
-                <w:sz w:val="20"/>
-                <w:szCs w:val="20"/>
-              </w:rPr>
-              <w:t>сьюта</w:t>
-            </w:r>
-            <w:proofErr w:type="spellEnd"/>
-            <w:r>
-              <w:rPr>
-                <w:sz w:val="20"/>
-                <w:szCs w:val="20"/>
-              </w:rPr>
-              <w:t xml:space="preserve"> </w:t>
+              <w:t xml:space="preserve">Автор тест-сьюта </w:t>
             </w:r>
           </w:p>
           <w:p>
@@ -3847,52 +3126,14 @@
                 <w:szCs w:val="20"/>
               </w:rPr>
             </w:pPr>
-            <w:proofErr w:type="spellStart"/>
             <w:r>
               <w:rPr>
                 <w:rFonts w:ascii="Arial" w:hAnsi="Arial" w:cs="Arial"/>
                 <w:sz w:val="20"/>
                 <w:szCs w:val="20"/>
               </w:rPr>
-              <w:t>Test</w:t>
-            </w:r>
-            <w:proofErr w:type="spellEnd"/>
-            <w:r>
-              <w:rPr>
-                <w:rFonts w:ascii="Arial" w:hAnsi="Arial" w:cs="Arial"/>
-                <w:sz w:val="20"/>
-                <w:szCs w:val="20"/>
-              </w:rPr>
-              <w:t xml:space="preserve"> </w:t>
-            </w:r>
-            <w:proofErr w:type="spellStart"/>
-            <w:r>
-              <w:rPr>
-                <w:rFonts w:ascii="Arial" w:hAnsi="Arial" w:cs="Arial"/>
-                <w:sz w:val="20"/>
-                <w:szCs w:val="20"/>
-              </w:rPr>
-              <w:t>Suite</w:t>
-            </w:r>
-            <w:proofErr w:type="spellEnd"/>
-            <w:r>
-              <w:rPr>
-                <w:rFonts w:ascii="Arial" w:hAnsi="Arial" w:cs="Arial"/>
-                <w:sz w:val="20"/>
-                <w:szCs w:val="20"/>
-              </w:rPr>
-              <w:t xml:space="preserve"> </w:t>
-            </w:r>
-            <w:proofErr w:type="spellStart"/>
-            <w:r>
-              <w:rPr>
-                <w:rFonts w:ascii="Arial" w:hAnsi="Arial" w:cs="Arial"/>
-                <w:sz w:val="20"/>
-                <w:szCs w:val="20"/>
-              </w:rPr>
-              <w:t>Author</w:t>
-            </w:r>
-            <w:proofErr w:type="spellEnd"/>
+              <w:t>Test Suite Author</w:t>
+            </w:r>
           </w:p>
         </w:tc>
         <w:tc>
@@ -3953,7 +3194,6 @@
                 <w:szCs w:val="20"/>
               </w:rPr>
             </w:pPr>
-            <w:proofErr w:type="spellStart"/>
             <w:r>
               <w:rPr>
                 <w:rFonts w:ascii="Arial" w:hAnsi="Arial" w:cs="Arial"/>
@@ -3962,7 +3202,6 @@
               </w:rPr>
               <w:t>Implementer</w:t>
             </w:r>
-            <w:proofErr w:type="spellEnd"/>
           </w:p>
         </w:tc>
         <w:tc>
@@ -4116,41 +3355,13 @@
             <w:pPr>
               <w:jc w:val="center"/>
             </w:pPr>
-            <w:proofErr w:type="spellStart"/>
             <w:r>
               <w:rPr>
                 <w:rFonts w:ascii="Arial" w:hAnsi="Arial" w:cs="Arial"/>
                 <w:sz w:val="22"/>
                 <w:szCs w:val="22"/>
               </w:rPr>
-              <w:t>Test</w:t>
-            </w:r>
-            <w:proofErr w:type="spellEnd"/>
-            <w:r>
-              <w:rPr>
-                <w:rFonts w:ascii="Arial" w:hAnsi="Arial" w:cs="Arial"/>
-                <w:sz w:val="22"/>
-                <w:szCs w:val="22"/>
-              </w:rPr>
-              <w:t xml:space="preserve"> </w:t>
-            </w:r>
-            <w:proofErr w:type="spellStart"/>
-            <w:r>
-              <w:rPr>
-                <w:rFonts w:ascii="Arial" w:hAnsi="Arial" w:cs="Arial"/>
-                <w:sz w:val="22"/>
-                <w:szCs w:val="22"/>
-              </w:rPr>
-              <w:t>Case</w:t>
-            </w:r>
-            <w:proofErr w:type="spellEnd"/>
-            <w:r>
-              <w:rPr>
-                <w:rFonts w:ascii="Arial" w:hAnsi="Arial" w:cs="Arial"/>
-                <w:sz w:val="22"/>
-                <w:szCs w:val="22"/>
-              </w:rPr>
-              <w:t xml:space="preserve"> ID</w:t>
+              <w:t>Test Case ID</w:t>
             </w:r>
           </w:p>
         </w:tc>
@@ -4164,29 +3375,8 @@
             <w:pPr>
               <w:jc w:val="center"/>
             </w:pPr>
-            <w:proofErr w:type="spellStart"/>
-            <w:r>
-              <w:t>Action</w:t>
-            </w:r>
-            <w:proofErr w:type="spellEnd"/>
-            <w:r>
-              <w:t xml:space="preserve"> (</w:t>
-            </w:r>
-            <w:proofErr w:type="spellStart"/>
-            <w:r>
-              <w:t>test</w:t>
-            </w:r>
-            <w:proofErr w:type="spellEnd"/>
-            <w:r>
-              <w:t xml:space="preserve"> </w:t>
-            </w:r>
-            <w:proofErr w:type="spellStart"/>
-            <w:r>
-              <w:t>steps</w:t>
-            </w:r>
-            <w:proofErr w:type="spellEnd"/>
-            <w:r>
-              <w:t>)</w:t>
+            <w:r>
+              <w:t>Action (test steps)</w:t>
             </w:r>
           </w:p>
         </w:tc>
@@ -4200,19 +3390,9 @@
             <w:pPr>
               <w:jc w:val="center"/>
             </w:pPr>
-            <w:proofErr w:type="spellStart"/>
-            <w:r>
-              <w:t>Expected</w:t>
-            </w:r>
-            <w:proofErr w:type="spellEnd"/>
-            <w:r>
-              <w:t xml:space="preserve"> </w:t>
-            </w:r>
-            <w:proofErr w:type="spellStart"/>
-            <w:r>
-              <w:t>Result</w:t>
-            </w:r>
-            <w:proofErr w:type="spellEnd"/>
+            <w:r>
+              <w:t>Expected Result</w:t>
+            </w:r>
           </w:p>
         </w:tc>
         <w:tc>
@@ -4230,40 +3410,20 @@
                 <w:szCs w:val="22"/>
               </w:rPr>
             </w:pPr>
-            <w:proofErr w:type="spellStart"/>
             <w:r>
               <w:rPr>
                 <w:rFonts w:ascii="Arial" w:hAnsi="Arial" w:cs="Arial"/>
                 <w:sz w:val="22"/>
                 <w:szCs w:val="22"/>
               </w:rPr>
-              <w:t>Test</w:t>
-            </w:r>
-            <w:proofErr w:type="spellEnd"/>
+              <w:t>Test Result</w:t>
+            </w:r>
             <w:r>
               <w:rPr>
                 <w:rFonts w:ascii="Arial" w:hAnsi="Arial" w:cs="Arial"/>
                 <w:sz w:val="22"/>
                 <w:szCs w:val="22"/>
               </w:rPr>
-              <w:t xml:space="preserve"> </w:t>
-            </w:r>
-            <w:proofErr w:type="spellStart"/>
-            <w:r>
-              <w:rPr>
-                <w:rFonts w:ascii="Arial" w:hAnsi="Arial" w:cs="Arial"/>
-                <w:sz w:val="22"/>
-                <w:szCs w:val="22"/>
-              </w:rPr>
-              <w:t>Result</w:t>
-            </w:r>
-            <w:proofErr w:type="spellEnd"/>
-            <w:r>
-              <w:rPr>
-                <w:rFonts w:ascii="Arial" w:hAnsi="Arial" w:cs="Arial"/>
-                <w:sz w:val="22"/>
-                <w:szCs w:val="22"/>
-              </w:rPr>
               <w:br/>
             </w:r>
             <w:r>
@@ -4272,36 +3432,8 @@
                 <w:sz w:val="20"/>
                 <w:szCs w:val="20"/>
               </w:rPr>
-              <w:t>(</w:t>
-            </w:r>
-            <w:proofErr w:type="spellStart"/>
-            <w:r>
-              <w:rPr>
-                <w:rFonts w:ascii="Arial" w:hAnsi="Arial" w:cs="Arial"/>
-                <w:sz w:val="20"/>
-                <w:szCs w:val="20"/>
-              </w:rPr>
-              <w:t>passed</w:t>
-            </w:r>
-            <w:proofErr w:type="spellEnd"/>
-            <w:r>
-              <w:rPr>
-                <w:rFonts w:ascii="Arial" w:hAnsi="Arial" w:cs="Arial"/>
-                <w:sz w:val="20"/>
-                <w:szCs w:val="20"/>
-              </w:rPr>
-              <w:t>/</w:t>
-            </w:r>
-            <w:proofErr w:type="spellStart"/>
-            <w:r>
-              <w:rPr>
-                <w:rFonts w:ascii="Arial" w:hAnsi="Arial" w:cs="Arial"/>
-                <w:sz w:val="20"/>
-                <w:szCs w:val="20"/>
-              </w:rPr>
-              <w:t>failed</w:t>
-            </w:r>
-            <w:proofErr w:type="spellEnd"/>
+              <w:t>(passed/failed</w:t>
+            </w:r>
             <w:r>
               <w:rPr>
                 <w:rFonts w:ascii="Arial" w:hAnsi="Arial" w:cs="Arial"/>
@@ -4376,21 +3508,7 @@
               <w:rPr>
                 <w:szCs w:val="16"/>
               </w:rPr>
-              <w:t>3, 4, "</w:t>
-            </w:r>
-            <w:proofErr w:type="spellStart"/>
-            <w:r>
-              <w:rPr>
-                <w:szCs w:val="16"/>
-              </w:rPr>
-              <w:t>purple</w:t>
-            </w:r>
-            <w:proofErr w:type="spellEnd"/>
-            <w:r>
-              <w:rPr>
-                <w:szCs w:val="16"/>
-              </w:rPr>
-              <w:t>"</w:t>
+              <w:t>3, 4, "purple"</w:t>
             </w:r>
           </w:p>
         </w:tc>
@@ -4501,21 +3619,7 @@
               <w:rPr>
                 <w:szCs w:val="16"/>
               </w:rPr>
-              <w:t>10, 5, "</w:t>
-            </w:r>
-            <w:proofErr w:type="spellStart"/>
-            <w:r>
-              <w:rPr>
-                <w:szCs w:val="16"/>
-              </w:rPr>
-              <w:t>yellow</w:t>
-            </w:r>
-            <w:proofErr w:type="spellEnd"/>
-            <w:r>
-              <w:rPr>
-                <w:szCs w:val="16"/>
-              </w:rPr>
-              <w:t>"</w:t>
+              <w:t>10, 5, "yellow"</w:t>
             </w:r>
           </w:p>
         </w:tc>
@@ -4626,21 +3730,7 @@
               <w:rPr>
                 <w:szCs w:val="16"/>
               </w:rPr>
-              <w:t>7, 2, "</w:t>
-            </w:r>
-            <w:proofErr w:type="spellStart"/>
-            <w:r>
-              <w:rPr>
-                <w:szCs w:val="16"/>
-              </w:rPr>
-              <w:t>blue</w:t>
-            </w:r>
-            <w:proofErr w:type="spellEnd"/>
-            <w:r>
-              <w:rPr>
-                <w:szCs w:val="16"/>
-              </w:rPr>
-              <w:t>"</w:t>
+              <w:t>7, 2, "blue"</w:t>
             </w:r>
           </w:p>
         </w:tc>
@@ -4750,21 +3840,7 @@
               <w:rPr>
                 <w:szCs w:val="16"/>
               </w:rPr>
-              <w:t>0.1, 2, "</w:t>
-            </w:r>
-            <w:proofErr w:type="spellStart"/>
-            <w:r>
-              <w:rPr>
-                <w:szCs w:val="16"/>
-              </w:rPr>
-              <w:t>red</w:t>
-            </w:r>
-            <w:proofErr w:type="spellEnd"/>
-            <w:r>
-              <w:rPr>
-                <w:szCs w:val="16"/>
-              </w:rPr>
-              <w:t>"</w:t>
+              <w:t>0.1, 2, "red"</w:t>
             </w:r>
           </w:p>
         </w:tc>
@@ -4874,21 +3950,7 @@
               <w:rPr>
                 <w:szCs w:val="16"/>
               </w:rPr>
-              <w:t>12, 3, "</w:t>
-            </w:r>
-            <w:proofErr w:type="spellStart"/>
-            <w:r>
-              <w:rPr>
-                <w:szCs w:val="16"/>
-              </w:rPr>
-              <w:t>white</w:t>
-            </w:r>
-            <w:proofErr w:type="spellEnd"/>
-            <w:r>
-              <w:rPr>
-                <w:szCs w:val="16"/>
-              </w:rPr>
-              <w:t>"</w:t>
+              <w:t>12, 3, "white"</w:t>
             </w:r>
           </w:p>
         </w:tc>
@@ -4997,21 +4059,7 @@
               <w:rPr>
                 <w:szCs w:val="16"/>
               </w:rPr>
-              <w:t>6, 0.8, "</w:t>
-            </w:r>
-            <w:proofErr w:type="spellStart"/>
-            <w:r>
-              <w:rPr>
-                <w:szCs w:val="16"/>
-              </w:rPr>
-              <w:t>black</w:t>
-            </w:r>
-            <w:proofErr w:type="spellEnd"/>
-            <w:r>
-              <w:rPr>
-                <w:szCs w:val="16"/>
-              </w:rPr>
-              <w:t>"</w:t>
+              <w:t>6, 0.8, "black"</w:t>
             </w:r>
           </w:p>
         </w:tc>
@@ -5120,21 +4168,7 @@
               <w:rPr>
                 <w:szCs w:val="16"/>
               </w:rPr>
-              <w:t>16, 27, "</w:t>
-            </w:r>
-            <w:proofErr w:type="spellStart"/>
-            <w:r>
-              <w:rPr>
-                <w:szCs w:val="16"/>
-              </w:rPr>
-              <w:t>cyan</w:t>
-            </w:r>
-            <w:proofErr w:type="spellEnd"/>
-            <w:r>
-              <w:rPr>
-                <w:szCs w:val="16"/>
-              </w:rPr>
-              <w:t>"</w:t>
+              <w:t>16, 27, "cyan"</w:t>
             </w:r>
           </w:p>
         </w:tc>
@@ -5154,132 +4188,6 @@
                 <w:szCs w:val="16"/>
               </w:rPr>
               <w:t>12214.5</w:t>
-            </w:r>
-          </w:p>
-        </w:tc>
-        <w:tc>
-          <w:tcPr>
-            <w:tcW w:w="1442" w:type="dxa"/>
-            <w:shd w:val="clear" w:color="auto" w:fill="auto"/>
-            <w:vAlign w:val="center"/>
-          </w:tcPr>
-          <w:p>
-            <w:pPr>
-              <w:jc w:val="center"/>
-              <w:rPr>
-                <w:rFonts w:ascii="Arial" w:hAnsi="Arial" w:cs="Arial"/>
-                <w:sz w:val="20"/>
-                <w:szCs w:val="20"/>
-              </w:rPr>
-            </w:pPr>
-            <w:bookmarkStart w:id="0" w:name="_GoBack"/>
-            <w:bookmarkEnd w:id="0"/>
-          </w:p>
-        </w:tc>
-      </w:tr>
-      <w:tr>
-        <w:trPr>
-          <w:trHeight w:val="1134"/>
-          <w:jc w:val="right"/>
-        </w:trPr>
-        <w:tc>
-          <w:tcPr>
-            <w:tcW w:w="959" w:type="dxa"/>
-            <w:vAlign w:val="center"/>
-          </w:tcPr>
-          <w:p>
-            <w:pPr>
-              <w:jc w:val="center"/>
-              <w:rPr>
-                <w:szCs w:val="16"/>
-                <w:lang w:val="en-US"/>
-              </w:rPr>
-            </w:pPr>
-            <w:r>
-              <w:rPr>
-                <w:szCs w:val="16"/>
-                <w:lang w:val="en-US"/>
-              </w:rPr>
-              <w:lastRenderedPageBreak/>
-              <w:t>TC-</w:t>
-            </w:r>
-            <w:r>
-              <w:rPr>
-                <w:szCs w:val="16"/>
-                <w:lang w:val="en-US"/>
-              </w:rPr>
-              <w:t>8</w:t>
-            </w:r>
-          </w:p>
-        </w:tc>
-        <w:tc>
-          <w:tcPr>
-            <w:tcW w:w="4005" w:type="dxa"/>
-            <w:vAlign w:val="center"/>
-          </w:tcPr>
-          <w:p>
-            <w:pPr>
-              <w:jc w:val="center"/>
-              <w:rPr>
-                <w:szCs w:val="16"/>
-              </w:rPr>
-            </w:pPr>
-            <w:r>
-              <w:rPr>
-                <w:szCs w:val="16"/>
-              </w:rPr>
-              <w:t xml:space="preserve">Створити об’єкт класу – </w:t>
-            </w:r>
-            <w:r>
-              <w:rPr>
-                <w:szCs w:val="16"/>
-              </w:rPr>
-              <w:t>ClassLab12_Bezkrovna</w:t>
-            </w:r>
-            <w:r>
-              <w:rPr>
-                <w:szCs w:val="16"/>
-              </w:rPr>
-              <w:t xml:space="preserve"> з аргументами </w:t>
-            </w:r>
-            <w:r>
-              <w:rPr>
-                <w:szCs w:val="16"/>
-              </w:rPr>
-              <w:t>20, 10, "</w:t>
-            </w:r>
-            <w:proofErr w:type="spellStart"/>
-            <w:r>
-              <w:rPr>
-                <w:szCs w:val="16"/>
-              </w:rPr>
-              <w:t>magenta</w:t>
-            </w:r>
-            <w:proofErr w:type="spellEnd"/>
-            <w:r>
-              <w:rPr>
-                <w:szCs w:val="16"/>
-              </w:rPr>
-              <w:t>"</w:t>
-            </w:r>
-          </w:p>
-        </w:tc>
-        <w:tc>
-          <w:tcPr>
-            <w:tcW w:w="4179" w:type="dxa"/>
-          </w:tcPr>
-          <w:p>
-            <w:pPr>
-              <w:jc w:val="center"/>
-              <w:rPr>
-                <w:szCs w:val="16"/>
-              </w:rPr>
-            </w:pPr>
-            <w:r>
-              <w:rPr>
-                <w:szCs w:val="16"/>
-              </w:rPr>
-              <w:t>2094.4</w:t>
             </w:r>
           </w:p>
         </w:tc>
@@ -5324,6 +4232,7 @@
                 <w:szCs w:val="16"/>
                 <w:lang w:val="en-US"/>
               </w:rPr>
+              <w:lastRenderedPageBreak/>
               <w:t>TC-</w:t>
             </w:r>
             <w:r>
@@ -5331,7 +4240,7 @@
                 <w:szCs w:val="16"/>
                 <w:lang w:val="en-US"/>
               </w:rPr>
-              <w:t>9</w:t>
+              <w:t>8</w:t>
             </w:r>
           </w:p>
         </w:tc>
@@ -5369,21 +4278,7 @@
               <w:rPr>
                 <w:szCs w:val="16"/>
               </w:rPr>
-              <w:t>11, 9, "</w:t>
-            </w:r>
-            <w:proofErr w:type="spellStart"/>
-            <w:r>
-              <w:rPr>
-                <w:szCs w:val="16"/>
-              </w:rPr>
-              <w:t>orange</w:t>
-            </w:r>
-            <w:proofErr w:type="spellEnd"/>
-            <w:r>
-              <w:rPr>
-                <w:szCs w:val="16"/>
-              </w:rPr>
-              <w:t>"</w:t>
+              <w:t>20, 10, "magenta"</w:t>
             </w:r>
           </w:p>
         </w:tc>
@@ -5402,7 +4297,7 @@
               <w:rPr>
                 <w:szCs w:val="16"/>
               </w:rPr>
-              <w:t>933.053</w:t>
+              <w:t>2094.4</w:t>
             </w:r>
           </w:p>
         </w:tc>
@@ -5454,7 +4349,7 @@
                 <w:szCs w:val="16"/>
                 <w:lang w:val="en-US"/>
               </w:rPr>
-              <w:t>10</w:t>
+              <w:t>9</w:t>
             </w:r>
           </w:p>
         </w:tc>
@@ -5492,21 +4387,116 @@
               <w:rPr>
                 <w:szCs w:val="16"/>
               </w:rPr>
-              <w:t>16, 8, "</w:t>
-            </w:r>
-            <w:proofErr w:type="spellStart"/>
-            <w:r>
-              <w:rPr>
-                <w:szCs w:val="16"/>
-              </w:rPr>
-              <w:t>green</w:t>
-            </w:r>
-            <w:proofErr w:type="spellEnd"/>
-            <w:r>
-              <w:rPr>
-                <w:szCs w:val="16"/>
-              </w:rPr>
-              <w:t>"</w:t>
+              <w:t>11, 9, "orange"</w:t>
+            </w:r>
+          </w:p>
+        </w:tc>
+        <w:tc>
+          <w:tcPr>
+            <w:tcW w:w="4179" w:type="dxa"/>
+          </w:tcPr>
+          <w:p>
+            <w:pPr>
+              <w:jc w:val="center"/>
+              <w:rPr>
+                <w:szCs w:val="16"/>
+              </w:rPr>
+            </w:pPr>
+            <w:r>
+              <w:rPr>
+                <w:szCs w:val="16"/>
+              </w:rPr>
+              <w:t>933.053</w:t>
+            </w:r>
+          </w:p>
+        </w:tc>
+        <w:tc>
+          <w:tcPr>
+            <w:tcW w:w="1442" w:type="dxa"/>
+            <w:shd w:val="clear" w:color="auto" w:fill="auto"/>
+            <w:vAlign w:val="center"/>
+          </w:tcPr>
+          <w:p>
+            <w:pPr>
+              <w:jc w:val="center"/>
+              <w:rPr>
+                <w:rFonts w:ascii="Arial" w:hAnsi="Arial" w:cs="Arial"/>
+                <w:sz w:val="20"/>
+                <w:szCs w:val="20"/>
+              </w:rPr>
+            </w:pPr>
+          </w:p>
+        </w:tc>
+      </w:tr>
+      <w:tr>
+        <w:trPr>
+          <w:trHeight w:val="1134"/>
+          <w:jc w:val="right"/>
+        </w:trPr>
+        <w:tc>
+          <w:tcPr>
+            <w:tcW w:w="959" w:type="dxa"/>
+            <w:vAlign w:val="center"/>
+          </w:tcPr>
+          <w:p>
+            <w:pPr>
+              <w:jc w:val="center"/>
+              <w:rPr>
+                <w:szCs w:val="16"/>
+                <w:lang w:val="en-US"/>
+              </w:rPr>
+            </w:pPr>
+            <w:r>
+              <w:rPr>
+                <w:szCs w:val="16"/>
+                <w:lang w:val="en-US"/>
+              </w:rPr>
+              <w:t>TC-</w:t>
+            </w:r>
+            <w:r>
+              <w:rPr>
+                <w:szCs w:val="16"/>
+                <w:lang w:val="en-US"/>
+              </w:rPr>
+              <w:t>10</w:t>
+            </w:r>
+          </w:p>
+        </w:tc>
+        <w:tc>
+          <w:tcPr>
+            <w:tcW w:w="4005" w:type="dxa"/>
+            <w:vAlign w:val="center"/>
+          </w:tcPr>
+          <w:p>
+            <w:pPr>
+              <w:jc w:val="center"/>
+              <w:rPr>
+                <w:szCs w:val="16"/>
+              </w:rPr>
+            </w:pPr>
+            <w:r>
+              <w:rPr>
+                <w:szCs w:val="16"/>
+              </w:rPr>
+              <w:t xml:space="preserve">Створити об’єкт класу – </w:t>
+            </w:r>
+            <w:r>
+              <w:rPr>
+                <w:szCs w:val="16"/>
+              </w:rPr>
+              <w:t>ClassLab12_Bezkrovna</w:t>
+            </w:r>
+            <w:r>
+              <w:rPr>
+                <w:szCs w:val="16"/>
+              </w:rPr>
+              <w:t xml:space="preserve"> з аргументами </w:t>
+            </w:r>
+            <w:r>
+              <w:rPr>
+                <w:szCs w:val="16"/>
+              </w:rPr>
+              <w:t>16, 8, "green"</w:t>
             </w:r>
           </w:p>
         </w:tc>
@@ -5592,6 +4582,271 @@
 </file>
 
 <file path=word/footer1.xml><?xml version="1.0" encoding="utf-8"?>
+<w:ftr xmlns:wpc="http://schemas.microsoft.com/office/word/2010/wordprocessingCanvas" xmlns:cx="http://schemas.microsoft.com/office/drawing/2014/chartex" xmlns:mc="http://schemas.openxmlformats.org/markup-compatibility/2006" xmlns:o="urn:schemas-microsoft-com:office:office" xmlns:r="http://schemas.openxmlformats.org/officeDocument/2006/relationships" xmlns:m="http://schemas.openxmlformats.org/officeDocument/2006/math" xmlns:v="urn:schemas-microsoft-com:vml" xmlns:wp14="http://schemas.microsoft.com/office/word/2010/wordprocessingDrawing" xmlns:wp="http://schemas.openxmlformats.org/drawingml/2006/wordprocessingDrawing" xmlns:w10="urn:schemas-microsoft-com:office:word" xmlns:w="http://schemas.openxmlformats.org/wordprocessingml/2006/main" xmlns:w14="http://schemas.microsoft.com/office/word/2010/wordml" xmlns:w15="http://schemas.microsoft.com/office/word/2012/wordml" xmlns:w16se="http://schemas.microsoft.com/office/word/2015/wordml/symex" xmlns:wpg="http://schemas.microsoft.com/office/word/2010/wordprocessingGroup" xmlns:wpi="http://schemas.microsoft.com/office/word/2010/wordprocessingInk" xmlns:wne="http://schemas.microsoft.com/office/word/2006/wordml" xmlns:wps="http://schemas.microsoft.com/office/word/2010/wordprocessingShape" mc:Ignorable="w14 w15 w16se wp14">
+  <w:tbl>
+    <w:tblPr>
+      <w:tblW w:w="0" w:type="auto"/>
+      <w:tblLook w:val="01E0" w:firstRow="1" w:lastRow="1" w:firstColumn="1" w:lastColumn="1" w:noHBand="0" w:noVBand="0"/>
+    </w:tblPr>
+    <w:tblGrid>
+      <w:gridCol w:w="4834"/>
+      <w:gridCol w:w="4521"/>
+    </w:tblGrid>
+    <w:tr>
+      <w:tc>
+        <w:tcPr>
+          <w:tcW w:w="7393" w:type="dxa"/>
+          <w:vAlign w:val="center"/>
+        </w:tcPr>
+        <w:p>
+          <w:pPr>
+            <w:pStyle w:val="a7"/>
+            <w:rPr>
+              <w:rFonts w:ascii="Consolas" w:hAnsi="Consolas" w:cs="Arial"/>
+              <w:sz w:val="16"/>
+              <w:szCs w:val="16"/>
+            </w:rPr>
+          </w:pPr>
+          <w:r>
+            <w:rPr>
+              <w:rStyle w:val="a9"/>
+              <w:rFonts w:ascii="Consolas" w:hAnsi="Consolas" w:cs="Arial"/>
+              <w:sz w:val="16"/>
+              <w:szCs w:val="16"/>
+            </w:rPr>
+            <w:fldChar w:fldCharType="begin"/>
+          </w:r>
+          <w:r>
+            <w:rPr>
+              <w:rStyle w:val="a9"/>
+              <w:rFonts w:ascii="Consolas" w:hAnsi="Consolas" w:cs="Arial"/>
+              <w:sz w:val="16"/>
+              <w:szCs w:val="16"/>
+            </w:rPr>
+            <w:instrText xml:space="preserve"> DATE \@ "dd.MM.yyyy" </w:instrText>
+          </w:r>
+          <w:r>
+            <w:rPr>
+              <w:rStyle w:val="a9"/>
+              <w:rFonts w:ascii="Consolas" w:hAnsi="Consolas" w:cs="Arial"/>
+              <w:sz w:val="16"/>
+              <w:szCs w:val="16"/>
+            </w:rPr>
+            <w:fldChar w:fldCharType="separate"/>
+          </w:r>
+          <w:r>
+            <w:rPr>
+              <w:rStyle w:val="a9"/>
+              <w:rFonts w:ascii="Consolas" w:hAnsi="Consolas" w:cs="Arial"/>
+              <w:noProof/>
+              <w:sz w:val="16"/>
+              <w:szCs w:val="16"/>
+            </w:rPr>
+            <w:t>05.06.2025</w:t>
+          </w:r>
+          <w:r>
+            <w:rPr>
+              <w:rStyle w:val="a9"/>
+              <w:rFonts w:ascii="Consolas" w:hAnsi="Consolas" w:cs="Arial"/>
+              <w:sz w:val="16"/>
+              <w:szCs w:val="16"/>
+            </w:rPr>
+            <w:fldChar w:fldCharType="end"/>
+          </w:r>
+          <w:r>
+            <w:rPr>
+              <w:rStyle w:val="a9"/>
+              <w:rFonts w:ascii="Consolas" w:hAnsi="Consolas" w:cs="Arial"/>
+              <w:sz w:val="16"/>
+              <w:szCs w:val="16"/>
+            </w:rPr>
+            <w:t xml:space="preserve"> </w:t>
+          </w:r>
+          <w:r>
+            <w:rPr>
+              <w:rStyle w:val="a9"/>
+              <w:rFonts w:ascii="Consolas" w:hAnsi="Consolas" w:cs="Arial"/>
+              <w:sz w:val="16"/>
+              <w:szCs w:val="16"/>
+            </w:rPr>
+            <w:fldChar w:fldCharType="begin"/>
+          </w:r>
+          <w:r>
+            <w:rPr>
+              <w:rStyle w:val="a9"/>
+              <w:rFonts w:ascii="Consolas" w:hAnsi="Consolas" w:cs="Arial"/>
+              <w:sz w:val="16"/>
+              <w:szCs w:val="16"/>
+            </w:rPr>
+            <w:instrText xml:space="preserve"> TIME \@ "H:mm:ss" </w:instrText>
+          </w:r>
+          <w:r>
+            <w:rPr>
+              <w:rStyle w:val="a9"/>
+              <w:rFonts w:ascii="Consolas" w:hAnsi="Consolas" w:cs="Arial"/>
+              <w:sz w:val="16"/>
+              <w:szCs w:val="16"/>
+            </w:rPr>
+            <w:fldChar w:fldCharType="separate"/>
+          </w:r>
+          <w:r>
+            <w:rPr>
+              <w:rStyle w:val="a9"/>
+              <w:rFonts w:ascii="Consolas" w:hAnsi="Consolas" w:cs="Arial"/>
+              <w:noProof/>
+              <w:sz w:val="16"/>
+              <w:szCs w:val="16"/>
+            </w:rPr>
+            <w:t>7:37:55</w:t>
+          </w:r>
+          <w:r>
+            <w:rPr>
+              <w:rStyle w:val="a9"/>
+              <w:rFonts w:ascii="Consolas" w:hAnsi="Consolas" w:cs="Arial"/>
+              <w:sz w:val="16"/>
+              <w:szCs w:val="16"/>
+            </w:rPr>
+            <w:fldChar w:fldCharType="end"/>
+          </w:r>
+        </w:p>
+      </w:tc>
+      <w:tc>
+        <w:tcPr>
+          <w:tcW w:w="7393" w:type="dxa"/>
+        </w:tcPr>
+        <w:p>
+          <w:pPr>
+            <w:pStyle w:val="a7"/>
+            <w:jc w:val="right"/>
+            <w:rPr>
+              <w:rFonts w:ascii="Consolas" w:hAnsi="Consolas" w:cs="Arial"/>
+              <w:sz w:val="20"/>
+              <w:szCs w:val="20"/>
+            </w:rPr>
+          </w:pPr>
+          <w:r>
+            <w:rPr>
+              <w:rStyle w:val="a9"/>
+              <w:rFonts w:ascii="Consolas" w:hAnsi="Consolas" w:cs="Arial"/>
+              <w:sz w:val="20"/>
+              <w:szCs w:val="20"/>
+            </w:rPr>
+            <w:fldChar w:fldCharType="begin"/>
+          </w:r>
+          <w:r>
+            <w:rPr>
+              <w:rStyle w:val="a9"/>
+              <w:rFonts w:ascii="Consolas" w:hAnsi="Consolas" w:cs="Arial"/>
+              <w:sz w:val="20"/>
+              <w:szCs w:val="20"/>
+            </w:rPr>
+            <w:instrText xml:space="preserve"> PAGE </w:instrText>
+          </w:r>
+          <w:r>
+            <w:rPr>
+              <w:rStyle w:val="a9"/>
+              <w:rFonts w:ascii="Consolas" w:hAnsi="Consolas" w:cs="Arial"/>
+              <w:sz w:val="20"/>
+              <w:szCs w:val="20"/>
+            </w:rPr>
+            <w:fldChar w:fldCharType="separate"/>
+          </w:r>
+          <w:r>
+            <w:rPr>
+              <w:rStyle w:val="a9"/>
+              <w:rFonts w:ascii="Consolas" w:hAnsi="Consolas" w:cs="Arial"/>
+              <w:noProof/>
+              <w:sz w:val="20"/>
+              <w:szCs w:val="20"/>
+            </w:rPr>
+            <w:t>7</w:t>
+          </w:r>
+          <w:r>
+            <w:rPr>
+              <w:rStyle w:val="a9"/>
+              <w:rFonts w:ascii="Consolas" w:hAnsi="Consolas" w:cs="Arial"/>
+              <w:sz w:val="20"/>
+              <w:szCs w:val="20"/>
+            </w:rPr>
+            <w:fldChar w:fldCharType="end"/>
+          </w:r>
+          <w:r>
+            <w:rPr>
+              <w:rStyle w:val="a9"/>
+              <w:rFonts w:ascii="Consolas" w:hAnsi="Consolas" w:cs="Arial"/>
+              <w:sz w:val="20"/>
+              <w:szCs w:val="20"/>
+            </w:rPr>
+            <w:t xml:space="preserve"> / </w:t>
+          </w:r>
+          <w:r>
+            <w:rPr>
+              <w:rStyle w:val="a9"/>
+              <w:rFonts w:ascii="Consolas" w:hAnsi="Consolas" w:cs="Arial"/>
+              <w:sz w:val="20"/>
+              <w:szCs w:val="20"/>
+            </w:rPr>
+            <w:fldChar w:fldCharType="begin"/>
+          </w:r>
+          <w:r>
+            <w:rPr>
+              <w:rStyle w:val="a9"/>
+              <w:rFonts w:ascii="Consolas" w:hAnsi="Consolas" w:cs="Arial"/>
+              <w:sz w:val="20"/>
+              <w:szCs w:val="20"/>
+            </w:rPr>
+            <w:instrText xml:space="preserve"> NUMPAGES </w:instrText>
+          </w:r>
+          <w:r>
+            <w:rPr>
+              <w:rStyle w:val="a9"/>
+              <w:rFonts w:ascii="Consolas" w:hAnsi="Consolas" w:cs="Arial"/>
+              <w:sz w:val="20"/>
+              <w:szCs w:val="20"/>
+            </w:rPr>
+            <w:fldChar w:fldCharType="separate"/>
+          </w:r>
+          <w:r>
+            <w:rPr>
+              <w:rStyle w:val="a9"/>
+              <w:rFonts w:ascii="Consolas" w:hAnsi="Consolas" w:cs="Arial"/>
+              <w:noProof/>
+              <w:sz w:val="20"/>
+              <w:szCs w:val="20"/>
+            </w:rPr>
+            <w:t>7</w:t>
+          </w:r>
+          <w:r>
+            <w:rPr>
+              <w:rStyle w:val="a9"/>
+              <w:rFonts w:ascii="Consolas" w:hAnsi="Consolas" w:cs="Arial"/>
+              <w:sz w:val="20"/>
+              <w:szCs w:val="20"/>
+            </w:rPr>
+            <w:fldChar w:fldCharType="end"/>
+          </w:r>
+          <w:r>
+            <w:rPr>
+              <w:rStyle w:val="a9"/>
+              <w:rFonts w:ascii="Consolas" w:hAnsi="Consolas" w:cs="Arial"/>
+              <w:sz w:val="20"/>
+              <w:szCs w:val="20"/>
+            </w:rPr>
+            <w:t xml:space="preserve">  </w:t>
+          </w:r>
+        </w:p>
+      </w:tc>
+    </w:tr>
+  </w:tbl>
+  <w:p>
+    <w:pPr>
+      <w:pStyle w:val="a7"/>
+    </w:pPr>
+  </w:p>
+</w:ftr>
+</file>
+
+<file path=word/footer2.xml><?xml version="1.0" encoding="utf-8"?>
 <w:ftr xmlns:wpc="http://schemas.microsoft.com/office/word/2010/wordprocessingCanvas" xmlns:cx="http://schemas.microsoft.com/office/drawing/2014/chartex" xmlns:mc="http://schemas.openxmlformats.org/markup-compatibility/2006" xmlns:o="urn:schemas-microsoft-com:office:office" xmlns:r="http://schemas.openxmlformats.org/officeDocument/2006/relationships" xmlns:m="http://schemas.openxmlformats.org/officeDocument/2006/math" xmlns:v="urn:schemas-microsoft-com:vml" xmlns:wp14="http://schemas.microsoft.com/office/word/2010/wordprocessingDrawing" xmlns:wp="http://schemas.openxmlformats.org/drawingml/2006/wordprocessingDrawing" xmlns:w10="urn:schemas-microsoft-com:office:word" xmlns:w="http://schemas.openxmlformats.org/wordprocessingml/2006/main" xmlns:w14="http://schemas.microsoft.com/office/word/2010/wordml" xmlns:w15="http://schemas.microsoft.com/office/word/2012/wordml" xmlns:w16se="http://schemas.microsoft.com/office/word/2015/wordml/symex" xmlns:wpg="http://schemas.microsoft.com/office/word/2010/wordprocessingGroup" xmlns:wpi="http://schemas.microsoft.com/office/word/2010/wordprocessingInk" xmlns:wne="http://schemas.microsoft.com/office/word/2006/wordml" xmlns:wps="http://schemas.microsoft.com/office/word/2010/wordprocessingShape" mc:Ignorable="w14 w15 w16se wp14">
   <w:tbl>
     <w:tblPr>
@@ -5824,272 +5079,7 @@
               <w:sz w:val="20"/>
               <w:szCs w:val="20"/>
             </w:rPr>
-            <w:t>6</w:t>
-          </w:r>
-          <w:r>
-            <w:rPr>
-              <w:rStyle w:val="a9"/>
-              <w:rFonts w:ascii="Consolas" w:hAnsi="Consolas" w:cs="Arial"/>
-              <w:sz w:val="20"/>
-              <w:szCs w:val="20"/>
-            </w:rPr>
-            <w:fldChar w:fldCharType="end"/>
-          </w:r>
-          <w:r>
-            <w:rPr>
-              <w:rStyle w:val="a9"/>
-              <w:rFonts w:ascii="Consolas" w:hAnsi="Consolas" w:cs="Arial"/>
-              <w:sz w:val="20"/>
-              <w:szCs w:val="20"/>
-            </w:rPr>
-            <w:t xml:space="preserve">  </w:t>
-          </w:r>
-        </w:p>
-      </w:tc>
-    </w:tr>
-  </w:tbl>
-  <w:p>
-    <w:pPr>
-      <w:pStyle w:val="a7"/>
-    </w:pPr>
-  </w:p>
-</w:ftr>
-</file>
-
-<file path=word/footer2.xml><?xml version="1.0" encoding="utf-8"?>
-<w:ftr xmlns:wpc="http://schemas.microsoft.com/office/word/2010/wordprocessingCanvas" xmlns:cx="http://schemas.microsoft.com/office/drawing/2014/chartex" xmlns:mc="http://schemas.openxmlformats.org/markup-compatibility/2006" xmlns:o="urn:schemas-microsoft-com:office:office" xmlns:r="http://schemas.openxmlformats.org/officeDocument/2006/relationships" xmlns:m="http://schemas.openxmlformats.org/officeDocument/2006/math" xmlns:v="urn:schemas-microsoft-com:vml" xmlns:wp14="http://schemas.microsoft.com/office/word/2010/wordprocessingDrawing" xmlns:wp="http://schemas.openxmlformats.org/drawingml/2006/wordprocessingDrawing" xmlns:w10="urn:schemas-microsoft-com:office:word" xmlns:w="http://schemas.openxmlformats.org/wordprocessingml/2006/main" xmlns:w14="http://schemas.microsoft.com/office/word/2010/wordml" xmlns:w15="http://schemas.microsoft.com/office/word/2012/wordml" xmlns:w16se="http://schemas.microsoft.com/office/word/2015/wordml/symex" xmlns:wpg="http://schemas.microsoft.com/office/word/2010/wordprocessingGroup" xmlns:wpi="http://schemas.microsoft.com/office/word/2010/wordprocessingInk" xmlns:wne="http://schemas.microsoft.com/office/word/2006/wordml" xmlns:wps="http://schemas.microsoft.com/office/word/2010/wordprocessingShape" mc:Ignorable="w14 w15 w16se wp14">
-  <w:tbl>
-    <w:tblPr>
-      <w:tblW w:w="0" w:type="auto"/>
-      <w:tblLook w:val="01E0" w:firstRow="1" w:lastRow="1" w:firstColumn="1" w:lastColumn="1" w:noHBand="0" w:noVBand="0"/>
-    </w:tblPr>
-    <w:tblGrid>
-      <w:gridCol w:w="4834"/>
-      <w:gridCol w:w="4521"/>
-    </w:tblGrid>
-    <w:tr>
-      <w:tc>
-        <w:tcPr>
-          <w:tcW w:w="7393" w:type="dxa"/>
-          <w:vAlign w:val="center"/>
-        </w:tcPr>
-        <w:p>
-          <w:pPr>
-            <w:pStyle w:val="a7"/>
-            <w:rPr>
-              <w:rFonts w:ascii="Consolas" w:hAnsi="Consolas" w:cs="Arial"/>
-              <w:sz w:val="16"/>
-              <w:szCs w:val="16"/>
-            </w:rPr>
-          </w:pPr>
-          <w:r>
-            <w:rPr>
-              <w:rStyle w:val="a9"/>
-              <w:rFonts w:ascii="Consolas" w:hAnsi="Consolas" w:cs="Arial"/>
-              <w:sz w:val="16"/>
-              <w:szCs w:val="16"/>
-            </w:rPr>
-            <w:fldChar w:fldCharType="begin"/>
-          </w:r>
-          <w:r>
-            <w:rPr>
-              <w:rStyle w:val="a9"/>
-              <w:rFonts w:ascii="Consolas" w:hAnsi="Consolas" w:cs="Arial"/>
-              <w:sz w:val="16"/>
-              <w:szCs w:val="16"/>
-            </w:rPr>
-            <w:instrText xml:space="preserve"> DATE \@ "dd.MM.yyyy" </w:instrText>
-          </w:r>
-          <w:r>
-            <w:rPr>
-              <w:rStyle w:val="a9"/>
-              <w:rFonts w:ascii="Consolas" w:hAnsi="Consolas" w:cs="Arial"/>
-              <w:sz w:val="16"/>
-              <w:szCs w:val="16"/>
-            </w:rPr>
-            <w:fldChar w:fldCharType="separate"/>
-          </w:r>
-          <w:r>
-            <w:rPr>
-              <w:rStyle w:val="a9"/>
-              <w:rFonts w:ascii="Consolas" w:hAnsi="Consolas" w:cs="Arial"/>
-              <w:noProof/>
-              <w:sz w:val="16"/>
-              <w:szCs w:val="16"/>
-            </w:rPr>
-            <w:t>05.06.2025</w:t>
-          </w:r>
-          <w:r>
-            <w:rPr>
-              <w:rStyle w:val="a9"/>
-              <w:rFonts w:ascii="Consolas" w:hAnsi="Consolas" w:cs="Arial"/>
-              <w:sz w:val="16"/>
-              <w:szCs w:val="16"/>
-            </w:rPr>
-            <w:fldChar w:fldCharType="end"/>
-          </w:r>
-          <w:r>
-            <w:rPr>
-              <w:rStyle w:val="a9"/>
-              <w:rFonts w:ascii="Consolas" w:hAnsi="Consolas" w:cs="Arial"/>
-              <w:sz w:val="16"/>
-              <w:szCs w:val="16"/>
-            </w:rPr>
-            <w:t xml:space="preserve"> </w:t>
-          </w:r>
-          <w:r>
-            <w:rPr>
-              <w:rStyle w:val="a9"/>
-              <w:rFonts w:ascii="Consolas" w:hAnsi="Consolas" w:cs="Arial"/>
-              <w:sz w:val="16"/>
-              <w:szCs w:val="16"/>
-            </w:rPr>
-            <w:fldChar w:fldCharType="begin"/>
-          </w:r>
-          <w:r>
-            <w:rPr>
-              <w:rStyle w:val="a9"/>
-              <w:rFonts w:ascii="Consolas" w:hAnsi="Consolas" w:cs="Arial"/>
-              <w:sz w:val="16"/>
-              <w:szCs w:val="16"/>
-            </w:rPr>
-            <w:instrText xml:space="preserve"> TIME \@ "H:mm:ss" </w:instrText>
-          </w:r>
-          <w:r>
-            <w:rPr>
-              <w:rStyle w:val="a9"/>
-              <w:rFonts w:ascii="Consolas" w:hAnsi="Consolas" w:cs="Arial"/>
-              <w:sz w:val="16"/>
-              <w:szCs w:val="16"/>
-            </w:rPr>
-            <w:fldChar w:fldCharType="separate"/>
-          </w:r>
-          <w:r>
-            <w:rPr>
-              <w:rStyle w:val="a9"/>
-              <w:rFonts w:ascii="Consolas" w:hAnsi="Consolas" w:cs="Arial"/>
-              <w:noProof/>
-              <w:sz w:val="16"/>
-              <w:szCs w:val="16"/>
-            </w:rPr>
-            <w:t>7:37:55</w:t>
-          </w:r>
-          <w:r>
-            <w:rPr>
-              <w:rStyle w:val="a9"/>
-              <w:rFonts w:ascii="Consolas" w:hAnsi="Consolas" w:cs="Arial"/>
-              <w:sz w:val="16"/>
-              <w:szCs w:val="16"/>
-            </w:rPr>
-            <w:fldChar w:fldCharType="end"/>
-          </w:r>
-        </w:p>
-      </w:tc>
-      <w:tc>
-        <w:tcPr>
-          <w:tcW w:w="7393" w:type="dxa"/>
-        </w:tcPr>
-        <w:p>
-          <w:pPr>
-            <w:pStyle w:val="a7"/>
-            <w:jc w:val="right"/>
-            <w:rPr>
-              <w:rFonts w:ascii="Consolas" w:hAnsi="Consolas" w:cs="Arial"/>
-              <w:sz w:val="20"/>
-              <w:szCs w:val="20"/>
-            </w:rPr>
-          </w:pPr>
-          <w:r>
-            <w:rPr>
-              <w:rStyle w:val="a9"/>
-              <w:rFonts w:ascii="Consolas" w:hAnsi="Consolas" w:cs="Arial"/>
-              <w:sz w:val="20"/>
-              <w:szCs w:val="20"/>
-            </w:rPr>
-            <w:fldChar w:fldCharType="begin"/>
-          </w:r>
-          <w:r>
-            <w:rPr>
-              <w:rStyle w:val="a9"/>
-              <w:rFonts w:ascii="Consolas" w:hAnsi="Consolas" w:cs="Arial"/>
-              <w:sz w:val="20"/>
-              <w:szCs w:val="20"/>
-            </w:rPr>
-            <w:instrText xml:space="preserve"> PAGE </w:instrText>
-          </w:r>
-          <w:r>
-            <w:rPr>
-              <w:rStyle w:val="a9"/>
-              <w:rFonts w:ascii="Consolas" w:hAnsi="Consolas" w:cs="Arial"/>
-              <w:sz w:val="20"/>
-              <w:szCs w:val="20"/>
-            </w:rPr>
-            <w:fldChar w:fldCharType="separate"/>
-          </w:r>
-          <w:r>
-            <w:rPr>
-              <w:rStyle w:val="a9"/>
-              <w:rFonts w:ascii="Consolas" w:hAnsi="Consolas" w:cs="Arial"/>
-              <w:noProof/>
-              <w:sz w:val="20"/>
-              <w:szCs w:val="20"/>
-            </w:rPr>
-            <w:t>5</w:t>
-          </w:r>
-          <w:r>
-            <w:rPr>
-              <w:rStyle w:val="a9"/>
-              <w:rFonts w:ascii="Consolas" w:hAnsi="Consolas" w:cs="Arial"/>
-              <w:sz w:val="20"/>
-              <w:szCs w:val="20"/>
-            </w:rPr>
-            <w:fldChar w:fldCharType="end"/>
-          </w:r>
-          <w:r>
-            <w:rPr>
-              <w:rStyle w:val="a9"/>
-              <w:rFonts w:ascii="Consolas" w:hAnsi="Consolas" w:cs="Arial"/>
-              <w:sz w:val="20"/>
-              <w:szCs w:val="20"/>
-            </w:rPr>
-            <w:t xml:space="preserve"> / </w:t>
-          </w:r>
-          <w:r>
-            <w:rPr>
-              <w:rStyle w:val="a9"/>
-              <w:rFonts w:ascii="Consolas" w:hAnsi="Consolas" w:cs="Arial"/>
-              <w:sz w:val="20"/>
-              <w:szCs w:val="20"/>
-            </w:rPr>
-            <w:fldChar w:fldCharType="begin"/>
-          </w:r>
-          <w:r>
-            <w:rPr>
-              <w:rStyle w:val="a9"/>
-              <w:rFonts w:ascii="Consolas" w:hAnsi="Consolas" w:cs="Arial"/>
-              <w:sz w:val="20"/>
-              <w:szCs w:val="20"/>
-            </w:rPr>
-            <w:instrText xml:space="preserve"> NUMPAGES </w:instrText>
-          </w:r>
-          <w:r>
-            <w:rPr>
-              <w:rStyle w:val="a9"/>
-              <w:rFonts w:ascii="Consolas" w:hAnsi="Consolas" w:cs="Arial"/>
-              <w:sz w:val="20"/>
-              <w:szCs w:val="20"/>
-            </w:rPr>
-            <w:fldChar w:fldCharType="separate"/>
-          </w:r>
-          <w:r>
-            <w:rPr>
-              <w:rStyle w:val="a9"/>
-              <w:rFonts w:ascii="Consolas" w:hAnsi="Consolas" w:cs="Arial"/>
-              <w:noProof/>
-              <w:sz w:val="20"/>
-              <w:szCs w:val="20"/>
-            </w:rPr>
-            <w:t>6</w:t>
+            <w:t>7</w:t>
           </w:r>
           <w:r>
             <w:rPr>
@@ -6232,7 +5222,6 @@
                               <w:lang w:val="en-US"/>
                             </w:rPr>
                           </w:pPr>
-                          <w:proofErr w:type="spellStart"/>
                           <w:r>
                             <w:rPr>
                               <w:rFonts w:ascii="Courier New" w:hAnsi="Courier New" w:cs="Courier New"/>
@@ -6240,17 +5229,7 @@
                               <w:sz w:val="20"/>
                               <w:szCs w:val="20"/>
                             </w:rPr>
-                            <w:t>Artifact</w:t>
-                          </w:r>
-                          <w:proofErr w:type="spellEnd"/>
-                          <w:r>
-                            <w:rPr>
-                              <w:rFonts w:ascii="Courier New" w:hAnsi="Courier New" w:cs="Courier New"/>
-                              <w:color w:val="333333"/>
-                              <w:sz w:val="20"/>
-                              <w:szCs w:val="20"/>
-                            </w:rPr>
-                            <w:t xml:space="preserve">: </w:t>
+                            <w:t xml:space="preserve">Artifact: </w:t>
                           </w:r>
                           <w:r>
                             <w:rPr>
@@ -6262,7 +5241,6 @@
                             </w:rPr>
                             <w:tab/>
                           </w:r>
-                          <w:proofErr w:type="spellStart"/>
                           <w:r>
                             <w:rPr>
                               <w:rFonts w:ascii="Courier New" w:hAnsi="Courier New" w:cs="Courier New"/>
@@ -6270,29 +5248,8 @@
                               <w:sz w:val="20"/>
                               <w:szCs w:val="20"/>
                             </w:rPr>
-                            <w:t>Test</w:t>
+                            <w:t>Test Suite</w:t>
                           </w:r>
-                          <w:proofErr w:type="spellEnd"/>
-                          <w:r>
-                            <w:rPr>
-                              <w:rFonts w:ascii="Courier New" w:hAnsi="Courier New" w:cs="Courier New"/>
-                              <w:color w:val="333333"/>
-                              <w:sz w:val="20"/>
-                              <w:szCs w:val="20"/>
-                            </w:rPr>
-                            <w:t xml:space="preserve"> </w:t>
-                          </w:r>
-                          <w:proofErr w:type="spellStart"/>
-                          <w:r>
-                            <w:rPr>
-                              <w:rFonts w:ascii="Courier New" w:hAnsi="Courier New" w:cs="Courier New"/>
-                              <w:color w:val="333333"/>
-                              <w:sz w:val="20"/>
-                              <w:szCs w:val="20"/>
-                            </w:rPr>
-                            <w:t>Suite</w:t>
-                          </w:r>
-                          <w:proofErr w:type="spellEnd"/>
                         </w:p>
                         <w:p>
                           <w:pPr>
@@ -6428,7 +5385,6 @@
                         <w:lang w:val="en-US"/>
                       </w:rPr>
                     </w:pPr>
-                    <w:proofErr w:type="spellStart"/>
                     <w:r>
                       <w:rPr>
                         <w:rFonts w:ascii="Courier New" w:hAnsi="Courier New" w:cs="Courier New"/>
@@ -6436,17 +5392,7 @@
                         <w:sz w:val="20"/>
                         <w:szCs w:val="20"/>
                       </w:rPr>
-                      <w:t>Artifact</w:t>
-                    </w:r>
-                    <w:proofErr w:type="spellEnd"/>
-                    <w:r>
-                      <w:rPr>
-                        <w:rFonts w:ascii="Courier New" w:hAnsi="Courier New" w:cs="Courier New"/>
-                        <w:color w:val="333333"/>
-                        <w:sz w:val="20"/>
-                        <w:szCs w:val="20"/>
-                      </w:rPr>
-                      <w:t xml:space="preserve">: </w:t>
+                      <w:t xml:space="preserve">Artifact: </w:t>
                     </w:r>
                     <w:r>
                       <w:rPr>
@@ -6458,7 +5404,6 @@
                       </w:rPr>
                       <w:tab/>
                     </w:r>
-                    <w:proofErr w:type="spellStart"/>
                     <w:r>
                       <w:rPr>
                         <w:rFonts w:ascii="Courier New" w:hAnsi="Courier New" w:cs="Courier New"/>
@@ -6466,29 +5411,8 @@
                         <w:sz w:val="20"/>
                         <w:szCs w:val="20"/>
                       </w:rPr>
-                      <w:t>Test</w:t>
+                      <w:t>Test Suite</w:t>
                     </w:r>
-                    <w:proofErr w:type="spellEnd"/>
-                    <w:r>
-                      <w:rPr>
-                        <w:rFonts w:ascii="Courier New" w:hAnsi="Courier New" w:cs="Courier New"/>
-                        <w:color w:val="333333"/>
-                        <w:sz w:val="20"/>
-                        <w:szCs w:val="20"/>
-                      </w:rPr>
-                      <w:t xml:space="preserve"> </w:t>
-                    </w:r>
-                    <w:proofErr w:type="spellStart"/>
-                    <w:r>
-                      <w:rPr>
-                        <w:rFonts w:ascii="Courier New" w:hAnsi="Courier New" w:cs="Courier New"/>
-                        <w:color w:val="333333"/>
-                        <w:sz w:val="20"/>
-                        <w:szCs w:val="20"/>
-                      </w:rPr>
-                      <w:t>Suite</w:t>
-                    </w:r>
-                    <w:proofErr w:type="spellEnd"/>
                   </w:p>
                   <w:p>
                     <w:pPr>

</xml_diff>

<commit_message>
Added Teacher.exe to Software
</commit_message>
<xml_diff>
--- a/lab12/Report/Лабораторна робота 12.docx
+++ b/lab12/Report/Лабораторна робота 12.docx
@@ -26,6 +26,7 @@
           <w:szCs w:val="28"/>
         </w:rPr>
       </w:pPr>
+      <w:proofErr w:type="spellStart"/>
       <w:r>
         <w:rPr>
           <w:sz w:val="28"/>
@@ -33,6 +34,7 @@
         </w:rPr>
         <w:t>Центральноукраїнський</w:t>
       </w:r>
+      <w:proofErr w:type="spellEnd"/>
       <w:r>
         <w:rPr>
           <w:sz w:val="28"/>
@@ -231,8 +233,17 @@
           <w:sz w:val="28"/>
           <w:szCs w:val="28"/>
         </w:rPr>
-        <w:t>и кібербезпеки</w:t>
-      </w:r>
+        <w:t>и </w:t>
+      </w:r>
+      <w:proofErr w:type="spellStart"/>
+      <w:r>
+        <w:rPr>
+          <w:sz w:val="28"/>
+          <w:szCs w:val="28"/>
+        </w:rPr>
+        <w:t>кібербезпеки</w:t>
+      </w:r>
+      <w:proofErr w:type="spellEnd"/>
       <w:r>
         <w:rPr>
           <w:sz w:val="28"/>
@@ -405,7 +416,23 @@
           <w:sz w:val="28"/>
           <w:szCs w:val="28"/>
         </w:rPr>
-        <w:t xml:space="preserve">и кібербезпеки </w:t>
+        <w:t>и </w:t>
+      </w:r>
+      <w:proofErr w:type="spellStart"/>
+      <w:r>
+        <w:rPr>
+          <w:sz w:val="28"/>
+          <w:szCs w:val="28"/>
+        </w:rPr>
+        <w:t>кібербезпеки</w:t>
+      </w:r>
+      <w:proofErr w:type="spellEnd"/>
+      <w:r>
+        <w:rPr>
+          <w:sz w:val="28"/>
+          <w:szCs w:val="28"/>
+        </w:rPr>
+        <w:t xml:space="preserve"> </w:t>
       </w:r>
       <w:r>
         <w:rPr>
@@ -490,6 +517,7 @@
         <w:lastRenderedPageBreak/>
         <w:t xml:space="preserve">ТЕМА: </w:t>
       </w:r>
+      <w:proofErr w:type="spellStart"/>
       <w:r>
         <w:rPr>
           <w:b/>
@@ -497,8 +525,89 @@
           <w:szCs w:val="28"/>
           <w:lang w:val="ru-RU"/>
         </w:rPr>
-        <w:t>Програмна реалізація абстрактних типів даних</w:t>
-      </w:r>
+        <w:t>Програмна</w:t>
+      </w:r>
+      <w:proofErr w:type="spellEnd"/>
+      <w:r>
+        <w:rPr>
+          <w:b/>
+          <w:sz w:val="28"/>
+          <w:szCs w:val="28"/>
+          <w:lang w:val="ru-RU"/>
+        </w:rPr>
+        <w:t xml:space="preserve"> </w:t>
+      </w:r>
+      <w:proofErr w:type="spellStart"/>
+      <w:r>
+        <w:rPr>
+          <w:b/>
+          <w:sz w:val="28"/>
+          <w:szCs w:val="28"/>
+          <w:lang w:val="ru-RU"/>
+        </w:rPr>
+        <w:t>реалізація</w:t>
+      </w:r>
+      <w:proofErr w:type="spellEnd"/>
+      <w:r>
+        <w:rPr>
+          <w:b/>
+          <w:sz w:val="28"/>
+          <w:szCs w:val="28"/>
+          <w:lang w:val="ru-RU"/>
+        </w:rPr>
+        <w:t xml:space="preserve"> </w:t>
+      </w:r>
+      <w:proofErr w:type="spellStart"/>
+      <w:r>
+        <w:rPr>
+          <w:b/>
+          <w:sz w:val="28"/>
+          <w:szCs w:val="28"/>
+          <w:lang w:val="ru-RU"/>
+        </w:rPr>
+        <w:t>абстрактних</w:t>
+      </w:r>
+      <w:proofErr w:type="spellEnd"/>
+      <w:r>
+        <w:rPr>
+          <w:b/>
+          <w:sz w:val="28"/>
+          <w:szCs w:val="28"/>
+          <w:lang w:val="ru-RU"/>
+        </w:rPr>
+        <w:t xml:space="preserve"> </w:t>
+      </w:r>
+      <w:proofErr w:type="spellStart"/>
+      <w:r>
+        <w:rPr>
+          <w:b/>
+          <w:sz w:val="28"/>
+          <w:szCs w:val="28"/>
+          <w:lang w:val="ru-RU"/>
+        </w:rPr>
+        <w:t>типів</w:t>
+      </w:r>
+      <w:proofErr w:type="spellEnd"/>
+      <w:r>
+        <w:rPr>
+          <w:b/>
+          <w:sz w:val="28"/>
+          <w:szCs w:val="28"/>
+          <w:lang w:val="ru-RU"/>
+        </w:rPr>
+        <w:t xml:space="preserve"> </w:t>
+      </w:r>
+      <w:proofErr w:type="spellStart"/>
+      <w:r>
+        <w:rPr>
+          <w:b/>
+          <w:sz w:val="28"/>
+          <w:szCs w:val="28"/>
+          <w:lang w:val="ru-RU"/>
+        </w:rPr>
+        <w:t>даних</w:t>
+      </w:r>
+      <w:proofErr w:type="spellEnd"/>
     </w:p>
     <w:p>
       <w:pPr>
@@ -553,7 +662,97 @@
           <w:sz w:val="28"/>
           <w:szCs w:val="28"/>
         </w:rPr>
-        <w:t xml:space="preserve"> ґрунтовних вмінь і практичних навичок об’єктного аналізу й проектування, створення класів С++ та тестування їх екземплярів, використання препроцесорних директив, макросів і макрооператорів під час реалізації програмних засобів у кросплатформовому середовищі Code::Blocks.</w:t>
+        <w:t xml:space="preserve"> ґрунтовних вмінь і практичних навичок об’єктного аналізу й проектування, створення класів С++ та тестування їх екземплярів, використання </w:t>
+      </w:r>
+      <w:proofErr w:type="spellStart"/>
+      <w:r>
+        <w:rPr>
+          <w:b/>
+          <w:sz w:val="28"/>
+          <w:szCs w:val="28"/>
+        </w:rPr>
+        <w:t>препроцесорних</w:t>
+      </w:r>
+      <w:proofErr w:type="spellEnd"/>
+      <w:r>
+        <w:rPr>
+          <w:b/>
+          <w:sz w:val="28"/>
+          <w:szCs w:val="28"/>
+        </w:rPr>
+        <w:t xml:space="preserve"> директив, макросів і </w:t>
+      </w:r>
+      <w:proofErr w:type="spellStart"/>
+      <w:r>
+        <w:rPr>
+          <w:b/>
+          <w:sz w:val="28"/>
+          <w:szCs w:val="28"/>
+        </w:rPr>
+        <w:t>макрооператорів</w:t>
+      </w:r>
+      <w:proofErr w:type="spellEnd"/>
+      <w:r>
+        <w:rPr>
+          <w:b/>
+          <w:sz w:val="28"/>
+          <w:szCs w:val="28"/>
+        </w:rPr>
+        <w:t xml:space="preserve"> під час реалізації програмних засобів у </w:t>
+      </w:r>
+      <w:proofErr w:type="spellStart"/>
+      <w:r>
+        <w:rPr>
+          <w:b/>
+          <w:sz w:val="28"/>
+          <w:szCs w:val="28"/>
+        </w:rPr>
+        <w:t>кросплатформовому</w:t>
+      </w:r>
+      <w:proofErr w:type="spellEnd"/>
+      <w:r>
+        <w:rPr>
+          <w:b/>
+          <w:sz w:val="28"/>
+          <w:szCs w:val="28"/>
+        </w:rPr>
+        <w:t xml:space="preserve"> середовищі </w:t>
+      </w:r>
+      <w:proofErr w:type="spellStart"/>
+      <w:r>
+        <w:rPr>
+          <w:b/>
+          <w:sz w:val="28"/>
+          <w:szCs w:val="28"/>
+        </w:rPr>
+        <w:t>Code</w:t>
+      </w:r>
+      <w:proofErr w:type="spellEnd"/>
+      <w:r>
+        <w:rPr>
+          <w:b/>
+          <w:sz w:val="28"/>
+          <w:szCs w:val="28"/>
+        </w:rPr>
+        <w:t>::</w:t>
+      </w:r>
+      <w:proofErr w:type="spellStart"/>
+      <w:r>
+        <w:rPr>
+          <w:b/>
+          <w:sz w:val="28"/>
+          <w:szCs w:val="28"/>
+        </w:rPr>
+        <w:t>Blocks</w:t>
+      </w:r>
+      <w:proofErr w:type="spellEnd"/>
+      <w:r>
+        <w:rPr>
+          <w:b/>
+          <w:sz w:val="28"/>
+          <w:szCs w:val="28"/>
+        </w:rPr>
+        <w:t>.</w:t>
       </w:r>
     </w:p>
     <w:p>
@@ -579,6 +778,7 @@
           <w:lang w:val="ru-RU"/>
         </w:rPr>
       </w:pPr>
+      <w:proofErr w:type="spellStart"/>
       <w:r>
         <w:rPr>
           <w:b/>
@@ -586,7 +786,17 @@
           <w:szCs w:val="28"/>
           <w:lang w:val="ru-RU"/>
         </w:rPr>
-        <w:t xml:space="preserve">Варіант </w:t>
+        <w:t>Варіант</w:t>
+      </w:r>
+      <w:proofErr w:type="spellEnd"/>
+      <w:r>
+        <w:rPr>
+          <w:b/>
+          <w:sz w:val="28"/>
+          <w:szCs w:val="28"/>
+          <w:lang w:val="ru-RU"/>
+        </w:rPr>
+        <w:t xml:space="preserve"> </w:t>
       </w:r>
       <w:r>
         <w:rPr>
@@ -659,7 +869,21 @@
         <w:rPr>
           <w:sz w:val="28"/>
         </w:rPr>
-        <w:t xml:space="preserve">Як складову заголовкового файлу ModulesПрізвище.h розробити клас ClassLab12_Прізвище –– формальне представлення абстракції сутності предметної області (об’єкта) за варіантом, ― поведінка об’єкта якого реалізовує розв’язування задачі 12.1. </w:t>
+        <w:t xml:space="preserve">Як складову заголовкового файлу </w:t>
+      </w:r>
+      <w:proofErr w:type="spellStart"/>
+      <w:r>
+        <w:rPr>
+          <w:sz w:val="28"/>
+        </w:rPr>
+        <w:t>ModulesПрізвище.h</w:t>
+      </w:r>
+      <w:proofErr w:type="spellEnd"/>
+      <w:r>
+        <w:rPr>
+          <w:sz w:val="28"/>
+        </w:rPr>
+        <w:t xml:space="preserve"> розробити клас ClassLab12_Прізвище –– формальне представлення абстракції сутності предметної області (об’єкта) за варіантом, ― поведінка об’єкта якого реалізовує розв’язування задачі 12.1. </w:t>
       </w:r>
     </w:p>
     <w:p>
@@ -683,7 +907,147 @@
         <w:rPr>
           <w:sz w:val="28"/>
         </w:rPr>
-        <w:t>Реалізувати додаток Teacher, який видає 100 звукових сигналів і в текстовий файл TestResults.txt записує рядок “Встановлені вимоги порядку виконання лабораторної роботи порушено!”, якщо файл проєкта main.срр під час його компіляції знаходився не в \Lab12\prj, інакше –– створює об’єкт класу ClassLab12_Прізвище із заголовкового файлу ModulesПрізвище.h та виконує його unit-тестування за тест-сьютом(ами) із \Lab12\TestSuite\, протоколюючи результати тестування в текстовий файл \Lab12\TestSuite\TestResults.txt.</w:t>
+        <w:t xml:space="preserve">Реалізувати додаток </w:t>
+      </w:r>
+      <w:proofErr w:type="spellStart"/>
+      <w:r>
+        <w:rPr>
+          <w:sz w:val="28"/>
+        </w:rPr>
+        <w:t>Teacher</w:t>
+      </w:r>
+      <w:proofErr w:type="spellEnd"/>
+      <w:r>
+        <w:rPr>
+          <w:sz w:val="28"/>
+        </w:rPr>
+        <w:t xml:space="preserve">, який видає 100 звукових сигналів і в текстовий файл TestResults.txt записує рядок “Встановлені вимоги порядку виконання лабораторної роботи порушено!”, якщо файл </w:t>
+      </w:r>
+      <w:proofErr w:type="spellStart"/>
+      <w:r>
+        <w:rPr>
+          <w:sz w:val="28"/>
+        </w:rPr>
+        <w:t>проєкта</w:t>
+      </w:r>
+      <w:proofErr w:type="spellEnd"/>
+      <w:r>
+        <w:rPr>
+          <w:sz w:val="28"/>
+        </w:rPr>
+        <w:t xml:space="preserve"> </w:t>
+      </w:r>
+      <w:proofErr w:type="spellStart"/>
+      <w:r>
+        <w:rPr>
+          <w:sz w:val="28"/>
+        </w:rPr>
+        <w:t>main.срр</w:t>
+      </w:r>
+      <w:proofErr w:type="spellEnd"/>
+      <w:r>
+        <w:rPr>
+          <w:sz w:val="28"/>
+        </w:rPr>
+        <w:t xml:space="preserve"> під час його компіляції знаходився не в \Lab12\</w:t>
+      </w:r>
+      <w:proofErr w:type="spellStart"/>
+      <w:r>
+        <w:rPr>
+          <w:sz w:val="28"/>
+        </w:rPr>
+        <w:t>prj</w:t>
+      </w:r>
+      <w:proofErr w:type="spellEnd"/>
+      <w:r>
+        <w:rPr>
+          <w:sz w:val="28"/>
+        </w:rPr>
+        <w:t xml:space="preserve">, інакше –– створює об’єкт класу ClassLab12_Прізвище із заголовкового файлу </w:t>
+      </w:r>
+      <w:proofErr w:type="spellStart"/>
+      <w:r>
+        <w:rPr>
+          <w:sz w:val="28"/>
+        </w:rPr>
+        <w:t>ModulesПрізвище.h</w:t>
+      </w:r>
+      <w:proofErr w:type="spellEnd"/>
+      <w:r>
+        <w:rPr>
+          <w:sz w:val="28"/>
+        </w:rPr>
+        <w:t xml:space="preserve"> та виконує його </w:t>
+      </w:r>
+      <w:proofErr w:type="spellStart"/>
+      <w:r>
+        <w:rPr>
+          <w:sz w:val="28"/>
+        </w:rPr>
+        <w:t>unit</w:t>
+      </w:r>
+      <w:proofErr w:type="spellEnd"/>
+      <w:r>
+        <w:rPr>
+          <w:sz w:val="28"/>
+        </w:rPr>
+        <w:t>-тестування за тест-</w:t>
+      </w:r>
+      <w:proofErr w:type="spellStart"/>
+      <w:r>
+        <w:rPr>
+          <w:sz w:val="28"/>
+        </w:rPr>
+        <w:t>сьютом</w:t>
+      </w:r>
+      <w:proofErr w:type="spellEnd"/>
+      <w:r>
+        <w:rPr>
+          <w:sz w:val="28"/>
+        </w:rPr>
+        <w:t>(</w:t>
+      </w:r>
+      <w:proofErr w:type="spellStart"/>
+      <w:r>
+        <w:rPr>
+          <w:sz w:val="28"/>
+        </w:rPr>
+        <w:t>ами</w:t>
+      </w:r>
+      <w:proofErr w:type="spellEnd"/>
+      <w:r>
+        <w:rPr>
+          <w:sz w:val="28"/>
+        </w:rPr>
+        <w:t>) із \Lab12\</w:t>
+      </w:r>
+      <w:proofErr w:type="spellStart"/>
+      <w:r>
+        <w:rPr>
+          <w:sz w:val="28"/>
+        </w:rPr>
+        <w:t>TestSuite</w:t>
+      </w:r>
+      <w:proofErr w:type="spellEnd"/>
+      <w:r>
+        <w:rPr>
+          <w:sz w:val="28"/>
+        </w:rPr>
+        <w:t>\, протоколюючи результати тестування в текстовий файл \Lab12\</w:t>
+      </w:r>
+      <w:proofErr w:type="spellStart"/>
+      <w:r>
+        <w:rPr>
+          <w:sz w:val="28"/>
+        </w:rPr>
+        <w:t>TestSuite</w:t>
+      </w:r>
+      <w:proofErr w:type="spellEnd"/>
+      <w:r>
+        <w:rPr>
+          <w:sz w:val="28"/>
+        </w:rPr>
+        <w:t>\TestResults.txt.</w:t>
       </w:r>
     </w:p>
     <w:p>
@@ -813,12 +1177,21 @@
         </w:rPr>
         <w:t>в</w:t>
       </w:r>
-      <w:r>
-        <w:rPr>
-          <w:sz w:val="28"/>
-          <w:szCs w:val="28"/>
-        </w:rPr>
-        <w:t>ін містить такі атрибути, як радіус основи</w:t>
+      <w:proofErr w:type="spellStart"/>
+      <w:r>
+        <w:rPr>
+          <w:sz w:val="28"/>
+          <w:szCs w:val="28"/>
+        </w:rPr>
+        <w:t>ін</w:t>
+      </w:r>
+      <w:proofErr w:type="spellEnd"/>
+      <w:r>
+        <w:rPr>
+          <w:sz w:val="28"/>
+          <w:szCs w:val="28"/>
+        </w:rPr>
+        <w:t xml:space="preserve"> містить такі атрибути, як радіус основи</w:t>
       </w:r>
       <w:r>
         <w:rPr>
@@ -920,7 +1293,23 @@
           <w:szCs w:val="28"/>
         </w:rPr>
         <w:lastRenderedPageBreak/>
-        <w:t>об’єкта класу всі йог атрибути ініціалізуються конструктором;</w:t>
+        <w:t xml:space="preserve">об’єкта класу всі йог атрибути </w:t>
+      </w:r>
+      <w:proofErr w:type="spellStart"/>
+      <w:r>
+        <w:rPr>
+          <w:sz w:val="28"/>
+          <w:szCs w:val="28"/>
+        </w:rPr>
+        <w:t>ініціалізуються</w:t>
+      </w:r>
+      <w:proofErr w:type="spellEnd"/>
+      <w:r>
+        <w:rPr>
+          <w:sz w:val="28"/>
+          <w:szCs w:val="28"/>
+        </w:rPr>
+        <w:t xml:space="preserve"> конструктором;</w:t>
       </w:r>
       <w:r>
         <w:rPr>
@@ -937,6 +1326,7 @@
         </w:rPr>
         <w:t xml:space="preserve">функції </w:t>
       </w:r>
+      <w:proofErr w:type="spellStart"/>
       <w:r>
         <w:rPr>
           <w:sz w:val="28"/>
@@ -944,6 +1334,7 @@
         </w:rPr>
         <w:t>GetRadius</w:t>
       </w:r>
+      <w:proofErr w:type="spellEnd"/>
       <w:r>
         <w:rPr>
           <w:sz w:val="28"/>
@@ -951,6 +1342,7 @@
         </w:rPr>
         <w:t xml:space="preserve">, </w:t>
       </w:r>
+      <w:proofErr w:type="spellStart"/>
       <w:r>
         <w:rPr>
           <w:sz w:val="28"/>
@@ -958,6 +1350,7 @@
         </w:rPr>
         <w:t>GetHeight</w:t>
       </w:r>
+      <w:proofErr w:type="spellEnd"/>
       <w:r>
         <w:rPr>
           <w:sz w:val="28"/>
@@ -965,6 +1358,7 @@
         </w:rPr>
         <w:t xml:space="preserve"> та </w:t>
       </w:r>
+      <w:proofErr w:type="spellStart"/>
       <w:r>
         <w:rPr>
           <w:sz w:val="28"/>
@@ -972,6 +1366,7 @@
         </w:rPr>
         <w:t>GetColor</w:t>
       </w:r>
+      <w:proofErr w:type="spellEnd"/>
       <w:r>
         <w:rPr>
           <w:sz w:val="28"/>
@@ -994,6 +1389,7 @@
         </w:rPr>
         <w:t xml:space="preserve">функції </w:t>
       </w:r>
+      <w:proofErr w:type="spellStart"/>
       <w:r>
         <w:rPr>
           <w:sz w:val="28"/>
@@ -1001,6 +1397,7 @@
         </w:rPr>
         <w:t>SetRadius</w:t>
       </w:r>
+      <w:proofErr w:type="spellEnd"/>
       <w:r>
         <w:rPr>
           <w:sz w:val="28"/>
@@ -1008,6 +1405,7 @@
         </w:rPr>
         <w:t xml:space="preserve">, </w:t>
       </w:r>
+      <w:proofErr w:type="spellStart"/>
       <w:r>
         <w:rPr>
           <w:sz w:val="28"/>
@@ -1015,6 +1413,7 @@
         </w:rPr>
         <w:t>SetHeigh</w:t>
       </w:r>
+      <w:proofErr w:type="spellEnd"/>
       <w:r>
         <w:rPr>
           <w:sz w:val="28"/>
@@ -1022,6 +1421,7 @@
         </w:rPr>
         <w:t xml:space="preserve">, </w:t>
       </w:r>
+      <w:proofErr w:type="spellStart"/>
       <w:r>
         <w:rPr>
           <w:sz w:val="28"/>
@@ -1029,6 +1429,7 @@
         </w:rPr>
         <w:t>SetColor</w:t>
       </w:r>
+      <w:proofErr w:type="spellEnd"/>
       <w:r>
         <w:rPr>
           <w:sz w:val="28"/>
@@ -1051,6 +1452,7 @@
         </w:rPr>
         <w:t xml:space="preserve">функція </w:t>
       </w:r>
+      <w:proofErr w:type="spellStart"/>
       <w:r>
         <w:rPr>
           <w:sz w:val="28"/>
@@ -1058,12 +1460,29 @@
         </w:rPr>
         <w:t>CountVolume</w:t>
       </w:r>
-      <w:r>
-        <w:rPr>
-          <w:sz w:val="28"/>
-          <w:szCs w:val="28"/>
-        </w:rPr>
-        <w:t xml:space="preserve"> обчислює значення об’єма конуса в залежності від його атрибутів. </w:t>
+      <w:proofErr w:type="spellEnd"/>
+      <w:r>
+        <w:rPr>
+          <w:sz w:val="28"/>
+          <w:szCs w:val="28"/>
+        </w:rPr>
+        <w:t xml:space="preserve"> обчислює значення </w:t>
+      </w:r>
+      <w:proofErr w:type="spellStart"/>
+      <w:r>
+        <w:rPr>
+          <w:sz w:val="28"/>
+          <w:szCs w:val="28"/>
+        </w:rPr>
+        <w:t>об’єма</w:t>
+      </w:r>
+      <w:proofErr w:type="spellEnd"/>
+      <w:r>
+        <w:rPr>
+          <w:sz w:val="28"/>
+          <w:szCs w:val="28"/>
+        </w:rPr>
+        <w:t xml:space="preserve"> конуса в залежності від його атрибутів. </w:t>
       </w:r>
     </w:p>
     <w:p>
@@ -1135,13 +1554,23 @@
         </w:rPr>
         <w:t>клас ClassLab12_</w:t>
       </w:r>
+      <w:proofErr w:type="spellStart"/>
       <w:r>
         <w:rPr>
           <w:sz w:val="28"/>
           <w:szCs w:val="28"/>
           <w:lang w:val="en-US"/>
         </w:rPr>
-        <w:t>Bezkrovna;</w:t>
+        <w:t>Bezkrovna</w:t>
+      </w:r>
+      <w:proofErr w:type="spellEnd"/>
+      <w:r>
+        <w:rPr>
+          <w:sz w:val="28"/>
+          <w:szCs w:val="28"/>
+          <w:lang w:val="en-US"/>
+        </w:rPr>
+        <w:t>;</w:t>
       </w:r>
       <w:r>
         <w:rPr>
@@ -1377,20 +1806,102 @@
           <w:lang w:val="ru-RU"/>
         </w:rPr>
       </w:pPr>
+      <w:proofErr w:type="spellStart"/>
       <w:r>
         <w:rPr>
           <w:sz w:val="28"/>
           <w:lang w:val="ru-RU"/>
         </w:rPr>
-        <w:t>Ініціалізацію всіх па</w:t>
-      </w:r>
+        <w:t>Ініціалізацію</w:t>
+      </w:r>
+      <w:proofErr w:type="spellEnd"/>
       <w:r>
         <w:rPr>
           <w:sz w:val="28"/>
           <w:lang w:val="ru-RU"/>
         </w:rPr>
-        <w:t>раметрів об'єкта при створенні через конструктор</w:t>
-      </w:r>
+        <w:t xml:space="preserve"> </w:t>
+      </w:r>
+      <w:proofErr w:type="spellStart"/>
+      <w:r>
+        <w:rPr>
+          <w:sz w:val="28"/>
+          <w:lang w:val="ru-RU"/>
+        </w:rPr>
+        <w:t>всіх</w:t>
+      </w:r>
+      <w:proofErr w:type="spellEnd"/>
+      <w:r>
+        <w:rPr>
+          <w:sz w:val="28"/>
+          <w:lang w:val="ru-RU"/>
+        </w:rPr>
+        <w:t xml:space="preserve"> </w:t>
+      </w:r>
+      <w:proofErr w:type="spellStart"/>
+      <w:r>
+        <w:rPr>
+          <w:sz w:val="28"/>
+          <w:lang w:val="ru-RU"/>
+        </w:rPr>
+        <w:t>па</w:t>
+      </w:r>
+      <w:r>
+        <w:rPr>
+          <w:sz w:val="28"/>
+          <w:lang w:val="ru-RU"/>
+        </w:rPr>
+        <w:t>раметрів</w:t>
+      </w:r>
+      <w:proofErr w:type="spellEnd"/>
+      <w:r>
+        <w:rPr>
+          <w:sz w:val="28"/>
+          <w:lang w:val="ru-RU"/>
+        </w:rPr>
+        <w:t xml:space="preserve"> </w:t>
+      </w:r>
+      <w:proofErr w:type="spellStart"/>
+      <w:r>
+        <w:rPr>
+          <w:sz w:val="28"/>
+          <w:lang w:val="ru-RU"/>
+        </w:rPr>
+        <w:t>об'єкта</w:t>
+      </w:r>
+      <w:proofErr w:type="spellEnd"/>
+      <w:r>
+        <w:rPr>
+          <w:sz w:val="28"/>
+          <w:lang w:val="ru-RU"/>
+        </w:rPr>
+        <w:t xml:space="preserve"> при </w:t>
+      </w:r>
+      <w:proofErr w:type="spellStart"/>
+      <w:r>
+        <w:rPr>
+          <w:sz w:val="28"/>
+          <w:lang w:val="ru-RU"/>
+        </w:rPr>
+        <w:t>створенні</w:t>
+      </w:r>
+      <w:proofErr w:type="spellEnd"/>
+      <w:r>
+        <w:rPr>
+          <w:sz w:val="28"/>
+          <w:lang w:val="ru-RU"/>
+        </w:rPr>
+        <w:t xml:space="preserve"> </w:t>
+      </w:r>
+      <w:proofErr w:type="gramStart"/>
+      <w:r>
+        <w:rPr>
+          <w:sz w:val="28"/>
+          <w:lang w:val="ru-RU"/>
+        </w:rPr>
+        <w:t>через конструктор</w:t>
+      </w:r>
+      <w:proofErr w:type="gramEnd"/>
       <w:r>
         <w:rPr>
           <w:sz w:val="28"/>
@@ -1414,12 +1925,53 @@
           <w:lang w:val="ru-RU"/>
         </w:rPr>
       </w:pPr>
+      <w:proofErr w:type="spellStart"/>
       <w:r>
         <w:rPr>
           <w:sz w:val="28"/>
           <w:lang w:val="ru-RU"/>
         </w:rPr>
-        <w:t>Отримання значень параметрів.</w:t>
+        <w:t>Отримання</w:t>
+      </w:r>
+      <w:proofErr w:type="spellEnd"/>
+      <w:r>
+        <w:rPr>
+          <w:sz w:val="28"/>
+          <w:lang w:val="ru-RU"/>
+        </w:rPr>
+        <w:t xml:space="preserve"> </w:t>
+      </w:r>
+      <w:proofErr w:type="spellStart"/>
+      <w:r>
+        <w:rPr>
+          <w:sz w:val="28"/>
+          <w:lang w:val="ru-RU"/>
+        </w:rPr>
+        <w:t>значень</w:t>
+      </w:r>
+      <w:proofErr w:type="spellEnd"/>
+      <w:r>
+        <w:rPr>
+          <w:sz w:val="28"/>
+          <w:lang w:val="ru-RU"/>
+        </w:rPr>
+        <w:t xml:space="preserve"> </w:t>
+      </w:r>
+      <w:proofErr w:type="spellStart"/>
+      <w:r>
+        <w:rPr>
+          <w:sz w:val="28"/>
+          <w:lang w:val="ru-RU"/>
+        </w:rPr>
+        <w:t>параметрів</w:t>
+      </w:r>
+      <w:proofErr w:type="spellEnd"/>
+      <w:r>
+        <w:rPr>
+          <w:sz w:val="28"/>
+          <w:lang w:val="ru-RU"/>
+        </w:rPr>
+        <w:t>.</w:t>
       </w:r>
     </w:p>
     <w:p>
@@ -1437,12 +1989,69 @@
           <w:lang w:val="ru-RU"/>
         </w:rPr>
       </w:pPr>
+      <w:proofErr w:type="spellStart"/>
       <w:r>
         <w:rPr>
           <w:sz w:val="28"/>
           <w:lang w:val="ru-RU"/>
         </w:rPr>
-        <w:t>Обчислення та повернення об’єму за заданими параметрами.</w:t>
+        <w:t>Обчислення</w:t>
+      </w:r>
+      <w:proofErr w:type="spellEnd"/>
+      <w:r>
+        <w:rPr>
+          <w:sz w:val="28"/>
+          <w:lang w:val="ru-RU"/>
+        </w:rPr>
+        <w:t xml:space="preserve"> та </w:t>
+      </w:r>
+      <w:proofErr w:type="spellStart"/>
+      <w:r>
+        <w:rPr>
+          <w:sz w:val="28"/>
+          <w:lang w:val="ru-RU"/>
+        </w:rPr>
+        <w:t>повернення</w:t>
+      </w:r>
+      <w:proofErr w:type="spellEnd"/>
+      <w:r>
+        <w:rPr>
+          <w:sz w:val="28"/>
+          <w:lang w:val="ru-RU"/>
+        </w:rPr>
+        <w:t xml:space="preserve"> </w:t>
+      </w:r>
+      <w:proofErr w:type="spellStart"/>
+      <w:r>
+        <w:rPr>
+          <w:sz w:val="28"/>
+          <w:lang w:val="ru-RU"/>
+        </w:rPr>
+        <w:t>об’єму</w:t>
+      </w:r>
+      <w:proofErr w:type="spellEnd"/>
+      <w:r>
+        <w:rPr>
+          <w:sz w:val="28"/>
+          <w:lang w:val="ru-RU"/>
+        </w:rPr>
+        <w:t xml:space="preserve"> за </w:t>
+      </w:r>
+      <w:proofErr w:type="spellStart"/>
+      <w:r>
+        <w:rPr>
+          <w:sz w:val="28"/>
+          <w:lang w:val="ru-RU"/>
+        </w:rPr>
+        <w:t>заданими</w:t>
+      </w:r>
+      <w:proofErr w:type="spellEnd"/>
+      <w:r>
+        <w:rPr>
+          <w:sz w:val="28"/>
+          <w:lang w:val="ru-RU"/>
+        </w:rPr>
+        <w:t xml:space="preserve"> параметрами.</w:t>
       </w:r>
     </w:p>
     <w:p>
@@ -1460,12 +2069,117 @@
           <w:lang w:val="ru-RU"/>
         </w:rPr>
       </w:pPr>
+      <w:proofErr w:type="spellStart"/>
       <w:r>
         <w:rPr>
           <w:sz w:val="28"/>
           <w:lang w:val="ru-RU"/>
         </w:rPr>
-        <w:t>Зміну значень параметрів з перевіркою коректності введених даних.</w:t>
+        <w:t>Зміну</w:t>
+      </w:r>
+      <w:proofErr w:type="spellEnd"/>
+      <w:r>
+        <w:rPr>
+          <w:sz w:val="28"/>
+          <w:lang w:val="ru-RU"/>
+        </w:rPr>
+        <w:t xml:space="preserve"> </w:t>
+      </w:r>
+      <w:proofErr w:type="spellStart"/>
+      <w:r>
+        <w:rPr>
+          <w:sz w:val="28"/>
+          <w:lang w:val="ru-RU"/>
+        </w:rPr>
+        <w:t>значень</w:t>
+      </w:r>
+      <w:proofErr w:type="spellEnd"/>
+      <w:r>
+        <w:rPr>
+          <w:sz w:val="28"/>
+          <w:lang w:val="ru-RU"/>
+        </w:rPr>
+        <w:t xml:space="preserve"> </w:t>
+      </w:r>
+      <w:proofErr w:type="spellStart"/>
+      <w:r>
+        <w:rPr>
+          <w:sz w:val="28"/>
+          <w:lang w:val="ru-RU"/>
+        </w:rPr>
+        <w:t>параметрів</w:t>
+      </w:r>
+      <w:proofErr w:type="spellEnd"/>
+      <w:r>
+        <w:rPr>
+          <w:sz w:val="28"/>
+          <w:lang w:val="ru-RU"/>
+        </w:rPr>
+        <w:t xml:space="preserve"> з </w:t>
+      </w:r>
+      <w:proofErr w:type="spellStart"/>
+      <w:r>
+        <w:rPr>
+          <w:sz w:val="28"/>
+          <w:lang w:val="ru-RU"/>
+        </w:rPr>
+        <w:t>перевіркою</w:t>
+      </w:r>
+      <w:proofErr w:type="spellEnd"/>
+      <w:r>
+        <w:rPr>
+          <w:sz w:val="28"/>
+          <w:lang w:val="ru-RU"/>
+        </w:rPr>
+        <w:t xml:space="preserve"> </w:t>
+      </w:r>
+      <w:proofErr w:type="spellStart"/>
+      <w:r>
+        <w:rPr>
+          <w:sz w:val="28"/>
+          <w:lang w:val="ru-RU"/>
+        </w:rPr>
+        <w:t>коректності</w:t>
+      </w:r>
+      <w:proofErr w:type="spellEnd"/>
+      <w:r>
+        <w:rPr>
+          <w:sz w:val="28"/>
+          <w:lang w:val="ru-RU"/>
+        </w:rPr>
+        <w:t xml:space="preserve"> </w:t>
+      </w:r>
+      <w:proofErr w:type="spellStart"/>
+      <w:r>
+        <w:rPr>
+          <w:sz w:val="28"/>
+          <w:lang w:val="ru-RU"/>
+        </w:rPr>
+        <w:t>введених</w:t>
+      </w:r>
+      <w:proofErr w:type="spellEnd"/>
+      <w:r>
+        <w:rPr>
+          <w:sz w:val="28"/>
+          <w:lang w:val="ru-RU"/>
+        </w:rPr>
+        <w:t xml:space="preserve"> </w:t>
+      </w:r>
+      <w:proofErr w:type="spellStart"/>
+      <w:r>
+        <w:rPr>
+          <w:sz w:val="28"/>
+          <w:lang w:val="ru-RU"/>
+        </w:rPr>
+        <w:t>даних</w:t>
+      </w:r>
+      <w:proofErr w:type="spellEnd"/>
+      <w:r>
+        <w:rPr>
+          <w:sz w:val="28"/>
+          <w:lang w:val="ru-RU"/>
+        </w:rPr>
+        <w:t>.</w:t>
       </w:r>
     </w:p>
     <w:p>
@@ -1662,6 +2376,7 @@
         </w:rPr>
         <w:t>ClassLab12_</w:t>
       </w:r>
+      <w:proofErr w:type="spellStart"/>
       <w:r>
         <w:rPr>
           <w:sz w:val="28"/>
@@ -1670,6 +2385,7 @@
         </w:rPr>
         <w:t>Bezkrovna</w:t>
       </w:r>
+      <w:proofErr w:type="spellEnd"/>
       <w:r>
         <w:rPr>
           <w:sz w:val="28"/>
@@ -1744,7 +2460,23 @@
           <w:sz w:val="28"/>
         </w:rPr>
         <w:lastRenderedPageBreak/>
-        <w:t>Детальне проєктування програмного модуля</w:t>
+        <w:t xml:space="preserve">Детальне </w:t>
+      </w:r>
+      <w:proofErr w:type="spellStart"/>
+      <w:r>
+        <w:rPr>
+          <w:b/>
+          <w:sz w:val="28"/>
+        </w:rPr>
+        <w:t>проєктування</w:t>
+      </w:r>
+      <w:proofErr w:type="spellEnd"/>
+      <w:r>
+        <w:rPr>
+          <w:b/>
+          <w:sz w:val="28"/>
+        </w:rPr>
+        <w:t xml:space="preserve"> програмного модуля</w:t>
       </w:r>
       <w:r>
         <w:rPr>
@@ -1794,6 +2526,7 @@
         </w:rPr>
         <w:t>ClassLab12_</w:t>
       </w:r>
+      <w:proofErr w:type="spellStart"/>
       <w:r>
         <w:rPr>
           <w:sz w:val="28"/>
@@ -1802,6 +2535,7 @@
         </w:rPr>
         <w:t>Bezkrovna</w:t>
       </w:r>
+      <w:proofErr w:type="spellEnd"/>
       <w:r>
         <w:rPr>
           <w:sz w:val="28"/>
@@ -1998,6 +2732,7 @@
         </w:rPr>
         <w:t>ClassLab12_</w:t>
       </w:r>
+      <w:proofErr w:type="spellStart"/>
       <w:r>
         <w:rPr>
           <w:sz w:val="28"/>
@@ -2006,6 +2741,7 @@
         </w:rPr>
         <w:t>Bezkrovna</w:t>
       </w:r>
+      <w:proofErr w:type="spellEnd"/>
       <w:r>
         <w:rPr>
           <w:sz w:val="28"/>
@@ -2026,11 +2762,19 @@
         </w:rPr>
         <w:t xml:space="preserve"> </w:t>
       </w:r>
-      <w:r>
-        <w:rPr>
-          <w:sz w:val="28"/>
-        </w:rPr>
-        <w:t xml:space="preserve">height, </w:t>
+      <w:proofErr w:type="spellStart"/>
+      <w:r>
+        <w:rPr>
+          <w:sz w:val="28"/>
+        </w:rPr>
+        <w:t>height</w:t>
+      </w:r>
+      <w:proofErr w:type="spellEnd"/>
+      <w:r>
+        <w:rPr>
+          <w:sz w:val="28"/>
+        </w:rPr>
+        <w:t xml:space="preserve">, </w:t>
       </w:r>
       <w:r>
         <w:rPr>
@@ -2046,11 +2790,47 @@
         </w:rPr>
         <w:t xml:space="preserve"> </w:t>
       </w:r>
-      <w:r>
-        <w:rPr>
-          <w:sz w:val="28"/>
-        </w:rPr>
-        <w:t>radius, string color)</w:t>
+      <w:proofErr w:type="spellStart"/>
+      <w:r>
+        <w:rPr>
+          <w:sz w:val="28"/>
+        </w:rPr>
+        <w:t>radius</w:t>
+      </w:r>
+      <w:proofErr w:type="spellEnd"/>
+      <w:r>
+        <w:rPr>
+          <w:sz w:val="28"/>
+        </w:rPr>
+        <w:t xml:space="preserve">, </w:t>
+      </w:r>
+      <w:proofErr w:type="spellStart"/>
+      <w:r>
+        <w:rPr>
+          <w:sz w:val="28"/>
+        </w:rPr>
+        <w:t>string</w:t>
+      </w:r>
+      <w:proofErr w:type="spellEnd"/>
+      <w:r>
+        <w:rPr>
+          <w:sz w:val="28"/>
+        </w:rPr>
+        <w:t xml:space="preserve"> </w:t>
+      </w:r>
+      <w:proofErr w:type="spellStart"/>
+      <w:r>
+        <w:rPr>
+          <w:sz w:val="28"/>
+        </w:rPr>
+        <w:t>color</w:t>
+      </w:r>
+      <w:proofErr w:type="spellEnd"/>
+      <w:r>
+        <w:rPr>
+          <w:sz w:val="28"/>
+        </w:rPr>
+        <w:t>)</w:t>
       </w:r>
       <w:r>
         <w:rPr>
@@ -2087,11 +2867,27 @@
         </w:rPr>
         <w:t xml:space="preserve"> </w:t>
       </w:r>
-      <w:r>
-        <w:rPr>
-          <w:sz w:val="28"/>
-        </w:rPr>
-        <w:t>GetHeight()</w:t>
+      <w:proofErr w:type="spellStart"/>
+      <w:proofErr w:type="gramStart"/>
+      <w:r>
+        <w:rPr>
+          <w:sz w:val="28"/>
+        </w:rPr>
+        <w:t>GetHeight</w:t>
+      </w:r>
+      <w:proofErr w:type="spellEnd"/>
+      <w:r>
+        <w:rPr>
+          <w:sz w:val="28"/>
+        </w:rPr>
+        <w:t>(</w:t>
+      </w:r>
+      <w:proofErr w:type="gramEnd"/>
+      <w:r>
+        <w:rPr>
+          <w:sz w:val="28"/>
+        </w:rPr>
+        <w:t>)</w:t>
       </w:r>
       <w:r>
         <w:rPr>
@@ -2141,11 +2937,27 @@
         </w:rPr>
         <w:t xml:space="preserve"> </w:t>
       </w:r>
-      <w:r>
-        <w:rPr>
-          <w:sz w:val="28"/>
-        </w:rPr>
-        <w:t>GetRadius()</w:t>
+      <w:proofErr w:type="spellStart"/>
+      <w:proofErr w:type="gramStart"/>
+      <w:r>
+        <w:rPr>
+          <w:sz w:val="28"/>
+        </w:rPr>
+        <w:t>GetRadius</w:t>
+      </w:r>
+      <w:proofErr w:type="spellEnd"/>
+      <w:r>
+        <w:rPr>
+          <w:sz w:val="28"/>
+        </w:rPr>
+        <w:t>(</w:t>
+      </w:r>
+      <w:proofErr w:type="gramEnd"/>
+      <w:r>
+        <w:rPr>
+          <w:sz w:val="28"/>
+        </w:rPr>
+        <w:t>)</w:t>
       </w:r>
       <w:r>
         <w:rPr>
@@ -2181,11 +2993,33 @@
           <w:sz w:val="28"/>
         </w:rPr>
       </w:pPr>
-      <w:r>
-        <w:rPr>
-          <w:sz w:val="28"/>
-        </w:rPr>
-        <w:t>string GetColor()</w:t>
+      <w:proofErr w:type="spellStart"/>
+      <w:r>
+        <w:rPr>
+          <w:sz w:val="28"/>
+        </w:rPr>
+        <w:t>string</w:t>
+      </w:r>
+      <w:proofErr w:type="spellEnd"/>
+      <w:r>
+        <w:rPr>
+          <w:sz w:val="28"/>
+        </w:rPr>
+        <w:t xml:space="preserve"> </w:t>
+      </w:r>
+      <w:proofErr w:type="spellStart"/>
+      <w:r>
+        <w:rPr>
+          <w:sz w:val="28"/>
+        </w:rPr>
+        <w:t>GetColor</w:t>
+      </w:r>
+      <w:proofErr w:type="spellEnd"/>
+      <w:r>
+        <w:rPr>
+          <w:sz w:val="28"/>
+        </w:rPr>
+        <w:t>()</w:t>
       </w:r>
       <w:r>
         <w:rPr>
@@ -2221,23 +3055,61 @@
           <w:sz w:val="28"/>
         </w:rPr>
       </w:pPr>
-      <w:r>
-        <w:rPr>
-          <w:sz w:val="28"/>
-        </w:rPr>
-        <w:t xml:space="preserve">void </w:t>
-      </w:r>
+      <w:proofErr w:type="spellStart"/>
+      <w:r>
+        <w:rPr>
+          <w:sz w:val="28"/>
+        </w:rPr>
+        <w:t>void</w:t>
+      </w:r>
+      <w:proofErr w:type="spellEnd"/>
+      <w:r>
+        <w:rPr>
+          <w:sz w:val="28"/>
+        </w:rPr>
+        <w:t xml:space="preserve"> </w:t>
+      </w:r>
+      <w:proofErr w:type="spellStart"/>
       <w:r>
         <w:rPr>
           <w:sz w:val="28"/>
         </w:rPr>
         <w:t>SetHeight</w:t>
       </w:r>
-      <w:r>
-        <w:rPr>
-          <w:sz w:val="28"/>
-        </w:rPr>
-        <w:t>(float input_height)</w:t>
+      <w:proofErr w:type="spellEnd"/>
+      <w:r>
+        <w:rPr>
+          <w:sz w:val="28"/>
+        </w:rPr>
+        <w:t>(</w:t>
+      </w:r>
+      <w:proofErr w:type="spellStart"/>
+      <w:r>
+        <w:rPr>
+          <w:sz w:val="28"/>
+        </w:rPr>
+        <w:t>float</w:t>
+      </w:r>
+      <w:proofErr w:type="spellEnd"/>
+      <w:r>
+        <w:rPr>
+          <w:sz w:val="28"/>
+        </w:rPr>
+        <w:t xml:space="preserve"> </w:t>
+      </w:r>
+      <w:proofErr w:type="spellStart"/>
+      <w:r>
+        <w:rPr>
+          <w:sz w:val="28"/>
+        </w:rPr>
+        <w:t>input_height</w:t>
+      </w:r>
+      <w:proofErr w:type="spellEnd"/>
+      <w:r>
+        <w:rPr>
+          <w:sz w:val="28"/>
+        </w:rPr>
+        <w:t>)</w:t>
       </w:r>
       <w:r>
         <w:rPr>
@@ -2273,11 +3145,61 @@
           <w:sz w:val="28"/>
         </w:rPr>
       </w:pPr>
-      <w:r>
-        <w:rPr>
-          <w:sz w:val="28"/>
-        </w:rPr>
-        <w:t>void SetRadius(float input_radius)</w:t>
+      <w:proofErr w:type="spellStart"/>
+      <w:r>
+        <w:rPr>
+          <w:sz w:val="28"/>
+        </w:rPr>
+        <w:t>void</w:t>
+      </w:r>
+      <w:proofErr w:type="spellEnd"/>
+      <w:r>
+        <w:rPr>
+          <w:sz w:val="28"/>
+        </w:rPr>
+        <w:t xml:space="preserve"> </w:t>
+      </w:r>
+      <w:proofErr w:type="spellStart"/>
+      <w:r>
+        <w:rPr>
+          <w:sz w:val="28"/>
+        </w:rPr>
+        <w:t>SetRadius</w:t>
+      </w:r>
+      <w:proofErr w:type="spellEnd"/>
+      <w:r>
+        <w:rPr>
+          <w:sz w:val="28"/>
+        </w:rPr>
+        <w:t>(</w:t>
+      </w:r>
+      <w:proofErr w:type="spellStart"/>
+      <w:r>
+        <w:rPr>
+          <w:sz w:val="28"/>
+        </w:rPr>
+        <w:t>float</w:t>
+      </w:r>
+      <w:proofErr w:type="spellEnd"/>
+      <w:r>
+        <w:rPr>
+          <w:sz w:val="28"/>
+        </w:rPr>
+        <w:t xml:space="preserve"> </w:t>
+      </w:r>
+      <w:proofErr w:type="spellStart"/>
+      <w:r>
+        <w:rPr>
+          <w:sz w:val="28"/>
+        </w:rPr>
+        <w:t>input_radius</w:t>
+      </w:r>
+      <w:proofErr w:type="spellEnd"/>
+      <w:r>
+        <w:rPr>
+          <w:sz w:val="28"/>
+        </w:rPr>
+        <w:t>)</w:t>
       </w:r>
       <w:r>
         <w:rPr>
@@ -2313,11 +3235,61 @@
           <w:sz w:val="28"/>
         </w:rPr>
       </w:pPr>
-      <w:r>
-        <w:rPr>
-          <w:sz w:val="28"/>
-        </w:rPr>
-        <w:t>void SetColor(string input_color)</w:t>
+      <w:proofErr w:type="spellStart"/>
+      <w:r>
+        <w:rPr>
+          <w:sz w:val="28"/>
+        </w:rPr>
+        <w:t>void</w:t>
+      </w:r>
+      <w:proofErr w:type="spellEnd"/>
+      <w:r>
+        <w:rPr>
+          <w:sz w:val="28"/>
+        </w:rPr>
+        <w:t xml:space="preserve"> </w:t>
+      </w:r>
+      <w:proofErr w:type="spellStart"/>
+      <w:r>
+        <w:rPr>
+          <w:sz w:val="28"/>
+        </w:rPr>
+        <w:t>SetColor</w:t>
+      </w:r>
+      <w:proofErr w:type="spellEnd"/>
+      <w:r>
+        <w:rPr>
+          <w:sz w:val="28"/>
+        </w:rPr>
+        <w:t>(</w:t>
+      </w:r>
+      <w:proofErr w:type="spellStart"/>
+      <w:r>
+        <w:rPr>
+          <w:sz w:val="28"/>
+        </w:rPr>
+        <w:t>string</w:t>
+      </w:r>
+      <w:proofErr w:type="spellEnd"/>
+      <w:r>
+        <w:rPr>
+          <w:sz w:val="28"/>
+        </w:rPr>
+        <w:t xml:space="preserve"> </w:t>
+      </w:r>
+      <w:proofErr w:type="spellStart"/>
+      <w:r>
+        <w:rPr>
+          <w:sz w:val="28"/>
+        </w:rPr>
+        <w:t>input_color</w:t>
+      </w:r>
+      <w:proofErr w:type="spellEnd"/>
+      <w:r>
+        <w:rPr>
+          <w:sz w:val="28"/>
+        </w:rPr>
+        <w:t>)</w:t>
       </w:r>
       <w:r>
         <w:rPr>
@@ -2353,11 +3325,33 @@
           <w:sz w:val="28"/>
         </w:rPr>
       </w:pPr>
-      <w:r>
-        <w:rPr>
-          <w:sz w:val="28"/>
-        </w:rPr>
-        <w:t>float CountVolume()</w:t>
+      <w:proofErr w:type="spellStart"/>
+      <w:r>
+        <w:rPr>
+          <w:sz w:val="28"/>
+        </w:rPr>
+        <w:t>float</w:t>
+      </w:r>
+      <w:proofErr w:type="spellEnd"/>
+      <w:r>
+        <w:rPr>
+          <w:sz w:val="28"/>
+        </w:rPr>
+        <w:t xml:space="preserve"> </w:t>
+      </w:r>
+      <w:proofErr w:type="spellStart"/>
+      <w:r>
+        <w:rPr>
+          <w:sz w:val="28"/>
+        </w:rPr>
+        <w:t>CountVolume</w:t>
+      </w:r>
+      <w:proofErr w:type="spellEnd"/>
+      <w:r>
+        <w:rPr>
+          <w:sz w:val="28"/>
+        </w:rPr>
+        <w:t>()</w:t>
       </w:r>
       <w:r>
         <w:rPr>
@@ -2433,6 +3427,7 @@
         </w:rPr>
         <w:t>ClassLab12_</w:t>
       </w:r>
+      <w:proofErr w:type="spellStart"/>
       <w:r>
         <w:rPr>
           <w:sz w:val="28"/>
@@ -2441,6 +3436,7 @@
         </w:rPr>
         <w:t>Bezkrovna</w:t>
       </w:r>
+      <w:proofErr w:type="spellEnd"/>
       <w:r>
         <w:rPr>
           <w:sz w:val="28"/>
@@ -2584,6 +3580,7 @@
         </w:rPr>
         <w:t xml:space="preserve"> </w:t>
       </w:r>
+      <w:proofErr w:type="spellStart"/>
       <w:r>
         <w:rPr>
           <w:sz w:val="28"/>
@@ -2591,6 +3588,7 @@
         </w:rPr>
         <w:t>volume</w:t>
       </w:r>
+      <w:proofErr w:type="spellEnd"/>
       <w:r>
         <w:rPr>
           <w:sz w:val="28"/>
@@ -2625,6 +3623,7 @@
         </w:rPr>
         <w:t xml:space="preserve">Вихід: </w:t>
       </w:r>
+      <w:proofErr w:type="spellStart"/>
       <w:r>
         <w:rPr>
           <w:sz w:val="28"/>
@@ -2632,6 +3631,7 @@
         </w:rPr>
         <w:t>result_volume</w:t>
       </w:r>
+      <w:proofErr w:type="spellEnd"/>
     </w:p>
     <w:p>
       <w:pPr>
@@ -2674,8 +3674,41 @@
           <w:sz w:val="28"/>
           <w:szCs w:val="28"/>
         </w:rPr>
-        <w:t xml:space="preserve">вхідні значення height, radius, </w:t>
-      </w:r>
+        <w:t xml:space="preserve">вхідні значення </w:t>
+      </w:r>
+      <w:proofErr w:type="spellStart"/>
+      <w:r>
+        <w:rPr>
+          <w:sz w:val="28"/>
+          <w:szCs w:val="28"/>
+        </w:rPr>
+        <w:t>height</w:t>
+      </w:r>
+      <w:proofErr w:type="spellEnd"/>
+      <w:r>
+        <w:rPr>
+          <w:sz w:val="28"/>
+          <w:szCs w:val="28"/>
+        </w:rPr>
+        <w:t xml:space="preserve">, </w:t>
+      </w:r>
+      <w:proofErr w:type="spellStart"/>
+      <w:r>
+        <w:rPr>
+          <w:sz w:val="28"/>
+          <w:szCs w:val="28"/>
+        </w:rPr>
+        <w:t>radius</w:t>
+      </w:r>
+      <w:proofErr w:type="spellEnd"/>
+      <w:r>
+        <w:rPr>
+          <w:sz w:val="28"/>
+          <w:szCs w:val="28"/>
+        </w:rPr>
+        <w:t xml:space="preserve">, </w:t>
+      </w:r>
+      <w:proofErr w:type="spellStart"/>
       <w:r>
         <w:rPr>
           <w:sz w:val="28"/>
@@ -2683,6 +3716,7 @@
         </w:rPr>
         <w:t>volume</w:t>
       </w:r>
+      <w:proofErr w:type="spellEnd"/>
       <w:r>
         <w:rPr>
           <w:sz w:val="28"/>
@@ -2751,13 +3785,39 @@
         </w:rPr>
         <w:t xml:space="preserve">По одному зчитуються рядки з текстового файлу. Для поточного рядка створюється потік. Послідовно зчитуються три числа в змінні </w:t>
       </w:r>
-      <w:r>
-        <w:rPr>
-          <w:sz w:val="28"/>
-          <w:szCs w:val="28"/>
-        </w:rPr>
-        <w:t xml:space="preserve">height, radius і </w:t>
-      </w:r>
+      <w:proofErr w:type="spellStart"/>
+      <w:r>
+        <w:rPr>
+          <w:sz w:val="28"/>
+          <w:szCs w:val="28"/>
+        </w:rPr>
+        <w:t>height</w:t>
+      </w:r>
+      <w:proofErr w:type="spellEnd"/>
+      <w:r>
+        <w:rPr>
+          <w:sz w:val="28"/>
+          <w:szCs w:val="28"/>
+        </w:rPr>
+        <w:t xml:space="preserve">, </w:t>
+      </w:r>
+      <w:proofErr w:type="spellStart"/>
+      <w:r>
+        <w:rPr>
+          <w:sz w:val="28"/>
+          <w:szCs w:val="28"/>
+        </w:rPr>
+        <w:t>radius</w:t>
+      </w:r>
+      <w:proofErr w:type="spellEnd"/>
+      <w:r>
+        <w:rPr>
+          <w:sz w:val="28"/>
+          <w:szCs w:val="28"/>
+        </w:rPr>
+        <w:t xml:space="preserve"> і </w:t>
+      </w:r>
+      <w:proofErr w:type="spellStart"/>
       <w:r>
         <w:rPr>
           <w:sz w:val="28"/>
@@ -2765,12 +3825,29 @@
         </w:rPr>
         <w:t>volume</w:t>
       </w:r>
-      <w:r>
-        <w:rPr>
-          <w:sz w:val="28"/>
-          <w:szCs w:val="28"/>
-        </w:rPr>
-        <w:t xml:space="preserve">. Решта рядка читається до кінця в змінну </w:t>
+      <w:proofErr w:type="spellEnd"/>
+      <w:r>
+        <w:rPr>
+          <w:sz w:val="28"/>
+          <w:szCs w:val="28"/>
+        </w:rPr>
+        <w:t xml:space="preserve">. Решта рядка </w:t>
+      </w:r>
+      <w:proofErr w:type="spellStart"/>
+      <w:r>
+        <w:rPr>
+          <w:sz w:val="28"/>
+          <w:szCs w:val="28"/>
+        </w:rPr>
+        <w:t>читається</w:t>
+      </w:r>
+      <w:proofErr w:type="spellEnd"/>
+      <w:r>
+        <w:rPr>
+          <w:sz w:val="28"/>
+          <w:szCs w:val="28"/>
+        </w:rPr>
+        <w:t xml:space="preserve"> до кінця в змінну </w:t>
       </w:r>
       <w:r>
         <w:rPr>
@@ -2891,7 +3968,71 @@
           <w:sz w:val="28"/>
           <w:szCs w:val="28"/>
         </w:rPr>
-        <w:t>Кожен рядок файлу містить: висоту (height), радіус (radius), об'єм (volume) та колір (color) конуса.</w:t>
+        <w:t>Кожен рядок файлу містить: висоту (</w:t>
+      </w:r>
+      <w:proofErr w:type="spellStart"/>
+      <w:r>
+        <w:rPr>
+          <w:sz w:val="28"/>
+          <w:szCs w:val="28"/>
+        </w:rPr>
+        <w:t>height</w:t>
+      </w:r>
+      <w:proofErr w:type="spellEnd"/>
+      <w:r>
+        <w:rPr>
+          <w:sz w:val="28"/>
+          <w:szCs w:val="28"/>
+        </w:rPr>
+        <w:t>), радіус (</w:t>
+      </w:r>
+      <w:proofErr w:type="spellStart"/>
+      <w:r>
+        <w:rPr>
+          <w:sz w:val="28"/>
+          <w:szCs w:val="28"/>
+        </w:rPr>
+        <w:t>radius</w:t>
+      </w:r>
+      <w:proofErr w:type="spellEnd"/>
+      <w:r>
+        <w:rPr>
+          <w:sz w:val="28"/>
+          <w:szCs w:val="28"/>
+        </w:rPr>
+        <w:t>), об'єм (</w:t>
+      </w:r>
+      <w:proofErr w:type="spellStart"/>
+      <w:r>
+        <w:rPr>
+          <w:sz w:val="28"/>
+          <w:szCs w:val="28"/>
+        </w:rPr>
+        <w:t>volume</w:t>
+      </w:r>
+      <w:proofErr w:type="spellEnd"/>
+      <w:r>
+        <w:rPr>
+          <w:sz w:val="28"/>
+          <w:szCs w:val="28"/>
+        </w:rPr>
+        <w:t>) та колір (</w:t>
+      </w:r>
+      <w:proofErr w:type="spellStart"/>
+      <w:r>
+        <w:rPr>
+          <w:sz w:val="28"/>
+          <w:szCs w:val="28"/>
+        </w:rPr>
+        <w:t>color</w:t>
+      </w:r>
+      <w:proofErr w:type="spellEnd"/>
+      <w:r>
+        <w:rPr>
+          <w:sz w:val="28"/>
+          <w:szCs w:val="28"/>
+        </w:rPr>
+        <w:t>) конуса.</w:t>
       </w:r>
     </w:p>
     <w:p>
@@ -2997,7 +4138,39 @@
           <w:sz w:val="28"/>
           <w:szCs w:val="28"/>
         </w:rPr>
-        <w:t>Статус ("passed" або "failed")</w:t>
+        <w:t>Статус ("</w:t>
+      </w:r>
+      <w:proofErr w:type="spellStart"/>
+      <w:r>
+        <w:rPr>
+          <w:sz w:val="28"/>
+          <w:szCs w:val="28"/>
+        </w:rPr>
+        <w:t>passed</w:t>
+      </w:r>
+      <w:proofErr w:type="spellEnd"/>
+      <w:r>
+        <w:rPr>
+          <w:sz w:val="28"/>
+          <w:szCs w:val="28"/>
+        </w:rPr>
+        <w:t>" або "</w:t>
+      </w:r>
+      <w:proofErr w:type="spellStart"/>
+      <w:r>
+        <w:rPr>
+          <w:sz w:val="28"/>
+          <w:szCs w:val="28"/>
+        </w:rPr>
+        <w:t>failed</w:t>
+      </w:r>
+      <w:proofErr w:type="spellEnd"/>
+      <w:r>
+        <w:rPr>
+          <w:sz w:val="28"/>
+          <w:szCs w:val="28"/>
+        </w:rPr>
+        <w:t>")</w:t>
       </w:r>
       <w:r>
         <w:rPr>
@@ -3043,13 +4216,47 @@
         </w:rPr>
         <w:t xml:space="preserve"> </w:t>
       </w:r>
-      <w:r>
-        <w:rPr>
-          <w:sz w:val="28"/>
-          <w:szCs w:val="28"/>
-        </w:rPr>
-        <w:t>проєкта main.срр під час його компіляції знаходився не в \Lab12\prj</w:t>
-      </w:r>
+      <w:proofErr w:type="spellStart"/>
+      <w:r>
+        <w:rPr>
+          <w:sz w:val="28"/>
+          <w:szCs w:val="28"/>
+        </w:rPr>
+        <w:t>проєкта</w:t>
+      </w:r>
+      <w:proofErr w:type="spellEnd"/>
+      <w:r>
+        <w:rPr>
+          <w:sz w:val="28"/>
+          <w:szCs w:val="28"/>
+        </w:rPr>
+        <w:t xml:space="preserve"> </w:t>
+      </w:r>
+      <w:proofErr w:type="spellStart"/>
+      <w:r>
+        <w:rPr>
+          <w:sz w:val="28"/>
+          <w:szCs w:val="28"/>
+        </w:rPr>
+        <w:t>main.срр</w:t>
+      </w:r>
+      <w:proofErr w:type="spellEnd"/>
+      <w:r>
+        <w:rPr>
+          <w:sz w:val="28"/>
+          <w:szCs w:val="28"/>
+        </w:rPr>
+        <w:t xml:space="preserve"> під час його компіляції знаходився не в \Lab12\</w:t>
+      </w:r>
+      <w:proofErr w:type="spellStart"/>
+      <w:r>
+        <w:rPr>
+          <w:sz w:val="28"/>
+          <w:szCs w:val="28"/>
+        </w:rPr>
+        <w:t>prj</w:t>
+      </w:r>
+      <w:proofErr w:type="spellEnd"/>
       <w:r>
         <w:rPr>
           <w:sz w:val="28"/>
@@ -3151,13 +4358,47 @@
         </w:rPr>
         <w:t xml:space="preserve"> </w:t>
       </w:r>
-      <w:r>
-        <w:rPr>
-          <w:sz w:val="28"/>
-          <w:szCs w:val="28"/>
-        </w:rPr>
-        <w:t>проєкта main.срр під час його компіляції знаходився не в \Lab12\prj</w:t>
-      </w:r>
+      <w:proofErr w:type="spellStart"/>
+      <w:r>
+        <w:rPr>
+          <w:sz w:val="28"/>
+          <w:szCs w:val="28"/>
+        </w:rPr>
+        <w:t>проєкта</w:t>
+      </w:r>
+      <w:proofErr w:type="spellEnd"/>
+      <w:r>
+        <w:rPr>
+          <w:sz w:val="28"/>
+          <w:szCs w:val="28"/>
+        </w:rPr>
+        <w:t xml:space="preserve"> </w:t>
+      </w:r>
+      <w:proofErr w:type="spellStart"/>
+      <w:r>
+        <w:rPr>
+          <w:sz w:val="28"/>
+          <w:szCs w:val="28"/>
+        </w:rPr>
+        <w:t>main.срр</w:t>
+      </w:r>
+      <w:proofErr w:type="spellEnd"/>
+      <w:r>
+        <w:rPr>
+          <w:sz w:val="28"/>
+          <w:szCs w:val="28"/>
+        </w:rPr>
+        <w:t xml:space="preserve"> під час його компіляції знаходився не в \Lab12\</w:t>
+      </w:r>
+      <w:proofErr w:type="spellStart"/>
+      <w:r>
+        <w:rPr>
+          <w:sz w:val="28"/>
+          <w:szCs w:val="28"/>
+        </w:rPr>
+        <w:t>prj</w:t>
+      </w:r>
+      <w:proofErr w:type="spellEnd"/>
       <w:r>
         <w:rPr>
           <w:sz w:val="28"/>
@@ -3188,6 +4429,7 @@
         </w:rPr>
         <w:t xml:space="preserve">Функція </w:t>
       </w:r>
+      <w:proofErr w:type="spellStart"/>
       <w:r>
         <w:rPr>
           <w:sz w:val="28"/>
@@ -3195,6 +4437,7 @@
         </w:rPr>
         <w:t>check_main_location</w:t>
       </w:r>
+      <w:proofErr w:type="spellEnd"/>
       <w:r>
         <w:rPr>
           <w:sz w:val="28"/>
@@ -3216,6 +4459,7 @@
         </w:rPr>
         <w:t xml:space="preserve"> в текстовий файл </w:t>
       </w:r>
+      <w:proofErr w:type="spellStart"/>
       <w:r>
         <w:rPr>
           <w:sz w:val="28"/>
@@ -3223,6 +4467,7 @@
         </w:rPr>
         <w:t>TestResults.tx</w:t>
       </w:r>
+      <w:proofErr w:type="spellEnd"/>
       <w:r>
         <w:rPr>
           <w:sz w:val="28"/>
@@ -3244,13 +4489,47 @@
         </w:rPr>
         <w:t xml:space="preserve"> </w:t>
       </w:r>
-      <w:r>
-        <w:rPr>
-          <w:sz w:val="28"/>
-          <w:szCs w:val="28"/>
-        </w:rPr>
-        <w:t>проєкта main.срр під час його компіляції знаходився не в \Lab12\prj</w:t>
-      </w:r>
+      <w:proofErr w:type="spellStart"/>
+      <w:r>
+        <w:rPr>
+          <w:sz w:val="28"/>
+          <w:szCs w:val="28"/>
+        </w:rPr>
+        <w:t>проєкта</w:t>
+      </w:r>
+      <w:proofErr w:type="spellEnd"/>
+      <w:r>
+        <w:rPr>
+          <w:sz w:val="28"/>
+          <w:szCs w:val="28"/>
+        </w:rPr>
+        <w:t xml:space="preserve"> </w:t>
+      </w:r>
+      <w:proofErr w:type="spellStart"/>
+      <w:r>
+        <w:rPr>
+          <w:sz w:val="28"/>
+          <w:szCs w:val="28"/>
+        </w:rPr>
+        <w:t>main.срр</w:t>
+      </w:r>
+      <w:proofErr w:type="spellEnd"/>
+      <w:r>
+        <w:rPr>
+          <w:sz w:val="28"/>
+          <w:szCs w:val="28"/>
+        </w:rPr>
+        <w:t xml:space="preserve"> під час його компіляції знаходився не в \Lab12\</w:t>
+      </w:r>
+      <w:proofErr w:type="spellStart"/>
+      <w:r>
+        <w:rPr>
+          <w:sz w:val="28"/>
+          <w:szCs w:val="28"/>
+        </w:rPr>
+        <w:t>prj</w:t>
+      </w:r>
+      <w:proofErr w:type="spellEnd"/>
       <w:r>
         <w:rPr>
           <w:sz w:val="28"/>
@@ -3274,19 +4553,37 @@
           <w:szCs w:val="28"/>
         </w:rPr>
       </w:pPr>
-      <w:r>
-        <w:rPr>
-          <w:sz w:val="28"/>
-          <w:szCs w:val="28"/>
-        </w:rPr>
-        <w:t xml:space="preserve">Гловна функція </w:t>
-      </w:r>
-      <w:r>
-        <w:rPr>
-          <w:sz w:val="28"/>
-          <w:szCs w:val="28"/>
-        </w:rPr>
-        <w:t>main()</w:t>
+      <w:proofErr w:type="spellStart"/>
+      <w:r>
+        <w:rPr>
+          <w:sz w:val="28"/>
+          <w:szCs w:val="28"/>
+        </w:rPr>
+        <w:t>Гловна</w:t>
+      </w:r>
+      <w:proofErr w:type="spellEnd"/>
+      <w:r>
+        <w:rPr>
+          <w:sz w:val="28"/>
+          <w:szCs w:val="28"/>
+        </w:rPr>
+        <w:t xml:space="preserve"> функція </w:t>
+      </w:r>
+      <w:proofErr w:type="spellStart"/>
+      <w:r>
+        <w:rPr>
+          <w:sz w:val="28"/>
+          <w:szCs w:val="28"/>
+        </w:rPr>
+        <w:t>main</w:t>
+      </w:r>
+      <w:proofErr w:type="spellEnd"/>
+      <w:r>
+        <w:rPr>
+          <w:sz w:val="28"/>
+          <w:szCs w:val="28"/>
+        </w:rPr>
+        <w:t>()</w:t>
       </w:r>
       <w:r>
         <w:rPr>
@@ -3311,7 +4608,23 @@
           <w:b/>
           <w:sz w:val="28"/>
         </w:rPr>
-        <w:t xml:space="preserve">Детальне проєктування </w:t>
+        <w:t xml:space="preserve">Детальне </w:t>
+      </w:r>
+      <w:proofErr w:type="spellStart"/>
+      <w:r>
+        <w:rPr>
+          <w:b/>
+          <w:sz w:val="28"/>
+        </w:rPr>
+        <w:t>проєктування</w:t>
+      </w:r>
+      <w:proofErr w:type="spellEnd"/>
+      <w:r>
+        <w:rPr>
+          <w:b/>
+          <w:sz w:val="28"/>
+        </w:rPr>
+        <w:t xml:space="preserve"> </w:t>
       </w:r>
       <w:r>
         <w:rPr>
@@ -3373,12 +4686,21 @@
         </w:rPr>
         <w:t xml:space="preserve"> приймає шлях до файлу, перевіряє наявність </w:t>
       </w:r>
-      <w:r>
-        <w:rPr>
-          <w:sz w:val="28"/>
-          <w:szCs w:val="28"/>
-        </w:rPr>
-        <w:t xml:space="preserve">підрядка </w:t>
+      <w:proofErr w:type="spellStart"/>
+      <w:r>
+        <w:rPr>
+          <w:sz w:val="28"/>
+          <w:szCs w:val="28"/>
+        </w:rPr>
+        <w:t>підрядка</w:t>
+      </w:r>
+      <w:proofErr w:type="spellEnd"/>
+      <w:r>
+        <w:rPr>
+          <w:sz w:val="28"/>
+          <w:szCs w:val="28"/>
+        </w:rPr>
+        <w:t xml:space="preserve"> </w:t>
       </w:r>
       <w:r>
         <w:rPr>
@@ -3430,7 +4752,39 @@
           <w:sz w:val="28"/>
           <w:szCs w:val="28"/>
         </w:rPr>
-        <w:t>овертає true або false.</w:t>
+        <w:t xml:space="preserve">овертає </w:t>
+      </w:r>
+      <w:proofErr w:type="spellStart"/>
+      <w:r>
+        <w:rPr>
+          <w:sz w:val="28"/>
+          <w:szCs w:val="28"/>
+        </w:rPr>
+        <w:t>true</w:t>
+      </w:r>
+      <w:proofErr w:type="spellEnd"/>
+      <w:r>
+        <w:rPr>
+          <w:sz w:val="28"/>
+          <w:szCs w:val="28"/>
+        </w:rPr>
+        <w:t xml:space="preserve"> або </w:t>
+      </w:r>
+      <w:proofErr w:type="spellStart"/>
+      <w:r>
+        <w:rPr>
+          <w:sz w:val="28"/>
+          <w:szCs w:val="28"/>
+        </w:rPr>
+        <w:t>false</w:t>
+      </w:r>
+      <w:proofErr w:type="spellEnd"/>
+      <w:r>
+        <w:rPr>
+          <w:sz w:val="28"/>
+          <w:szCs w:val="28"/>
+        </w:rPr>
+        <w:t>.</w:t>
       </w:r>
     </w:p>
     <w:p>
@@ -3453,7 +4807,23 @@
           <w:sz w:val="28"/>
           <w:szCs w:val="28"/>
         </w:rPr>
-        <w:t>Функція check_main_location() використовує __FILE__</w:t>
+        <w:t xml:space="preserve">Функція </w:t>
+      </w:r>
+      <w:proofErr w:type="spellStart"/>
+      <w:r>
+        <w:rPr>
+          <w:sz w:val="28"/>
+          <w:szCs w:val="28"/>
+        </w:rPr>
+        <w:t>check_main_location</w:t>
+      </w:r>
+      <w:proofErr w:type="spellEnd"/>
+      <w:r>
+        <w:rPr>
+          <w:sz w:val="28"/>
+          <w:szCs w:val="28"/>
+        </w:rPr>
+        <w:t>() використовує __FILE__</w:t>
       </w:r>
       <w:r>
         <w:rPr>
@@ -3495,7 +4865,39 @@
           <w:sz w:val="28"/>
           <w:szCs w:val="28"/>
         </w:rPr>
-        <w:t>овертає true якщо розташування правильне, інакше — false.</w:t>
+        <w:t xml:space="preserve">овертає </w:t>
+      </w:r>
+      <w:proofErr w:type="spellStart"/>
+      <w:r>
+        <w:rPr>
+          <w:sz w:val="28"/>
+          <w:szCs w:val="28"/>
+        </w:rPr>
+        <w:t>true</w:t>
+      </w:r>
+      <w:proofErr w:type="spellEnd"/>
+      <w:r>
+        <w:rPr>
+          <w:sz w:val="28"/>
+          <w:szCs w:val="28"/>
+        </w:rPr>
+        <w:t xml:space="preserve"> якщо розташування правильне, інакше — </w:t>
+      </w:r>
+      <w:proofErr w:type="spellStart"/>
+      <w:r>
+        <w:rPr>
+          <w:sz w:val="28"/>
+          <w:szCs w:val="28"/>
+        </w:rPr>
+        <w:t>false</w:t>
+      </w:r>
+      <w:proofErr w:type="spellEnd"/>
+      <w:r>
+        <w:rPr>
+          <w:sz w:val="28"/>
+          <w:szCs w:val="28"/>
+        </w:rPr>
+        <w:t>.</w:t>
       </w:r>
     </w:p>
     <w:p>
@@ -3519,7 +4921,23 @@
           <w:szCs w:val="28"/>
         </w:rPr>
         <w:lastRenderedPageBreak/>
-        <w:t>Головна функція main()</w:t>
+        <w:t xml:space="preserve">Головна функція </w:t>
+      </w:r>
+      <w:proofErr w:type="spellStart"/>
+      <w:r>
+        <w:rPr>
+          <w:sz w:val="28"/>
+          <w:szCs w:val="28"/>
+        </w:rPr>
+        <w:t>main</w:t>
+      </w:r>
+      <w:proofErr w:type="spellEnd"/>
+      <w:r>
+        <w:rPr>
+          <w:sz w:val="28"/>
+          <w:szCs w:val="28"/>
+        </w:rPr>
+        <w:t>()</w:t>
       </w:r>
       <w:r>
         <w:rPr>
@@ -3533,7 +4951,23 @@
           <w:sz w:val="28"/>
           <w:szCs w:val="28"/>
         </w:rPr>
-        <w:t>икликає check_main_location()</w:t>
+        <w:t xml:space="preserve">икликає </w:t>
+      </w:r>
+      <w:proofErr w:type="spellStart"/>
+      <w:r>
+        <w:rPr>
+          <w:sz w:val="28"/>
+          <w:szCs w:val="28"/>
+        </w:rPr>
+        <w:t>check_main_location</w:t>
+      </w:r>
+      <w:proofErr w:type="spellEnd"/>
+      <w:r>
+        <w:rPr>
+          <w:sz w:val="28"/>
+          <w:szCs w:val="28"/>
+        </w:rPr>
+        <w:t>()</w:t>
       </w:r>
       <w:r>
         <w:rPr>
@@ -3582,7 +5016,71 @@
           <w:sz w:val="28"/>
           <w:szCs w:val="28"/>
         </w:rPr>
-        <w:t xml:space="preserve"> height, radius, volume і color, с</w:t>
+        <w:t xml:space="preserve"> </w:t>
+      </w:r>
+      <w:proofErr w:type="spellStart"/>
+      <w:r>
+        <w:rPr>
+          <w:sz w:val="28"/>
+          <w:szCs w:val="28"/>
+        </w:rPr>
+        <w:t>height</w:t>
+      </w:r>
+      <w:proofErr w:type="spellEnd"/>
+      <w:r>
+        <w:rPr>
+          <w:sz w:val="28"/>
+          <w:szCs w:val="28"/>
+        </w:rPr>
+        <w:t xml:space="preserve">, </w:t>
+      </w:r>
+      <w:proofErr w:type="spellStart"/>
+      <w:r>
+        <w:rPr>
+          <w:sz w:val="28"/>
+          <w:szCs w:val="28"/>
+        </w:rPr>
+        <w:t>radius</w:t>
+      </w:r>
+      <w:proofErr w:type="spellEnd"/>
+      <w:r>
+        <w:rPr>
+          <w:sz w:val="28"/>
+          <w:szCs w:val="28"/>
+        </w:rPr>
+        <w:t xml:space="preserve">, </w:t>
+      </w:r>
+      <w:proofErr w:type="spellStart"/>
+      <w:r>
+        <w:rPr>
+          <w:sz w:val="28"/>
+          <w:szCs w:val="28"/>
+        </w:rPr>
+        <w:t>volume</w:t>
+      </w:r>
+      <w:proofErr w:type="spellEnd"/>
+      <w:r>
+        <w:rPr>
+          <w:sz w:val="28"/>
+          <w:szCs w:val="28"/>
+        </w:rPr>
+        <w:t xml:space="preserve"> і </w:t>
+      </w:r>
+      <w:proofErr w:type="spellStart"/>
+      <w:r>
+        <w:rPr>
+          <w:sz w:val="28"/>
+          <w:szCs w:val="28"/>
+        </w:rPr>
+        <w:t>color</w:t>
+      </w:r>
+      <w:proofErr w:type="spellEnd"/>
+      <w:r>
+        <w:rPr>
+          <w:sz w:val="28"/>
+          <w:szCs w:val="28"/>
+        </w:rPr>
+        <w:t>, с</w:t>
       </w:r>
       <w:r>
         <w:rPr>
@@ -3623,8 +5121,6 @@
           <w:sz w:val="28"/>
         </w:rPr>
       </w:pPr>
-      <w:bookmarkStart w:id="0" w:name="_GoBack"/>
-      <w:bookmarkEnd w:id="0"/>
     </w:p>
     <w:p/>
     <w:p/>
@@ -3707,14 +5203,52 @@
                 <w:szCs w:val="20"/>
               </w:rPr>
             </w:pPr>
+            <w:proofErr w:type="spellStart"/>
             <w:r>
               <w:rPr>
                 <w:rFonts w:ascii="Arial" w:hAnsi="Arial" w:cs="Arial"/>
                 <w:sz w:val="20"/>
                 <w:szCs w:val="20"/>
               </w:rPr>
-              <w:t>Test Suite Description</w:t>
-            </w:r>
+              <w:t>Test</w:t>
+            </w:r>
+            <w:proofErr w:type="spellEnd"/>
+            <w:r>
+              <w:rPr>
+                <w:rFonts w:ascii="Arial" w:hAnsi="Arial" w:cs="Arial"/>
+                <w:sz w:val="20"/>
+                <w:szCs w:val="20"/>
+              </w:rPr>
+              <w:t xml:space="preserve"> </w:t>
+            </w:r>
+            <w:proofErr w:type="spellStart"/>
+            <w:r>
+              <w:rPr>
+                <w:rFonts w:ascii="Arial" w:hAnsi="Arial" w:cs="Arial"/>
+                <w:sz w:val="20"/>
+                <w:szCs w:val="20"/>
+              </w:rPr>
+              <w:t>Suite</w:t>
+            </w:r>
+            <w:proofErr w:type="spellEnd"/>
+            <w:r>
+              <w:rPr>
+                <w:rFonts w:ascii="Arial" w:hAnsi="Arial" w:cs="Arial"/>
+                <w:sz w:val="20"/>
+                <w:szCs w:val="20"/>
+              </w:rPr>
+              <w:t xml:space="preserve"> </w:t>
+            </w:r>
+            <w:proofErr w:type="spellStart"/>
+            <w:r>
+              <w:rPr>
+                <w:rFonts w:ascii="Arial" w:hAnsi="Arial" w:cs="Arial"/>
+                <w:sz w:val="20"/>
+                <w:szCs w:val="20"/>
+              </w:rPr>
+              <w:t>Description</w:t>
+            </w:r>
+            <w:proofErr w:type="spellEnd"/>
           </w:p>
         </w:tc>
         <w:tc>
@@ -3738,6 +5272,7 @@
               </w:rPr>
               <w:t>ClassLab12_</w:t>
             </w:r>
+            <w:proofErr w:type="spellStart"/>
             <w:r>
               <w:rPr>
                 <w:sz w:val="28"/>
@@ -3746,6 +5281,7 @@
               </w:rPr>
               <w:t>Bezkrovna</w:t>
             </w:r>
+            <w:proofErr w:type="spellEnd"/>
           </w:p>
         </w:tc>
       </w:tr>
@@ -3771,7 +5307,23 @@
                 <w:sz w:val="20"/>
                 <w:szCs w:val="20"/>
               </w:rPr>
-              <w:t>Назва проекта / ПЗ</w:t>
+              <w:t xml:space="preserve">Назва </w:t>
+            </w:r>
+            <w:proofErr w:type="spellStart"/>
+            <w:r>
+              <w:rPr>
+                <w:sz w:val="20"/>
+                <w:szCs w:val="20"/>
+              </w:rPr>
+              <w:t>проекта</w:t>
+            </w:r>
+            <w:proofErr w:type="spellEnd"/>
+            <w:r>
+              <w:rPr>
+                <w:sz w:val="20"/>
+                <w:szCs w:val="20"/>
+              </w:rPr>
+              <w:t xml:space="preserve"> / ПЗ</w:t>
             </w:r>
           </w:p>
           <w:p>
@@ -3782,14 +5334,52 @@
                 <w:szCs w:val="20"/>
               </w:rPr>
             </w:pPr>
+            <w:proofErr w:type="spellStart"/>
             <w:r>
               <w:rPr>
                 <w:rFonts w:ascii="Arial" w:hAnsi="Arial" w:cs="Arial"/>
                 <w:sz w:val="20"/>
                 <w:szCs w:val="20"/>
               </w:rPr>
-              <w:t>Name of Project / Software</w:t>
-            </w:r>
+              <w:t>Name</w:t>
+            </w:r>
+            <w:proofErr w:type="spellEnd"/>
+            <w:r>
+              <w:rPr>
+                <w:rFonts w:ascii="Arial" w:hAnsi="Arial" w:cs="Arial"/>
+                <w:sz w:val="20"/>
+                <w:szCs w:val="20"/>
+              </w:rPr>
+              <w:t xml:space="preserve"> </w:t>
+            </w:r>
+            <w:proofErr w:type="spellStart"/>
+            <w:r>
+              <w:rPr>
+                <w:rFonts w:ascii="Arial" w:hAnsi="Arial" w:cs="Arial"/>
+                <w:sz w:val="20"/>
+                <w:szCs w:val="20"/>
+              </w:rPr>
+              <w:t>of</w:t>
+            </w:r>
+            <w:proofErr w:type="spellEnd"/>
+            <w:r>
+              <w:rPr>
+                <w:rFonts w:ascii="Arial" w:hAnsi="Arial" w:cs="Arial"/>
+                <w:sz w:val="20"/>
+                <w:szCs w:val="20"/>
+              </w:rPr>
+              <w:t xml:space="preserve"> Project / </w:t>
+            </w:r>
+            <w:proofErr w:type="spellStart"/>
+            <w:r>
+              <w:rPr>
+                <w:rFonts w:ascii="Arial" w:hAnsi="Arial" w:cs="Arial"/>
+                <w:sz w:val="20"/>
+                <w:szCs w:val="20"/>
+              </w:rPr>
+              <w:t>Software</w:t>
+            </w:r>
+            <w:proofErr w:type="spellEnd"/>
           </w:p>
         </w:tc>
         <w:tc>
@@ -3807,6 +5397,7 @@
                 <w:lang w:val="en-US"/>
               </w:rPr>
             </w:pPr>
+            <w:proofErr w:type="spellStart"/>
             <w:r>
               <w:t>Modules</w:t>
             </w:r>
@@ -3816,6 +5407,7 @@
               </w:rPr>
               <w:t>Bezkrovna.h</w:t>
             </w:r>
+            <w:proofErr w:type="spellEnd"/>
           </w:p>
         </w:tc>
       </w:tr>
@@ -3853,14 +5445,52 @@
                 <w:szCs w:val="20"/>
               </w:rPr>
             </w:pPr>
+            <w:proofErr w:type="spellStart"/>
             <w:r>
               <w:rPr>
                 <w:rFonts w:ascii="Arial" w:hAnsi="Arial" w:cs="Arial"/>
                 <w:sz w:val="20"/>
                 <w:szCs w:val="20"/>
               </w:rPr>
-              <w:t>Level of Testing</w:t>
-            </w:r>
+              <w:t>Level</w:t>
+            </w:r>
+            <w:proofErr w:type="spellEnd"/>
+            <w:r>
+              <w:rPr>
+                <w:rFonts w:ascii="Arial" w:hAnsi="Arial" w:cs="Arial"/>
+                <w:sz w:val="20"/>
+                <w:szCs w:val="20"/>
+              </w:rPr>
+              <w:t xml:space="preserve"> </w:t>
+            </w:r>
+            <w:proofErr w:type="spellStart"/>
+            <w:r>
+              <w:rPr>
+                <w:rFonts w:ascii="Arial" w:hAnsi="Arial" w:cs="Arial"/>
+                <w:sz w:val="20"/>
+                <w:szCs w:val="20"/>
+              </w:rPr>
+              <w:t>of</w:t>
+            </w:r>
+            <w:proofErr w:type="spellEnd"/>
+            <w:r>
+              <w:rPr>
+                <w:rFonts w:ascii="Arial" w:hAnsi="Arial" w:cs="Arial"/>
+                <w:sz w:val="20"/>
+                <w:szCs w:val="20"/>
+              </w:rPr>
+              <w:t xml:space="preserve"> </w:t>
+            </w:r>
+            <w:proofErr w:type="spellStart"/>
+            <w:r>
+              <w:rPr>
+                <w:rFonts w:ascii="Arial" w:hAnsi="Arial" w:cs="Arial"/>
+                <w:sz w:val="20"/>
+                <w:szCs w:val="20"/>
+              </w:rPr>
+              <w:t>Testing</w:t>
+            </w:r>
+            <w:proofErr w:type="spellEnd"/>
           </w:p>
         </w:tc>
         <w:tc>
@@ -3898,6 +5528,7 @@
             <w:r>
               <w:t xml:space="preserve"> </w:t>
             </w:r>
+            <w:proofErr w:type="spellStart"/>
             <w:r>
               <w:rPr>
                 <w:rFonts w:ascii="Arial Narrow" w:hAnsi="Arial Narrow"/>
@@ -3906,14 +5537,25 @@
               </w:rPr>
               <w:t>Unit</w:t>
             </w:r>
+            <w:proofErr w:type="spellEnd"/>
             <w:r>
               <w:rPr>
                 <w:rFonts w:ascii="Arial Narrow" w:hAnsi="Arial Narrow"/>
                 <w:sz w:val="22"/>
                 <w:szCs w:val="22"/>
               </w:rPr>
-              <w:t xml:space="preserve"> Testing</w:t>
-            </w:r>
+              <w:t xml:space="preserve"> </w:t>
+            </w:r>
+            <w:proofErr w:type="spellStart"/>
+            <w:r>
+              <w:rPr>
+                <w:rFonts w:ascii="Arial Narrow" w:hAnsi="Arial Narrow"/>
+                <w:sz w:val="22"/>
+                <w:szCs w:val="22"/>
+              </w:rPr>
+              <w:t>Testing</w:t>
+            </w:r>
+            <w:proofErr w:type="spellEnd"/>
           </w:p>
         </w:tc>
       </w:tr>
@@ -3940,7 +5582,23 @@
                 <w:sz w:val="20"/>
                 <w:szCs w:val="20"/>
               </w:rPr>
-              <w:t xml:space="preserve">Автор тест-сьюта </w:t>
+              <w:t>Автор тест-</w:t>
+            </w:r>
+            <w:proofErr w:type="spellStart"/>
+            <w:r>
+              <w:rPr>
+                <w:sz w:val="20"/>
+                <w:szCs w:val="20"/>
+              </w:rPr>
+              <w:t>сьюта</w:t>
+            </w:r>
+            <w:proofErr w:type="spellEnd"/>
+            <w:r>
+              <w:rPr>
+                <w:sz w:val="20"/>
+                <w:szCs w:val="20"/>
+              </w:rPr>
+              <w:t xml:space="preserve"> </w:t>
             </w:r>
           </w:p>
           <w:p>
@@ -3951,14 +5609,52 @@
                 <w:szCs w:val="20"/>
               </w:rPr>
             </w:pPr>
+            <w:proofErr w:type="spellStart"/>
             <w:r>
               <w:rPr>
                 <w:rFonts w:ascii="Arial" w:hAnsi="Arial" w:cs="Arial"/>
                 <w:sz w:val="20"/>
                 <w:szCs w:val="20"/>
               </w:rPr>
-              <w:t>Test Suite Author</w:t>
-            </w:r>
+              <w:t>Test</w:t>
+            </w:r>
+            <w:proofErr w:type="spellEnd"/>
+            <w:r>
+              <w:rPr>
+                <w:rFonts w:ascii="Arial" w:hAnsi="Arial" w:cs="Arial"/>
+                <w:sz w:val="20"/>
+                <w:szCs w:val="20"/>
+              </w:rPr>
+              <w:t xml:space="preserve"> </w:t>
+            </w:r>
+            <w:proofErr w:type="spellStart"/>
+            <w:r>
+              <w:rPr>
+                <w:rFonts w:ascii="Arial" w:hAnsi="Arial" w:cs="Arial"/>
+                <w:sz w:val="20"/>
+                <w:szCs w:val="20"/>
+              </w:rPr>
+              <w:t>Suite</w:t>
+            </w:r>
+            <w:proofErr w:type="spellEnd"/>
+            <w:r>
+              <w:rPr>
+                <w:rFonts w:ascii="Arial" w:hAnsi="Arial" w:cs="Arial"/>
+                <w:sz w:val="20"/>
+                <w:szCs w:val="20"/>
+              </w:rPr>
+              <w:t xml:space="preserve"> </w:t>
+            </w:r>
+            <w:proofErr w:type="spellStart"/>
+            <w:r>
+              <w:rPr>
+                <w:rFonts w:ascii="Arial" w:hAnsi="Arial" w:cs="Arial"/>
+                <w:sz w:val="20"/>
+                <w:szCs w:val="20"/>
+              </w:rPr>
+              <w:t>Author</w:t>
+            </w:r>
+            <w:proofErr w:type="spellEnd"/>
           </w:p>
         </w:tc>
         <w:tc>
@@ -4019,6 +5715,7 @@
                 <w:szCs w:val="20"/>
               </w:rPr>
             </w:pPr>
+            <w:proofErr w:type="spellStart"/>
             <w:r>
               <w:rPr>
                 <w:rFonts w:ascii="Arial" w:hAnsi="Arial" w:cs="Arial"/>
@@ -4027,6 +5724,7 @@
               </w:rPr>
               <w:t>Implementer</w:t>
             </w:r>
+            <w:proofErr w:type="spellEnd"/>
           </w:p>
         </w:tc>
         <w:tc>
@@ -4172,7 +5870,7 @@
         </w:trPr>
         <w:tc>
           <w:tcPr>
-            <w:tcW w:w="959" w:type="dxa"/>
+            <w:tcW w:w="958" w:type="dxa"/>
             <w:shd w:val="clear" w:color="auto" w:fill="F3F3F3"/>
             <w:vAlign w:val="center"/>
           </w:tcPr>
@@ -4180,19 +5878,47 @@
             <w:pPr>
               <w:jc w:val="center"/>
             </w:pPr>
+            <w:proofErr w:type="spellStart"/>
             <w:r>
               <w:rPr>
                 <w:rFonts w:ascii="Arial" w:hAnsi="Arial" w:cs="Arial"/>
                 <w:sz w:val="22"/>
                 <w:szCs w:val="22"/>
               </w:rPr>
-              <w:t>Test Case ID</w:t>
+              <w:t>Test</w:t>
+            </w:r>
+            <w:proofErr w:type="spellEnd"/>
+            <w:r>
+              <w:rPr>
+                <w:rFonts w:ascii="Arial" w:hAnsi="Arial" w:cs="Arial"/>
+                <w:sz w:val="22"/>
+                <w:szCs w:val="22"/>
+              </w:rPr>
+              <w:t xml:space="preserve"> </w:t>
+            </w:r>
+            <w:proofErr w:type="spellStart"/>
+            <w:r>
+              <w:rPr>
+                <w:rFonts w:ascii="Arial" w:hAnsi="Arial" w:cs="Arial"/>
+                <w:sz w:val="22"/>
+                <w:szCs w:val="22"/>
+              </w:rPr>
+              <w:t>Case</w:t>
+            </w:r>
+            <w:proofErr w:type="spellEnd"/>
+            <w:r>
+              <w:rPr>
+                <w:rFonts w:ascii="Arial" w:hAnsi="Arial" w:cs="Arial"/>
+                <w:sz w:val="22"/>
+                <w:szCs w:val="22"/>
+              </w:rPr>
+              <w:t xml:space="preserve"> ID</w:t>
             </w:r>
           </w:p>
         </w:tc>
         <w:tc>
           <w:tcPr>
-            <w:tcW w:w="4005" w:type="dxa"/>
+            <w:tcW w:w="3996" w:type="dxa"/>
             <w:shd w:val="clear" w:color="auto" w:fill="F3F3F3"/>
             <w:vAlign w:val="center"/>
           </w:tcPr>
@@ -4200,14 +5926,35 @@
             <w:pPr>
               <w:jc w:val="center"/>
             </w:pPr>
-            <w:r>
-              <w:t>Action (test steps)</w:t>
+            <w:proofErr w:type="spellStart"/>
+            <w:r>
+              <w:t>Action</w:t>
+            </w:r>
+            <w:proofErr w:type="spellEnd"/>
+            <w:r>
+              <w:t xml:space="preserve"> (</w:t>
+            </w:r>
+            <w:proofErr w:type="spellStart"/>
+            <w:r>
+              <w:t>test</w:t>
+            </w:r>
+            <w:proofErr w:type="spellEnd"/>
+            <w:r>
+              <w:t xml:space="preserve"> </w:t>
+            </w:r>
+            <w:proofErr w:type="spellStart"/>
+            <w:r>
+              <w:t>steps</w:t>
+            </w:r>
+            <w:proofErr w:type="spellEnd"/>
+            <w:r>
+              <w:t>)</w:t>
             </w:r>
           </w:p>
         </w:tc>
         <w:tc>
           <w:tcPr>
-            <w:tcW w:w="4179" w:type="dxa"/>
+            <w:tcW w:w="4160" w:type="dxa"/>
             <w:shd w:val="clear" w:color="auto" w:fill="F3F3F3"/>
             <w:vAlign w:val="center"/>
           </w:tcPr>
@@ -4215,14 +5962,24 @@
             <w:pPr>
               <w:jc w:val="center"/>
             </w:pPr>
-            <w:r>
-              <w:t>Expected Result</w:t>
-            </w:r>
+            <w:proofErr w:type="spellStart"/>
+            <w:r>
+              <w:t>Expected</w:t>
+            </w:r>
+            <w:proofErr w:type="spellEnd"/>
+            <w:r>
+              <w:t xml:space="preserve"> </w:t>
+            </w:r>
+            <w:proofErr w:type="spellStart"/>
+            <w:r>
+              <w:t>Result</w:t>
+            </w:r>
+            <w:proofErr w:type="spellEnd"/>
           </w:p>
         </w:tc>
         <w:tc>
           <w:tcPr>
-            <w:tcW w:w="1442" w:type="dxa"/>
+            <w:tcW w:w="1471" w:type="dxa"/>
             <w:shd w:val="clear" w:color="auto" w:fill="F3F3F3"/>
             <w:vAlign w:val="center"/>
           </w:tcPr>
@@ -4235,20 +5992,40 @@
                 <w:szCs w:val="22"/>
               </w:rPr>
             </w:pPr>
+            <w:proofErr w:type="spellStart"/>
             <w:r>
               <w:rPr>
                 <w:rFonts w:ascii="Arial" w:hAnsi="Arial" w:cs="Arial"/>
                 <w:sz w:val="22"/>
                 <w:szCs w:val="22"/>
               </w:rPr>
-              <w:t>Test Result</w:t>
-            </w:r>
+              <w:t>Test</w:t>
+            </w:r>
+            <w:proofErr w:type="spellEnd"/>
             <w:r>
               <w:rPr>
                 <w:rFonts w:ascii="Arial" w:hAnsi="Arial" w:cs="Arial"/>
                 <w:sz w:val="22"/>
                 <w:szCs w:val="22"/>
               </w:rPr>
+              <w:t xml:space="preserve"> </w:t>
+            </w:r>
+            <w:proofErr w:type="spellStart"/>
+            <w:r>
+              <w:rPr>
+                <w:rFonts w:ascii="Arial" w:hAnsi="Arial" w:cs="Arial"/>
+                <w:sz w:val="22"/>
+                <w:szCs w:val="22"/>
+              </w:rPr>
+              <w:t>Result</w:t>
+            </w:r>
+            <w:proofErr w:type="spellEnd"/>
+            <w:r>
+              <w:rPr>
+                <w:rFonts w:ascii="Arial" w:hAnsi="Arial" w:cs="Arial"/>
+                <w:sz w:val="22"/>
+                <w:szCs w:val="22"/>
+              </w:rPr>
               <w:br/>
             </w:r>
             <w:r>
@@ -4257,8 +6034,36 @@
                 <w:sz w:val="20"/>
                 <w:szCs w:val="20"/>
               </w:rPr>
-              <w:t>(passed/failed</w:t>
-            </w:r>
+              <w:t>(</w:t>
+            </w:r>
+            <w:proofErr w:type="spellStart"/>
+            <w:r>
+              <w:rPr>
+                <w:rFonts w:ascii="Arial" w:hAnsi="Arial" w:cs="Arial"/>
+                <w:sz w:val="20"/>
+                <w:szCs w:val="20"/>
+              </w:rPr>
+              <w:t>passed</w:t>
+            </w:r>
+            <w:proofErr w:type="spellEnd"/>
+            <w:r>
+              <w:rPr>
+                <w:rFonts w:ascii="Arial" w:hAnsi="Arial" w:cs="Arial"/>
+                <w:sz w:val="20"/>
+                <w:szCs w:val="20"/>
+              </w:rPr>
+              <w:t>/</w:t>
+            </w:r>
+            <w:proofErr w:type="spellStart"/>
+            <w:r>
+              <w:rPr>
+                <w:rFonts w:ascii="Arial" w:hAnsi="Arial" w:cs="Arial"/>
+                <w:sz w:val="20"/>
+                <w:szCs w:val="20"/>
+              </w:rPr>
+              <w:t>failed</w:t>
+            </w:r>
+            <w:proofErr w:type="spellEnd"/>
             <w:r>
               <w:rPr>
                 <w:rFonts w:ascii="Arial" w:hAnsi="Arial" w:cs="Arial"/>
@@ -4277,7 +6082,7 @@
         </w:trPr>
         <w:tc>
           <w:tcPr>
-            <w:tcW w:w="959" w:type="dxa"/>
+            <w:tcW w:w="958" w:type="dxa"/>
             <w:vAlign w:val="center"/>
           </w:tcPr>
           <w:p>
@@ -4300,7 +6105,7 @@
         </w:tc>
         <w:tc>
           <w:tcPr>
-            <w:tcW w:w="4005" w:type="dxa"/>
+            <w:tcW w:w="3996" w:type="dxa"/>
             <w:vAlign w:val="center"/>
           </w:tcPr>
           <w:p>
@@ -4333,13 +6138,27 @@
               <w:rPr>
                 <w:szCs w:val="16"/>
               </w:rPr>
-              <w:t>3, 4, "purple"</w:t>
+              <w:t>3, 4, "</w:t>
+            </w:r>
+            <w:proofErr w:type="spellStart"/>
+            <w:r>
+              <w:rPr>
+                <w:szCs w:val="16"/>
+              </w:rPr>
+              <w:t>purple</w:t>
+            </w:r>
+            <w:proofErr w:type="spellEnd"/>
+            <w:r>
+              <w:rPr>
+                <w:szCs w:val="16"/>
+              </w:rPr>
+              <w:t>"</w:t>
             </w:r>
           </w:p>
         </w:tc>
         <w:tc>
           <w:tcPr>
-            <w:tcW w:w="4179" w:type="dxa"/>
+            <w:tcW w:w="4160" w:type="dxa"/>
           </w:tcPr>
           <w:p>
             <w:pPr>
@@ -4360,7 +6179,7 @@
         </w:tc>
         <w:tc>
           <w:tcPr>
-            <w:tcW w:w="1442" w:type="dxa"/>
+            <w:tcW w:w="1471" w:type="dxa"/>
             <w:shd w:val="clear" w:color="auto" w:fill="auto"/>
             <w:vAlign w:val="center"/>
           </w:tcPr>
@@ -4372,6 +6191,16 @@
                 <w:lang w:val="en-US"/>
               </w:rPr>
             </w:pPr>
+            <w:proofErr w:type="spellStart"/>
+            <w:r>
+              <w:rPr>
+                <w:rFonts w:ascii="Arial" w:hAnsi="Arial" w:cs="Arial"/>
+                <w:sz w:val="20"/>
+                <w:szCs w:val="20"/>
+              </w:rPr>
+              <w:t>passed</w:t>
+            </w:r>
+            <w:proofErr w:type="spellEnd"/>
           </w:p>
         </w:tc>
       </w:tr>
@@ -4382,7 +6211,7 @@
         </w:trPr>
         <w:tc>
           <w:tcPr>
-            <w:tcW w:w="959" w:type="dxa"/>
+            <w:tcW w:w="958" w:type="dxa"/>
             <w:vAlign w:val="center"/>
           </w:tcPr>
           <w:p>
@@ -4411,7 +6240,7 @@
         </w:tc>
         <w:tc>
           <w:tcPr>
-            <w:tcW w:w="4005" w:type="dxa"/>
+            <w:tcW w:w="3996" w:type="dxa"/>
             <w:vAlign w:val="center"/>
           </w:tcPr>
           <w:p>
@@ -4444,13 +6273,27 @@
               <w:rPr>
                 <w:szCs w:val="16"/>
               </w:rPr>
-              <w:t>10, 5, "yellow"</w:t>
+              <w:t>10, 5, "</w:t>
+            </w:r>
+            <w:proofErr w:type="spellStart"/>
+            <w:r>
+              <w:rPr>
+                <w:szCs w:val="16"/>
+              </w:rPr>
+              <w:t>yellow</w:t>
+            </w:r>
+            <w:proofErr w:type="spellEnd"/>
+            <w:r>
+              <w:rPr>
+                <w:szCs w:val="16"/>
+              </w:rPr>
+              <w:t>"</w:t>
             </w:r>
           </w:p>
         </w:tc>
         <w:tc>
           <w:tcPr>
-            <w:tcW w:w="4179" w:type="dxa"/>
+            <w:tcW w:w="4160" w:type="dxa"/>
           </w:tcPr>
           <w:p>
             <w:pPr>
@@ -4471,7 +6314,7 @@
         </w:tc>
         <w:tc>
           <w:tcPr>
-            <w:tcW w:w="1442" w:type="dxa"/>
+            <w:tcW w:w="1471" w:type="dxa"/>
             <w:shd w:val="clear" w:color="auto" w:fill="auto"/>
             <w:vAlign w:val="center"/>
           </w:tcPr>
@@ -4483,6 +6326,16 @@
                 <w:lang w:val="en-US"/>
               </w:rPr>
             </w:pPr>
+            <w:proofErr w:type="spellStart"/>
+            <w:r>
+              <w:rPr>
+                <w:rFonts w:ascii="Arial" w:hAnsi="Arial" w:cs="Arial"/>
+                <w:sz w:val="20"/>
+                <w:szCs w:val="20"/>
+              </w:rPr>
+              <w:t>passed</w:t>
+            </w:r>
+            <w:proofErr w:type="spellEnd"/>
           </w:p>
         </w:tc>
       </w:tr>
@@ -4493,7 +6346,7 @@
         </w:trPr>
         <w:tc>
           <w:tcPr>
-            <w:tcW w:w="959" w:type="dxa"/>
+            <w:tcW w:w="958" w:type="dxa"/>
             <w:vAlign w:val="center"/>
           </w:tcPr>
           <w:p>
@@ -4522,7 +6375,7 @@
         </w:tc>
         <w:tc>
           <w:tcPr>
-            <w:tcW w:w="4005" w:type="dxa"/>
+            <w:tcW w:w="3996" w:type="dxa"/>
             <w:vAlign w:val="center"/>
           </w:tcPr>
           <w:p>
@@ -4555,13 +6408,27 @@
               <w:rPr>
                 <w:szCs w:val="16"/>
               </w:rPr>
-              <w:t>7, 2, "blue"</w:t>
+              <w:t>7, 2, "</w:t>
+            </w:r>
+            <w:proofErr w:type="spellStart"/>
+            <w:r>
+              <w:rPr>
+                <w:szCs w:val="16"/>
+              </w:rPr>
+              <w:t>blue</w:t>
+            </w:r>
+            <w:proofErr w:type="spellEnd"/>
+            <w:r>
+              <w:rPr>
+                <w:szCs w:val="16"/>
+              </w:rPr>
+              <w:t>"</w:t>
             </w:r>
           </w:p>
         </w:tc>
         <w:tc>
           <w:tcPr>
-            <w:tcW w:w="4179" w:type="dxa"/>
+            <w:tcW w:w="4160" w:type="dxa"/>
           </w:tcPr>
           <w:p>
             <w:pPr>
@@ -4581,7 +6448,7 @@
         </w:tc>
         <w:tc>
           <w:tcPr>
-            <w:tcW w:w="1442" w:type="dxa"/>
+            <w:tcW w:w="1471" w:type="dxa"/>
             <w:shd w:val="clear" w:color="auto" w:fill="auto"/>
             <w:vAlign w:val="center"/>
           </w:tcPr>
@@ -4593,6 +6460,16 @@
                 <w:lang w:val="en-US"/>
               </w:rPr>
             </w:pPr>
+            <w:proofErr w:type="spellStart"/>
+            <w:r>
+              <w:rPr>
+                <w:rFonts w:ascii="Arial" w:hAnsi="Arial" w:cs="Arial"/>
+                <w:sz w:val="20"/>
+                <w:szCs w:val="20"/>
+              </w:rPr>
+              <w:t>passed</w:t>
+            </w:r>
+            <w:proofErr w:type="spellEnd"/>
           </w:p>
         </w:tc>
       </w:tr>
@@ -4603,7 +6480,7 @@
         </w:trPr>
         <w:tc>
           <w:tcPr>
-            <w:tcW w:w="959" w:type="dxa"/>
+            <w:tcW w:w="958" w:type="dxa"/>
             <w:vAlign w:val="center"/>
           </w:tcPr>
           <w:p>
@@ -4632,7 +6509,7 @@
         </w:tc>
         <w:tc>
           <w:tcPr>
-            <w:tcW w:w="4005" w:type="dxa"/>
+            <w:tcW w:w="3996" w:type="dxa"/>
             <w:vAlign w:val="center"/>
           </w:tcPr>
           <w:p>
@@ -4665,13 +6542,27 @@
               <w:rPr>
                 <w:szCs w:val="16"/>
               </w:rPr>
-              <w:t>0.1, 2, "red"</w:t>
+              <w:t>0.1, 2, "</w:t>
+            </w:r>
+            <w:proofErr w:type="spellStart"/>
+            <w:r>
+              <w:rPr>
+                <w:szCs w:val="16"/>
+              </w:rPr>
+              <w:t>red</w:t>
+            </w:r>
+            <w:proofErr w:type="spellEnd"/>
+            <w:r>
+              <w:rPr>
+                <w:szCs w:val="16"/>
+              </w:rPr>
+              <w:t>"</w:t>
             </w:r>
           </w:p>
         </w:tc>
         <w:tc>
           <w:tcPr>
-            <w:tcW w:w="4179" w:type="dxa"/>
+            <w:tcW w:w="4160" w:type="dxa"/>
           </w:tcPr>
           <w:p>
             <w:pPr>
@@ -4690,7 +6581,7 @@
         </w:tc>
         <w:tc>
           <w:tcPr>
-            <w:tcW w:w="1442" w:type="dxa"/>
+            <w:tcW w:w="1471" w:type="dxa"/>
             <w:shd w:val="clear" w:color="auto" w:fill="auto"/>
             <w:vAlign w:val="center"/>
           </w:tcPr>
@@ -4698,11 +6589,20 @@
             <w:pPr>
               <w:jc w:val="center"/>
               <w:rPr>
+                <w:szCs w:val="16"/>
+                <w:lang w:val="en-US"/>
+              </w:rPr>
+            </w:pPr>
+            <w:proofErr w:type="spellStart"/>
+            <w:r>
+              <w:rPr>
                 <w:rFonts w:ascii="Arial" w:hAnsi="Arial" w:cs="Arial"/>
                 <w:sz w:val="20"/>
                 <w:szCs w:val="20"/>
               </w:rPr>
-            </w:pPr>
+              <w:t>passed</w:t>
+            </w:r>
+            <w:proofErr w:type="spellEnd"/>
           </w:p>
         </w:tc>
       </w:tr>
@@ -4713,7 +6613,7 @@
         </w:trPr>
         <w:tc>
           <w:tcPr>
-            <w:tcW w:w="959" w:type="dxa"/>
+            <w:tcW w:w="958" w:type="dxa"/>
             <w:vAlign w:val="center"/>
           </w:tcPr>
           <w:p>
@@ -4742,7 +6642,7 @@
         </w:tc>
         <w:tc>
           <w:tcPr>
-            <w:tcW w:w="4005" w:type="dxa"/>
+            <w:tcW w:w="3996" w:type="dxa"/>
             <w:vAlign w:val="center"/>
           </w:tcPr>
           <w:p>
@@ -4775,13 +6675,27 @@
               <w:rPr>
                 <w:szCs w:val="16"/>
               </w:rPr>
-              <w:t>12, 3, "white"</w:t>
+              <w:t>12, 3, "</w:t>
+            </w:r>
+            <w:proofErr w:type="spellStart"/>
+            <w:r>
+              <w:rPr>
+                <w:szCs w:val="16"/>
+              </w:rPr>
+              <w:t>white</w:t>
+            </w:r>
+            <w:proofErr w:type="spellEnd"/>
+            <w:r>
+              <w:rPr>
+                <w:szCs w:val="16"/>
+              </w:rPr>
+              <w:t>"</w:t>
             </w:r>
           </w:p>
         </w:tc>
         <w:tc>
           <w:tcPr>
-            <w:tcW w:w="4179" w:type="dxa"/>
+            <w:tcW w:w="4160" w:type="dxa"/>
           </w:tcPr>
           <w:p>
             <w:pPr>
@@ -4800,7 +6714,7 @@
         </w:tc>
         <w:tc>
           <w:tcPr>
-            <w:tcW w:w="1442" w:type="dxa"/>
+            <w:tcW w:w="1471" w:type="dxa"/>
             <w:shd w:val="clear" w:color="auto" w:fill="auto"/>
             <w:vAlign w:val="center"/>
           </w:tcPr>
@@ -4808,11 +6722,20 @@
             <w:pPr>
               <w:jc w:val="center"/>
               <w:rPr>
+                <w:szCs w:val="16"/>
+                <w:lang w:val="en-US"/>
+              </w:rPr>
+            </w:pPr>
+            <w:proofErr w:type="spellStart"/>
+            <w:r>
+              <w:rPr>
                 <w:rFonts w:ascii="Arial" w:hAnsi="Arial" w:cs="Arial"/>
                 <w:sz w:val="20"/>
                 <w:szCs w:val="20"/>
               </w:rPr>
-            </w:pPr>
+              <w:t>passed</w:t>
+            </w:r>
+            <w:proofErr w:type="spellEnd"/>
           </w:p>
         </w:tc>
       </w:tr>
@@ -4823,7 +6746,7 @@
         </w:trPr>
         <w:tc>
           <w:tcPr>
-            <w:tcW w:w="959" w:type="dxa"/>
+            <w:tcW w:w="958" w:type="dxa"/>
             <w:vAlign w:val="center"/>
           </w:tcPr>
           <w:p>
@@ -4852,7 +6775,7 @@
         </w:tc>
         <w:tc>
           <w:tcPr>
-            <w:tcW w:w="4005" w:type="dxa"/>
+            <w:tcW w:w="3996" w:type="dxa"/>
             <w:vAlign w:val="center"/>
           </w:tcPr>
           <w:p>
@@ -4884,13 +6807,27 @@
               <w:rPr>
                 <w:szCs w:val="16"/>
               </w:rPr>
-              <w:t>6, 0.8, "black"</w:t>
+              <w:t>6, 0.8, "</w:t>
+            </w:r>
+            <w:proofErr w:type="spellStart"/>
+            <w:r>
+              <w:rPr>
+                <w:szCs w:val="16"/>
+              </w:rPr>
+              <w:t>black</w:t>
+            </w:r>
+            <w:proofErr w:type="spellEnd"/>
+            <w:r>
+              <w:rPr>
+                <w:szCs w:val="16"/>
+              </w:rPr>
+              <w:t>"</w:t>
             </w:r>
           </w:p>
         </w:tc>
         <w:tc>
           <w:tcPr>
-            <w:tcW w:w="4179" w:type="dxa"/>
+            <w:tcW w:w="4160" w:type="dxa"/>
           </w:tcPr>
           <w:p>
             <w:pPr>
@@ -4909,7 +6846,7 @@
         </w:tc>
         <w:tc>
           <w:tcPr>
-            <w:tcW w:w="1442" w:type="dxa"/>
+            <w:tcW w:w="1471" w:type="dxa"/>
             <w:shd w:val="clear" w:color="auto" w:fill="auto"/>
             <w:vAlign w:val="center"/>
           </w:tcPr>
@@ -4917,11 +6854,20 @@
             <w:pPr>
               <w:jc w:val="center"/>
               <w:rPr>
+                <w:szCs w:val="16"/>
+                <w:lang w:val="en-US"/>
+              </w:rPr>
+            </w:pPr>
+            <w:proofErr w:type="spellStart"/>
+            <w:r>
+              <w:rPr>
                 <w:rFonts w:ascii="Arial" w:hAnsi="Arial" w:cs="Arial"/>
                 <w:sz w:val="20"/>
                 <w:szCs w:val="20"/>
               </w:rPr>
-            </w:pPr>
+              <w:t>passed</w:t>
+            </w:r>
+            <w:proofErr w:type="spellEnd"/>
           </w:p>
         </w:tc>
       </w:tr>
@@ -4932,7 +6878,7 @@
         </w:trPr>
         <w:tc>
           <w:tcPr>
-            <w:tcW w:w="959" w:type="dxa"/>
+            <w:tcW w:w="958" w:type="dxa"/>
             <w:vAlign w:val="center"/>
           </w:tcPr>
           <w:p>
@@ -4961,7 +6907,7 @@
         </w:tc>
         <w:tc>
           <w:tcPr>
-            <w:tcW w:w="4005" w:type="dxa"/>
+            <w:tcW w:w="3996" w:type="dxa"/>
             <w:vAlign w:val="center"/>
           </w:tcPr>
           <w:p>
@@ -4993,13 +6939,27 @@
               <w:rPr>
                 <w:szCs w:val="16"/>
               </w:rPr>
-              <w:t>16, 27, "cyan"</w:t>
+              <w:t>16, 27, "</w:t>
+            </w:r>
+            <w:proofErr w:type="spellStart"/>
+            <w:r>
+              <w:rPr>
+                <w:szCs w:val="16"/>
+              </w:rPr>
+              <w:t>cyan</w:t>
+            </w:r>
+            <w:proofErr w:type="spellEnd"/>
+            <w:r>
+              <w:rPr>
+                <w:szCs w:val="16"/>
+              </w:rPr>
+              <w:t>"</w:t>
             </w:r>
           </w:p>
         </w:tc>
         <w:tc>
           <w:tcPr>
-            <w:tcW w:w="4179" w:type="dxa"/>
+            <w:tcW w:w="4160" w:type="dxa"/>
           </w:tcPr>
           <w:p>
             <w:pPr>
@@ -5018,7 +6978,7 @@
         </w:tc>
         <w:tc>
           <w:tcPr>
-            <w:tcW w:w="1442" w:type="dxa"/>
+            <w:tcW w:w="1471" w:type="dxa"/>
             <w:shd w:val="clear" w:color="auto" w:fill="auto"/>
             <w:vAlign w:val="center"/>
           </w:tcPr>
@@ -5026,11 +6986,20 @@
             <w:pPr>
               <w:jc w:val="center"/>
               <w:rPr>
+                <w:szCs w:val="16"/>
+                <w:lang w:val="en-US"/>
+              </w:rPr>
+            </w:pPr>
+            <w:proofErr w:type="spellStart"/>
+            <w:r>
+              <w:rPr>
                 <w:rFonts w:ascii="Arial" w:hAnsi="Arial" w:cs="Arial"/>
                 <w:sz w:val="20"/>
                 <w:szCs w:val="20"/>
               </w:rPr>
-            </w:pPr>
+              <w:t>passed</w:t>
+            </w:r>
+            <w:proofErr w:type="spellEnd"/>
           </w:p>
         </w:tc>
       </w:tr>
@@ -5041,7 +7010,7 @@
         </w:trPr>
         <w:tc>
           <w:tcPr>
-            <w:tcW w:w="959" w:type="dxa"/>
+            <w:tcW w:w="958" w:type="dxa"/>
             <w:vAlign w:val="center"/>
           </w:tcPr>
           <w:p>
@@ -5071,7 +7040,7 @@
         </w:tc>
         <w:tc>
           <w:tcPr>
-            <w:tcW w:w="4005" w:type="dxa"/>
+            <w:tcW w:w="3996" w:type="dxa"/>
             <w:vAlign w:val="center"/>
           </w:tcPr>
           <w:p>
@@ -5103,13 +7072,27 @@
               <w:rPr>
                 <w:szCs w:val="16"/>
               </w:rPr>
-              <w:t>20, 10, "magenta"</w:t>
+              <w:t>20, 10, "</w:t>
+            </w:r>
+            <w:proofErr w:type="spellStart"/>
+            <w:r>
+              <w:rPr>
+                <w:szCs w:val="16"/>
+              </w:rPr>
+              <w:t>magenta</w:t>
+            </w:r>
+            <w:proofErr w:type="spellEnd"/>
+            <w:r>
+              <w:rPr>
+                <w:szCs w:val="16"/>
+              </w:rPr>
+              <w:t>"</w:t>
             </w:r>
           </w:p>
         </w:tc>
         <w:tc>
           <w:tcPr>
-            <w:tcW w:w="4179" w:type="dxa"/>
+            <w:tcW w:w="4160" w:type="dxa"/>
           </w:tcPr>
           <w:p>
             <w:pPr>
@@ -5128,7 +7111,7 @@
         </w:tc>
         <w:tc>
           <w:tcPr>
-            <w:tcW w:w="1442" w:type="dxa"/>
+            <w:tcW w:w="1471" w:type="dxa"/>
             <w:shd w:val="clear" w:color="auto" w:fill="auto"/>
             <w:vAlign w:val="center"/>
           </w:tcPr>
@@ -5136,11 +7119,20 @@
             <w:pPr>
               <w:jc w:val="center"/>
               <w:rPr>
+                <w:szCs w:val="16"/>
+                <w:lang w:val="en-US"/>
+              </w:rPr>
+            </w:pPr>
+            <w:proofErr w:type="spellStart"/>
+            <w:r>
+              <w:rPr>
                 <w:rFonts w:ascii="Arial" w:hAnsi="Arial" w:cs="Arial"/>
                 <w:sz w:val="20"/>
                 <w:szCs w:val="20"/>
               </w:rPr>
-            </w:pPr>
+              <w:t>passed</w:t>
+            </w:r>
+            <w:proofErr w:type="spellEnd"/>
           </w:p>
         </w:tc>
       </w:tr>
@@ -5151,7 +7143,7 @@
         </w:trPr>
         <w:tc>
           <w:tcPr>
-            <w:tcW w:w="959" w:type="dxa"/>
+            <w:tcW w:w="958" w:type="dxa"/>
             <w:vAlign w:val="center"/>
           </w:tcPr>
           <w:p>
@@ -5180,7 +7172,7 @@
         </w:tc>
         <w:tc>
           <w:tcPr>
-            <w:tcW w:w="4005" w:type="dxa"/>
+            <w:tcW w:w="3996" w:type="dxa"/>
             <w:vAlign w:val="center"/>
           </w:tcPr>
           <w:p>
@@ -5212,13 +7204,27 @@
               <w:rPr>
                 <w:szCs w:val="16"/>
               </w:rPr>
-              <w:t>11, 9, "orange"</w:t>
+              <w:t>11, 9, "</w:t>
+            </w:r>
+            <w:proofErr w:type="spellStart"/>
+            <w:r>
+              <w:rPr>
+                <w:szCs w:val="16"/>
+              </w:rPr>
+              <w:t>orange</w:t>
+            </w:r>
+            <w:proofErr w:type="spellEnd"/>
+            <w:r>
+              <w:rPr>
+                <w:szCs w:val="16"/>
+              </w:rPr>
+              <w:t>"</w:t>
             </w:r>
           </w:p>
         </w:tc>
         <w:tc>
           <w:tcPr>
-            <w:tcW w:w="4179" w:type="dxa"/>
+            <w:tcW w:w="4160" w:type="dxa"/>
           </w:tcPr>
           <w:p>
             <w:pPr>
@@ -5237,7 +7243,7 @@
         </w:tc>
         <w:tc>
           <w:tcPr>
-            <w:tcW w:w="1442" w:type="dxa"/>
+            <w:tcW w:w="1471" w:type="dxa"/>
             <w:shd w:val="clear" w:color="auto" w:fill="auto"/>
             <w:vAlign w:val="center"/>
           </w:tcPr>
@@ -5245,11 +7251,20 @@
             <w:pPr>
               <w:jc w:val="center"/>
               <w:rPr>
+                <w:szCs w:val="16"/>
+                <w:lang w:val="en-US"/>
+              </w:rPr>
+            </w:pPr>
+            <w:proofErr w:type="spellStart"/>
+            <w:r>
+              <w:rPr>
                 <w:rFonts w:ascii="Arial" w:hAnsi="Arial" w:cs="Arial"/>
                 <w:sz w:val="20"/>
                 <w:szCs w:val="20"/>
               </w:rPr>
-            </w:pPr>
+              <w:t>passed</w:t>
+            </w:r>
+            <w:proofErr w:type="spellEnd"/>
           </w:p>
         </w:tc>
       </w:tr>
@@ -5260,7 +7275,7 @@
         </w:trPr>
         <w:tc>
           <w:tcPr>
-            <w:tcW w:w="959" w:type="dxa"/>
+            <w:tcW w:w="958" w:type="dxa"/>
             <w:vAlign w:val="center"/>
           </w:tcPr>
           <w:p>
@@ -5271,6 +7286,7 @@
                 <w:lang w:val="en-US"/>
               </w:rPr>
             </w:pPr>
+            <w:bookmarkStart w:id="0" w:name="_GoBack" w:colFirst="3" w:colLast="3"/>
             <w:r>
               <w:rPr>
                 <w:szCs w:val="16"/>
@@ -5289,7 +7305,7 @@
         </w:tc>
         <w:tc>
           <w:tcPr>
-            <w:tcW w:w="4005" w:type="dxa"/>
+            <w:tcW w:w="3996" w:type="dxa"/>
             <w:vAlign w:val="center"/>
           </w:tcPr>
           <w:p>
@@ -5321,13 +7337,27 @@
               <w:rPr>
                 <w:szCs w:val="16"/>
               </w:rPr>
-              <w:t>16, 8, "green"</w:t>
+              <w:t>16, 8, "</w:t>
+            </w:r>
+            <w:proofErr w:type="spellStart"/>
+            <w:r>
+              <w:rPr>
+                <w:szCs w:val="16"/>
+              </w:rPr>
+              <w:t>green</w:t>
+            </w:r>
+            <w:proofErr w:type="spellEnd"/>
+            <w:r>
+              <w:rPr>
+                <w:szCs w:val="16"/>
+              </w:rPr>
+              <w:t>"</w:t>
             </w:r>
           </w:p>
         </w:tc>
         <w:tc>
           <w:tcPr>
-            <w:tcW w:w="4179" w:type="dxa"/>
+            <w:tcW w:w="4160" w:type="dxa"/>
           </w:tcPr>
           <w:p>
             <w:pPr>
@@ -5346,7 +7376,7 @@
         </w:tc>
         <w:tc>
           <w:tcPr>
-            <w:tcW w:w="1442" w:type="dxa"/>
+            <w:tcW w:w="1471" w:type="dxa"/>
             <w:shd w:val="clear" w:color="auto" w:fill="auto"/>
             <w:vAlign w:val="center"/>
           </w:tcPr>
@@ -5354,14 +7384,24 @@
             <w:pPr>
               <w:jc w:val="center"/>
               <w:rPr>
+                <w:szCs w:val="16"/>
+                <w:lang w:val="en-US"/>
+              </w:rPr>
+            </w:pPr>
+            <w:proofErr w:type="spellStart"/>
+            <w:r>
+              <w:rPr>
                 <w:rFonts w:ascii="Arial" w:hAnsi="Arial" w:cs="Arial"/>
                 <w:sz w:val="20"/>
                 <w:szCs w:val="20"/>
               </w:rPr>
-            </w:pPr>
+              <w:t>passed</w:t>
+            </w:r>
+            <w:proofErr w:type="spellEnd"/>
           </w:p>
         </w:tc>
       </w:tr>
+      <w:bookmarkEnd w:id="0"/>
     </w:tbl>
     <w:p>
       <w:pPr>
@@ -6047,6 +8087,7 @@
                               <w:lang w:val="en-US"/>
                             </w:rPr>
                           </w:pPr>
+                          <w:proofErr w:type="spellStart"/>
                           <w:r>
                             <w:rPr>
                               <w:rFonts w:ascii="Courier New" w:hAnsi="Courier New" w:cs="Courier New"/>
@@ -6054,7 +8095,17 @@
                               <w:sz w:val="20"/>
                               <w:szCs w:val="20"/>
                             </w:rPr>
-                            <w:t xml:space="preserve">Artifact: </w:t>
+                            <w:t>Artifact</w:t>
+                          </w:r>
+                          <w:proofErr w:type="spellEnd"/>
+                          <w:r>
+                            <w:rPr>
+                              <w:rFonts w:ascii="Courier New" w:hAnsi="Courier New" w:cs="Courier New"/>
+                              <w:color w:val="333333"/>
+                              <w:sz w:val="20"/>
+                              <w:szCs w:val="20"/>
+                            </w:rPr>
+                            <w:t xml:space="preserve">: </w:t>
                           </w:r>
                           <w:r>
                             <w:rPr>
@@ -6066,6 +8117,7 @@
                             </w:rPr>
                             <w:tab/>
                           </w:r>
+                          <w:proofErr w:type="spellStart"/>
                           <w:r>
                             <w:rPr>
                               <w:rFonts w:ascii="Courier New" w:hAnsi="Courier New" w:cs="Courier New"/>
@@ -6073,8 +8125,29 @@
                               <w:sz w:val="20"/>
                               <w:szCs w:val="20"/>
                             </w:rPr>
-                            <w:t>Test Suite</w:t>
+                            <w:t>Test</w:t>
                           </w:r>
+                          <w:proofErr w:type="spellEnd"/>
+                          <w:r>
+                            <w:rPr>
+                              <w:rFonts w:ascii="Courier New" w:hAnsi="Courier New" w:cs="Courier New"/>
+                              <w:color w:val="333333"/>
+                              <w:sz w:val="20"/>
+                              <w:szCs w:val="20"/>
+                            </w:rPr>
+                            <w:t xml:space="preserve"> </w:t>
+                          </w:r>
+                          <w:proofErr w:type="spellStart"/>
+                          <w:r>
+                            <w:rPr>
+                              <w:rFonts w:ascii="Courier New" w:hAnsi="Courier New" w:cs="Courier New"/>
+                              <w:color w:val="333333"/>
+                              <w:sz w:val="20"/>
+                              <w:szCs w:val="20"/>
+                            </w:rPr>
+                            <w:t>Suite</w:t>
+                          </w:r>
+                          <w:proofErr w:type="spellEnd"/>
                         </w:p>
                         <w:p>
                           <w:pPr>
@@ -6210,6 +8283,7 @@
                         <w:lang w:val="en-US"/>
                       </w:rPr>
                     </w:pPr>
+                    <w:proofErr w:type="spellStart"/>
                     <w:r>
                       <w:rPr>
                         <w:rFonts w:ascii="Courier New" w:hAnsi="Courier New" w:cs="Courier New"/>
@@ -6217,7 +8291,17 @@
                         <w:sz w:val="20"/>
                         <w:szCs w:val="20"/>
                       </w:rPr>
-                      <w:t xml:space="preserve">Artifact: </w:t>
+                      <w:t>Artifact</w:t>
+                    </w:r>
+                    <w:proofErr w:type="spellEnd"/>
+                    <w:r>
+                      <w:rPr>
+                        <w:rFonts w:ascii="Courier New" w:hAnsi="Courier New" w:cs="Courier New"/>
+                        <w:color w:val="333333"/>
+                        <w:sz w:val="20"/>
+                        <w:szCs w:val="20"/>
+                      </w:rPr>
+                      <w:t xml:space="preserve">: </w:t>
                     </w:r>
                     <w:r>
                       <w:rPr>
@@ -6229,6 +8313,7 @@
                       </w:rPr>
                       <w:tab/>
                     </w:r>
+                    <w:proofErr w:type="spellStart"/>
                     <w:r>
                       <w:rPr>
                         <w:rFonts w:ascii="Courier New" w:hAnsi="Courier New" w:cs="Courier New"/>
@@ -6236,8 +8321,29 @@
                         <w:sz w:val="20"/>
                         <w:szCs w:val="20"/>
                       </w:rPr>
-                      <w:t>Test Suite</w:t>
+                      <w:t>Test</w:t>
                     </w:r>
+                    <w:proofErr w:type="spellEnd"/>
+                    <w:r>
+                      <w:rPr>
+                        <w:rFonts w:ascii="Courier New" w:hAnsi="Courier New" w:cs="Courier New"/>
+                        <w:color w:val="333333"/>
+                        <w:sz w:val="20"/>
+                        <w:szCs w:val="20"/>
+                      </w:rPr>
+                      <w:t xml:space="preserve"> </w:t>
+                    </w:r>
+                    <w:proofErr w:type="spellStart"/>
+                    <w:r>
+                      <w:rPr>
+                        <w:rFonts w:ascii="Courier New" w:hAnsi="Courier New" w:cs="Courier New"/>
+                        <w:color w:val="333333"/>
+                        <w:sz w:val="20"/>
+                        <w:szCs w:val="20"/>
+                      </w:rPr>
+                      <w:t>Suite</w:t>
+                    </w:r>
+                    <w:proofErr w:type="spellEnd"/>
                   </w:p>
                   <w:p>
                     <w:pPr>

</xml_diff>